<commit_message>
Project report version 1.2
</commit_message>
<xml_diff>
--- a/BoulderDash/Project Report.docx
+++ b/BoulderDash/Project Report.docx
@@ -1,6 +1,6 @@
 
 <file path=word/document.xml><?xml version="1.0" encoding="utf-8"?>
-<w:document xmlns:wpc="http://schemas.microsoft.com/office/word/2010/wordprocessingCanvas" xmlns:cx="http://schemas.microsoft.com/office/drawing/2014/chartex" xmlns:cx1="http://schemas.microsoft.com/office/drawing/2015/9/8/chartex" xmlns:cx2="http://schemas.microsoft.com/office/drawing/2015/10/21/chartex" xmlns:cx3="http://schemas.microsoft.com/office/drawing/2016/5/9/chartex" xmlns:cx4="http://schemas.microsoft.com/office/drawing/2016/5/10/chartex" xmlns:cx5="http://schemas.microsoft.com/office/drawing/2016/5/11/chartex" xmlns:cx6="http://schemas.microsoft.com/office/drawing/2016/5/12/chartex" xmlns:cx7="http://schemas.microsoft.com/office/drawing/2016/5/13/chartex" xmlns:cx8="http://schemas.microsoft.com/office/drawing/2016/5/14/chartex" xmlns:mc="http://schemas.openxmlformats.org/markup-compatibility/2006" xmlns:aink="http://schemas.microsoft.com/office/drawing/2016/ink" xmlns:am3d="http://schemas.microsoft.com/office/drawing/2017/model3d" xmlns:o="urn:schemas-microsoft-com:office:office" xmlns:r="http://schemas.openxmlformats.org/officeDocument/2006/relationships" xmlns:m="http://schemas.openxmlformats.org/officeDocument/2006/math" xmlns:v="urn:schemas-microsoft-com:vml" xmlns:wp14="http://schemas.microsoft.com/office/word/2010/wordprocessingDrawing" xmlns:wp="http://schemas.openxmlformats.org/drawingml/2006/wordprocessingDrawing" xmlns:w10="urn:schemas-microsoft-com:office:word" xmlns:w="http://schemas.openxmlformats.org/wordprocessingml/2006/main" xmlns:w14="http://schemas.microsoft.com/office/word/2010/wordml" xmlns:w15="http://schemas.microsoft.com/office/word/2012/wordml" xmlns:w16cid="http://schemas.microsoft.com/office/word/2016/wordml/cid" xmlns:w16se="http://schemas.microsoft.com/office/word/2015/wordml/symex" xmlns:wpg="http://schemas.microsoft.com/office/word/2010/wordprocessingGroup" xmlns:wpi="http://schemas.microsoft.com/office/word/2010/wordprocessingInk" xmlns:wne="http://schemas.microsoft.com/office/word/2006/wordml" xmlns:wps="http://schemas.microsoft.com/office/word/2010/wordprocessingShape" mc:Ignorable="w14 w15 w16se w16cid wp14">
+<w:document xmlns:wpc="http://schemas.microsoft.com/office/word/2010/wordprocessingCanvas" xmlns:cx="http://schemas.microsoft.com/office/drawing/2014/chartex" xmlns:cx1="http://schemas.microsoft.com/office/drawing/2015/9/8/chartex" xmlns:cx2="http://schemas.microsoft.com/office/drawing/2015/10/21/chartex" xmlns:cx3="http://schemas.microsoft.com/office/drawing/2016/5/9/chartex" xmlns:cx4="http://schemas.microsoft.com/office/drawing/2016/5/10/chartex" xmlns:cx5="http://schemas.microsoft.com/office/drawing/2016/5/11/chartex" xmlns:cx6="http://schemas.microsoft.com/office/drawing/2016/5/12/chartex" xmlns:cx7="http://schemas.microsoft.com/office/drawing/2016/5/13/chartex" xmlns:cx8="http://schemas.microsoft.com/office/drawing/2016/5/14/chartex" xmlns:mc="http://schemas.openxmlformats.org/markup-compatibility/2006" xmlns:aink="http://schemas.microsoft.com/office/drawing/2016/ink" xmlns:o="urn:schemas-microsoft-com:office:office" xmlns:r="http://schemas.openxmlformats.org/officeDocument/2006/relationships" xmlns:m="http://schemas.openxmlformats.org/officeDocument/2006/math" xmlns:v="urn:schemas-microsoft-com:vml" xmlns:wp14="http://schemas.microsoft.com/office/word/2010/wordprocessingDrawing" xmlns:wp="http://schemas.openxmlformats.org/drawingml/2006/wordprocessingDrawing" xmlns:w10="urn:schemas-microsoft-com:office:word" xmlns:w="http://schemas.openxmlformats.org/wordprocessingml/2006/main" xmlns:w14="http://schemas.microsoft.com/office/word/2010/wordml" xmlns:w15="http://schemas.microsoft.com/office/word/2012/wordml" xmlns:w16se="http://schemas.microsoft.com/office/word/2015/wordml/symex" xmlns:wpg="http://schemas.microsoft.com/office/word/2010/wordprocessingGroup" xmlns:wpi="http://schemas.microsoft.com/office/word/2010/wordprocessingInk" xmlns:wne="http://schemas.microsoft.com/office/word/2006/wordml" xmlns:wps="http://schemas.microsoft.com/office/word/2010/wordprocessingShape" mc:Ignorable="w14 w15 w16se wp14">
   <w:body>
     <w:p>
       <w:pPr>
@@ -640,15 +640,7 @@
             <w:rPr>
               <w:rStyle w:val="Titre1Car"/>
             </w:rPr>
-            <w:t>Table of Cont</w:t>
-          </w:r>
-          <w:bookmarkStart w:id="0" w:name="_GoBack"/>
-          <w:bookmarkEnd w:id="0"/>
-          <w:r>
-            <w:rPr>
-              <w:rStyle w:val="Titre1Car"/>
-            </w:rPr>
-            <w:t>ents</w:t>
+            <w:t>Table of Contents</w:t>
           </w:r>
         </w:p>
         <w:p>
@@ -1853,7 +1845,7 @@
           <w:lang w:val="en-US"/>
         </w:rPr>
       </w:pPr>
-      <w:bookmarkStart w:id="1" w:name="_Toc485797410"/>
+      <w:bookmarkStart w:id="0" w:name="_Toc485797410"/>
       <w:r>
         <w:rPr>
           <w:lang w:val="en-US"/>
@@ -1861,7 +1853,7 @@
         <w:lastRenderedPageBreak/>
         <w:t>Introduction</w:t>
       </w:r>
-      <w:bookmarkEnd w:id="1"/>
+      <w:bookmarkEnd w:id="0"/>
     </w:p>
     <w:p>
       <w:pPr>
@@ -1880,7 +1872,7 @@
           <w:lang w:val="en-US"/>
         </w:rPr>
       </w:pPr>
-      <w:bookmarkStart w:id="2" w:name="_Toc485797411"/>
+      <w:bookmarkStart w:id="1" w:name="_Toc485797411"/>
       <w:r>
         <w:rPr>
           <w:lang w:val="en-US"/>
@@ -1899,7 +1891,7 @@
         </w:rPr>
         <w:t>sentation</w:t>
       </w:r>
-      <w:bookmarkEnd w:id="2"/>
+      <w:bookmarkEnd w:id="1"/>
       <w:r>
         <w:rPr>
           <w:lang w:val="en-US"/>
@@ -1984,7 +1976,19 @@
         <w:rPr>
           <w:lang w:val="en-US"/>
         </w:rPr>
-        <w:t xml:space="preserve">During the project, we need to use some tools like Maven, JUnit, </w:t>
+        <w:t>During the project, we</w:t>
+      </w:r>
+      <w:r>
+        <w:rPr>
+          <w:lang w:val="en-US"/>
+        </w:rPr>
+        <w:t xml:space="preserve"> had t</w:t>
+      </w:r>
+      <w:r>
+        <w:rPr>
+          <w:lang w:val="en-US"/>
+        </w:rPr>
+        <w:t xml:space="preserve">o use some tools like Maven, JUnit, </w:t>
       </w:r>
       <w:r>
         <w:rPr>
@@ -2002,21 +2006,13 @@
         <w:rPr>
           <w:lang w:val="en-US"/>
         </w:rPr>
-        <w:t xml:space="preserve">We also </w:t>
+        <w:t>We also had</w:t>
       </w:r>
-      <w:proofErr w:type="gramStart"/>
       <w:r>
         <w:rPr>
           <w:lang w:val="en-US"/>
         </w:rPr>
-        <w:t>have to</w:t>
-      </w:r>
-      <w:proofErr w:type="gramEnd"/>
-      <w:r>
-        <w:rPr>
-          <w:lang w:val="en-US"/>
-        </w:rPr>
-        <w:t xml:space="preserve"> realize some diagrams like class, packages, components </w:t>
+        <w:t xml:space="preserve"> to realize some diagrams like class, packages, components </w:t>
       </w:r>
       <w:r>
         <w:rPr>
@@ -2034,7 +2030,33 @@
         <w:rPr>
           <w:lang w:val="en-US"/>
         </w:rPr>
-        <w:t xml:space="preserve">coding part to modelized how the program will </w:t>
+        <w:t xml:space="preserve">coding part to </w:t>
+      </w:r>
+      <w:proofErr w:type="spellStart"/>
+      <w:r>
+        <w:rPr>
+          <w:lang w:val="en-US"/>
+        </w:rPr>
+        <w:t>modelize</w:t>
+      </w:r>
+      <w:proofErr w:type="spellEnd"/>
+      <w:r>
+        <w:rPr>
+          <w:lang w:val="en-US"/>
+        </w:rPr>
+        <w:t xml:space="preserve"> how the program w</w:t>
+      </w:r>
+      <w:r>
+        <w:rPr>
+          <w:lang w:val="en-US"/>
+        </w:rPr>
+        <w:t>ould</w:t>
+      </w:r>
+      <w:r>
+        <w:rPr>
+          <w:lang w:val="en-US"/>
+        </w:rPr>
+        <w:t xml:space="preserve"> </w:t>
       </w:r>
       <w:r>
         <w:rPr>
@@ -2076,7 +2098,7 @@
           <w:noProof/>
         </w:rPr>
         <w:drawing>
-          <wp:inline distT="0" distB="0" distL="0" distR="0" wp14:anchorId="1C93FFFD" wp14:editId="0BDB2AC8">
+          <wp:inline distT="0" distB="0" distL="0" distR="0" wp14:anchorId="1C93FFFD" wp14:editId="262BC62D">
             <wp:extent cx="2438400" cy="3352800"/>
             <wp:effectExtent l="0" t="0" r="0" b="0"/>
             <wp:docPr id="54" name="Image 54" descr="Boulder Dash NES.jpg"/>
@@ -2127,11 +2149,45 @@
     </w:p>
     <w:p>
       <w:pPr>
+        <w:ind w:firstLine="708"/>
         <w:jc w:val="both"/>
         <w:rPr>
           <w:lang w:val="en-US"/>
         </w:rPr>
       </w:pPr>
+    </w:p>
+    <w:p>
+      <w:pPr>
+        <w:ind w:firstLine="708"/>
+        <w:jc w:val="both"/>
+        <w:rPr>
+          <w:i/>
+          <w:lang w:val="en-US"/>
+        </w:rPr>
+      </w:pPr>
+      <w:r>
+        <w:rPr>
+          <w:i/>
+          <w:lang w:val="en-US"/>
+        </w:rPr>
+        <w:t xml:space="preserve">Our client asks us to rewrite a famous game from 1984, “Boulder Dash”, a game where you must collect diamonds to move forward through the game while avoiding enemies and boulders. </w:t>
+      </w:r>
+      <w:proofErr w:type="gramStart"/>
+      <w:r>
+        <w:rPr>
+          <w:i/>
+          <w:lang w:val="en-US"/>
+        </w:rPr>
+        <w:t>In order to</w:t>
+      </w:r>
+      <w:proofErr w:type="gramEnd"/>
+      <w:r>
+        <w:rPr>
+          <w:i/>
+          <w:lang w:val="en-US"/>
+        </w:rPr>
+        <w:t xml:space="preserve"> do so, we have to code it in JAVA and use Maven, which is a build automation tool used primarily for Java projects and a database to stock our different levels. Furthermore, we are asked to provide many files such as the complete Javadoc, unitary tests, Surefire (it allows us to have account of our unitary tests) and some diagrams. To fulfil everything, we have two weeks of work (from 13/06 to the 26/06 which is the date of the defense of our project) that will be distributed in tasks to the different members of the group.</w:t>
+      </w:r>
     </w:p>
     <w:p>
       <w:pPr>
@@ -2159,7 +2215,7 @@
           <w:lang w:val="en-US"/>
         </w:rPr>
       </w:pPr>
-      <w:bookmarkStart w:id="3" w:name="_Toc485797412"/>
+      <w:bookmarkStart w:id="2" w:name="_Toc485797412"/>
       <w:r>
         <w:rPr>
           <w:lang w:val="en-US"/>
@@ -2167,7 +2223,7 @@
         <w:lastRenderedPageBreak/>
         <w:t>Project actors</w:t>
       </w:r>
-      <w:bookmarkEnd w:id="3"/>
+      <w:bookmarkEnd w:id="2"/>
       <w:r>
         <w:rPr>
           <w:lang w:val="en-US"/>
@@ -2198,7 +2254,7 @@
         <mc:AlternateContent>
           <mc:Choice Requires="wps">
             <w:drawing>
-              <wp:anchor distT="0" distB="0" distL="114300" distR="114300" simplePos="0" relativeHeight="251682816" behindDoc="0" locked="0" layoutInCell="1" allowOverlap="1" wp14:anchorId="510FF1AA" wp14:editId="4774E48D">
+              <wp:anchor distT="0" distB="0" distL="114300" distR="114300" simplePos="0" relativeHeight="251682816" behindDoc="0" locked="0" layoutInCell="1" allowOverlap="1" wp14:anchorId="510FF1AA" wp14:editId="74D7D9BC">
                 <wp:simplePos x="0" y="0"/>
                 <wp:positionH relativeFrom="column">
                   <wp:posOffset>852805</wp:posOffset>
@@ -2630,7 +2686,7 @@
           <w:lang w:val="en-US"/>
         </w:rPr>
         <w:drawing>
-          <wp:anchor distT="0" distB="0" distL="114300" distR="114300" simplePos="0" relativeHeight="251681792" behindDoc="0" locked="0" layoutInCell="1" allowOverlap="1" wp14:anchorId="3D525672" wp14:editId="5585468B">
+          <wp:anchor distT="0" distB="0" distL="114300" distR="114300" simplePos="0" relativeHeight="251681792" behindDoc="0" locked="0" layoutInCell="1" allowOverlap="1" wp14:anchorId="3D525672" wp14:editId="55C77755">
             <wp:simplePos x="0" y="0"/>
             <wp:positionH relativeFrom="column">
               <wp:posOffset>3700145</wp:posOffset>
@@ -2698,7 +2754,7 @@
           <w:lang w:val="en-US"/>
         </w:rPr>
         <w:drawing>
-          <wp:anchor distT="0" distB="0" distL="114300" distR="114300" simplePos="0" relativeHeight="251691008" behindDoc="0" locked="0" layoutInCell="1" allowOverlap="1" wp14:anchorId="573929A7" wp14:editId="4381D4F8">
+          <wp:anchor distT="0" distB="0" distL="114300" distR="114300" simplePos="0" relativeHeight="251691008" behindDoc="0" locked="0" layoutInCell="1" allowOverlap="1" wp14:anchorId="573929A7" wp14:editId="44262933">
             <wp:simplePos x="0" y="0"/>
             <wp:positionH relativeFrom="column">
               <wp:posOffset>1157605</wp:posOffset>
@@ -2800,7 +2856,7 @@
         <mc:AlternateContent>
           <mc:Choice Requires="wps">
             <w:drawing>
-              <wp:anchor distT="0" distB="0" distL="114300" distR="114300" simplePos="0" relativeHeight="251687936" behindDoc="0" locked="0" layoutInCell="1" allowOverlap="1" wp14:anchorId="2B783341" wp14:editId="6F106C04">
+              <wp:anchor distT="0" distB="0" distL="114300" distR="114300" simplePos="0" relativeHeight="251687936" behindDoc="0" locked="0" layoutInCell="1" allowOverlap="1" wp14:anchorId="2B783341" wp14:editId="1126AF57">
                 <wp:simplePos x="0" y="0"/>
                 <wp:positionH relativeFrom="column">
                   <wp:posOffset>3338829</wp:posOffset>
@@ -3445,7 +3501,7 @@
           <w:lang w:val="en-US"/>
         </w:rPr>
       </w:pPr>
-      <w:bookmarkStart w:id="4" w:name="_Toc485797413"/>
+      <w:bookmarkStart w:id="3" w:name="_Toc485797413"/>
       <w:r>
         <w:rPr>
           <w:lang w:val="en-US"/>
@@ -3453,7 +3509,7 @@
         <w:lastRenderedPageBreak/>
         <w:t>Study of the need</w:t>
       </w:r>
-      <w:bookmarkEnd w:id="4"/>
+      <w:bookmarkEnd w:id="3"/>
       <w:r>
         <w:rPr>
           <w:lang w:val="en-US"/>
@@ -3822,7 +3878,7 @@
           <w:lang w:val="en-US"/>
         </w:rPr>
       </w:pPr>
-      <w:bookmarkStart w:id="5" w:name="_Toc485797414"/>
+      <w:bookmarkStart w:id="4" w:name="_Toc485797414"/>
       <w:r>
         <w:rPr>
           <w:lang w:val="en-US"/>
@@ -3836,7 +3892,7 @@
         </w:rPr>
         <w:t>software</w:t>
       </w:r>
-      <w:bookmarkEnd w:id="5"/>
+      <w:bookmarkEnd w:id="4"/>
     </w:p>
     <w:p>
       <w:pPr>
@@ -4993,7 +5049,7 @@
           <w:lang w:val="en-US"/>
         </w:rPr>
       </w:pPr>
-      <w:bookmarkStart w:id="6" w:name="_Toc485797415"/>
+      <w:bookmarkStart w:id="5" w:name="_Toc485797415"/>
       <w:r>
         <w:rPr>
           <w:lang w:val="en-US"/>
@@ -5007,7 +5063,7 @@
         </w:rPr>
         <w:t>rovisional schedule</w:t>
       </w:r>
-      <w:bookmarkEnd w:id="6"/>
+      <w:bookmarkEnd w:id="5"/>
     </w:p>
     <w:p>
       <w:pPr>
@@ -5074,7 +5130,7 @@
         <w:rPr>
           <w:lang w:val="en-US"/>
         </w:rPr>
-        <w:object w:dxaOrig="1469" w:dyaOrig="941" w14:anchorId="35008BE2">
+        <w:object w:dxaOrig="1551" w:dyaOrig="1004" w14:anchorId="65648719">
           <v:shapetype id="_x0000_t75" coordsize="21600,21600" o:spt="75" o:preferrelative="t" path="m@4@5l@4@11@9@11@9@5xe" filled="f" stroked="f">
             <v:stroke joinstyle="miter"/>
             <v:formulas>
@@ -5094,12 +5150,14 @@
             <v:path o:extrusionok="f" gradientshapeok="t" o:connecttype="rect"/>
             <o:lock v:ext="edit" aspectratio="t"/>
           </v:shapetype>
-          <v:shape id="_x0000_i1025" type="#_x0000_t75" style="width:63pt;height:39.75pt" o:ole="">
+          <v:shape id="_x0000_i1030" type="#_x0000_t75" style="width:77.25pt;height:50.25pt" o:ole="">
             <v:imagedata r:id="rId25" o:title=""/>
           </v:shape>
-          <o:OLEObject Type="Embed" ProgID="AcroExch.Document.DC" ShapeID="_x0000_i1025" DrawAspect="Icon" ObjectID="_1559539244" r:id="rId26"/>
+          <o:OLEObject Type="Embed" ProgID="AcroExch.Document.DC" ShapeID="_x0000_i1030" DrawAspect="Icon" ObjectID="_1559552680" r:id="rId26"/>
         </w:object>
       </w:r>
+      <w:bookmarkStart w:id="6" w:name="_GoBack"/>
+      <w:bookmarkEnd w:id="6"/>
     </w:p>
     <w:p>
       <w:pPr>
@@ -5158,11 +5216,11 @@
         <w:rPr>
           <w:lang w:val="en-US"/>
         </w:rPr>
-        <w:object w:dxaOrig="1551" w:dyaOrig="1004" w14:anchorId="12CFA5E8">
-          <v:shape id="_x0000_i1026" type="#_x0000_t75" style="width:77.25pt;height:50.25pt" o:ole="">
+        <w:object w:dxaOrig="1551" w:dyaOrig="1004" w14:anchorId="42389882">
+          <v:shape id="_x0000_i1028" type="#_x0000_t75" style="width:77.25pt;height:50.25pt" o:ole="">
             <v:imagedata r:id="rId27" o:title=""/>
           </v:shape>
-          <o:OLEObject Type="Embed" ProgID="AcroExch.Document.DC" ShapeID="_x0000_i1026" DrawAspect="Icon" ObjectID="_1559539245" r:id="rId28"/>
+          <o:OLEObject Type="Embed" ProgID="AcroExch.Document.DC" ShapeID="_x0000_i1028" DrawAspect="Icon" ObjectID="_1559552681" r:id="rId28"/>
         </w:object>
       </w:r>
     </w:p>
@@ -10895,7 +10953,7 @@
 </file>
 
 <file path=word/endnotes.xml><?xml version="1.0" encoding="utf-8"?>
-<w:endnotes xmlns:wpc="http://schemas.microsoft.com/office/word/2010/wordprocessingCanvas" xmlns:cx="http://schemas.microsoft.com/office/drawing/2014/chartex" xmlns:cx1="http://schemas.microsoft.com/office/drawing/2015/9/8/chartex" xmlns:cx2="http://schemas.microsoft.com/office/drawing/2015/10/21/chartex" xmlns:cx3="http://schemas.microsoft.com/office/drawing/2016/5/9/chartex" xmlns:cx4="http://schemas.microsoft.com/office/drawing/2016/5/10/chartex" xmlns:cx5="http://schemas.microsoft.com/office/drawing/2016/5/11/chartex" xmlns:cx6="http://schemas.microsoft.com/office/drawing/2016/5/12/chartex" xmlns:cx7="http://schemas.microsoft.com/office/drawing/2016/5/13/chartex" xmlns:cx8="http://schemas.microsoft.com/office/drawing/2016/5/14/chartex" xmlns:mc="http://schemas.openxmlformats.org/markup-compatibility/2006" xmlns:aink="http://schemas.microsoft.com/office/drawing/2016/ink" xmlns:am3d="http://schemas.microsoft.com/office/drawing/2017/model3d" xmlns:o="urn:schemas-microsoft-com:office:office" xmlns:r="http://schemas.openxmlformats.org/officeDocument/2006/relationships" xmlns:m="http://schemas.openxmlformats.org/officeDocument/2006/math" xmlns:v="urn:schemas-microsoft-com:vml" xmlns:wp14="http://schemas.microsoft.com/office/word/2010/wordprocessingDrawing" xmlns:wp="http://schemas.openxmlformats.org/drawingml/2006/wordprocessingDrawing" xmlns:w10="urn:schemas-microsoft-com:office:word" xmlns:w="http://schemas.openxmlformats.org/wordprocessingml/2006/main" xmlns:w14="http://schemas.microsoft.com/office/word/2010/wordml" xmlns:w15="http://schemas.microsoft.com/office/word/2012/wordml" xmlns:w16cid="http://schemas.microsoft.com/office/word/2016/wordml/cid" xmlns:w16se="http://schemas.microsoft.com/office/word/2015/wordml/symex" xmlns:wpg="http://schemas.microsoft.com/office/word/2010/wordprocessingGroup" xmlns:wpi="http://schemas.microsoft.com/office/word/2010/wordprocessingInk" xmlns:wne="http://schemas.microsoft.com/office/word/2006/wordml" xmlns:wps="http://schemas.microsoft.com/office/word/2010/wordprocessingShape" mc:Ignorable="w14 w15 w16se w16cid wp14">
+<w:endnotes xmlns:wpc="http://schemas.microsoft.com/office/word/2010/wordprocessingCanvas" xmlns:cx="http://schemas.microsoft.com/office/drawing/2014/chartex" xmlns:cx1="http://schemas.microsoft.com/office/drawing/2015/9/8/chartex" xmlns:cx2="http://schemas.microsoft.com/office/drawing/2015/10/21/chartex" xmlns:cx3="http://schemas.microsoft.com/office/drawing/2016/5/9/chartex" xmlns:cx4="http://schemas.microsoft.com/office/drawing/2016/5/10/chartex" xmlns:cx5="http://schemas.microsoft.com/office/drawing/2016/5/11/chartex" xmlns:cx6="http://schemas.microsoft.com/office/drawing/2016/5/12/chartex" xmlns:cx7="http://schemas.microsoft.com/office/drawing/2016/5/13/chartex" xmlns:cx8="http://schemas.microsoft.com/office/drawing/2016/5/14/chartex" xmlns:mc="http://schemas.openxmlformats.org/markup-compatibility/2006" xmlns:aink="http://schemas.microsoft.com/office/drawing/2016/ink" xmlns:o="urn:schemas-microsoft-com:office:office" xmlns:r="http://schemas.openxmlformats.org/officeDocument/2006/relationships" xmlns:m="http://schemas.openxmlformats.org/officeDocument/2006/math" xmlns:v="urn:schemas-microsoft-com:vml" xmlns:wp14="http://schemas.microsoft.com/office/word/2010/wordprocessingDrawing" xmlns:wp="http://schemas.openxmlformats.org/drawingml/2006/wordprocessingDrawing" xmlns:w10="urn:schemas-microsoft-com:office:word" xmlns:w="http://schemas.openxmlformats.org/wordprocessingml/2006/main" xmlns:w14="http://schemas.microsoft.com/office/word/2010/wordml" xmlns:w15="http://schemas.microsoft.com/office/word/2012/wordml" xmlns:w16se="http://schemas.microsoft.com/office/word/2015/wordml/symex" xmlns:wpg="http://schemas.microsoft.com/office/word/2010/wordprocessingGroup" xmlns:wpi="http://schemas.microsoft.com/office/word/2010/wordprocessingInk" xmlns:wne="http://schemas.microsoft.com/office/word/2006/wordml" xmlns:wps="http://schemas.microsoft.com/office/word/2010/wordprocessingShape" mc:Ignorable="w14 w15 w16se wp14">
   <w:endnote w:type="separator" w:id="-1">
     <w:p>
       <w:pPr>
@@ -10920,7 +10978,7 @@
 </file>
 
 <file path=word/footer1.xml><?xml version="1.0" encoding="utf-8"?>
-<w:ftr xmlns:wpc="http://schemas.microsoft.com/office/word/2010/wordprocessingCanvas" xmlns:cx="http://schemas.microsoft.com/office/drawing/2014/chartex" xmlns:cx1="http://schemas.microsoft.com/office/drawing/2015/9/8/chartex" xmlns:cx2="http://schemas.microsoft.com/office/drawing/2015/10/21/chartex" xmlns:cx3="http://schemas.microsoft.com/office/drawing/2016/5/9/chartex" xmlns:cx4="http://schemas.microsoft.com/office/drawing/2016/5/10/chartex" xmlns:cx5="http://schemas.microsoft.com/office/drawing/2016/5/11/chartex" xmlns:cx6="http://schemas.microsoft.com/office/drawing/2016/5/12/chartex" xmlns:cx7="http://schemas.microsoft.com/office/drawing/2016/5/13/chartex" xmlns:cx8="http://schemas.microsoft.com/office/drawing/2016/5/14/chartex" xmlns:mc="http://schemas.openxmlformats.org/markup-compatibility/2006" xmlns:aink="http://schemas.microsoft.com/office/drawing/2016/ink" xmlns:am3d="http://schemas.microsoft.com/office/drawing/2017/model3d" xmlns:o="urn:schemas-microsoft-com:office:office" xmlns:r="http://schemas.openxmlformats.org/officeDocument/2006/relationships" xmlns:m="http://schemas.openxmlformats.org/officeDocument/2006/math" xmlns:v="urn:schemas-microsoft-com:vml" xmlns:wp14="http://schemas.microsoft.com/office/word/2010/wordprocessingDrawing" xmlns:wp="http://schemas.openxmlformats.org/drawingml/2006/wordprocessingDrawing" xmlns:w10="urn:schemas-microsoft-com:office:word" xmlns:w="http://schemas.openxmlformats.org/wordprocessingml/2006/main" xmlns:w14="http://schemas.microsoft.com/office/word/2010/wordml" xmlns:w15="http://schemas.microsoft.com/office/word/2012/wordml" xmlns:w16cid="http://schemas.microsoft.com/office/word/2016/wordml/cid" xmlns:w16se="http://schemas.microsoft.com/office/word/2015/wordml/symex" xmlns:wpg="http://schemas.microsoft.com/office/word/2010/wordprocessingGroup" xmlns:wpi="http://schemas.microsoft.com/office/word/2010/wordprocessingInk" xmlns:wne="http://schemas.microsoft.com/office/word/2006/wordml" xmlns:wps="http://schemas.microsoft.com/office/word/2010/wordprocessingShape" mc:Ignorable="w14 w15 w16se w16cid wp14">
+<w:ftr xmlns:wpc="http://schemas.microsoft.com/office/word/2010/wordprocessingCanvas" xmlns:cx="http://schemas.microsoft.com/office/drawing/2014/chartex" xmlns:cx1="http://schemas.microsoft.com/office/drawing/2015/9/8/chartex" xmlns:cx2="http://schemas.microsoft.com/office/drawing/2015/10/21/chartex" xmlns:cx3="http://schemas.microsoft.com/office/drawing/2016/5/9/chartex" xmlns:cx4="http://schemas.microsoft.com/office/drawing/2016/5/10/chartex" xmlns:cx5="http://schemas.microsoft.com/office/drawing/2016/5/11/chartex" xmlns:cx6="http://schemas.microsoft.com/office/drawing/2016/5/12/chartex" xmlns:cx7="http://schemas.microsoft.com/office/drawing/2016/5/13/chartex" xmlns:cx8="http://schemas.microsoft.com/office/drawing/2016/5/14/chartex" xmlns:mc="http://schemas.openxmlformats.org/markup-compatibility/2006" xmlns:aink="http://schemas.microsoft.com/office/drawing/2016/ink" xmlns:o="urn:schemas-microsoft-com:office:office" xmlns:r="http://schemas.openxmlformats.org/officeDocument/2006/relationships" xmlns:m="http://schemas.openxmlformats.org/officeDocument/2006/math" xmlns:v="urn:schemas-microsoft-com:vml" xmlns:wp14="http://schemas.microsoft.com/office/word/2010/wordprocessingDrawing" xmlns:wp="http://schemas.openxmlformats.org/drawingml/2006/wordprocessingDrawing" xmlns:w10="urn:schemas-microsoft-com:office:word" xmlns:w="http://schemas.openxmlformats.org/wordprocessingml/2006/main" xmlns:w14="http://schemas.microsoft.com/office/word/2010/wordml" xmlns:w15="http://schemas.microsoft.com/office/word/2012/wordml" xmlns:w16se="http://schemas.microsoft.com/office/word/2015/wordml/symex" xmlns:wpg="http://schemas.microsoft.com/office/word/2010/wordprocessingGroup" xmlns:wpi="http://schemas.microsoft.com/office/word/2010/wordprocessingInk" xmlns:wne="http://schemas.microsoft.com/office/word/2006/wordml" xmlns:wps="http://schemas.microsoft.com/office/word/2010/wordprocessingShape" mc:Ignorable="w14 w15 w16se wp14">
   <w:sdt>
     <w:sdtPr>
       <w:id w:val="1613092275"/>
@@ -10980,7 +11038,7 @@
                 <w:bCs/>
                 <w:noProof/>
               </w:rPr>
-              <w:t>3</w:t>
+              <w:t>8</w:t>
             </w:r>
             <w:r>
               <w:rPr>
@@ -11050,7 +11108,7 @@
 </file>
 
 <file path=word/footnotes.xml><?xml version="1.0" encoding="utf-8"?>
-<w:footnotes xmlns:wpc="http://schemas.microsoft.com/office/word/2010/wordprocessingCanvas" xmlns:cx="http://schemas.microsoft.com/office/drawing/2014/chartex" xmlns:cx1="http://schemas.microsoft.com/office/drawing/2015/9/8/chartex" xmlns:cx2="http://schemas.microsoft.com/office/drawing/2015/10/21/chartex" xmlns:cx3="http://schemas.microsoft.com/office/drawing/2016/5/9/chartex" xmlns:cx4="http://schemas.microsoft.com/office/drawing/2016/5/10/chartex" xmlns:cx5="http://schemas.microsoft.com/office/drawing/2016/5/11/chartex" xmlns:cx6="http://schemas.microsoft.com/office/drawing/2016/5/12/chartex" xmlns:cx7="http://schemas.microsoft.com/office/drawing/2016/5/13/chartex" xmlns:cx8="http://schemas.microsoft.com/office/drawing/2016/5/14/chartex" xmlns:mc="http://schemas.openxmlformats.org/markup-compatibility/2006" xmlns:aink="http://schemas.microsoft.com/office/drawing/2016/ink" xmlns:am3d="http://schemas.microsoft.com/office/drawing/2017/model3d" xmlns:o="urn:schemas-microsoft-com:office:office" xmlns:r="http://schemas.openxmlformats.org/officeDocument/2006/relationships" xmlns:m="http://schemas.openxmlformats.org/officeDocument/2006/math" xmlns:v="urn:schemas-microsoft-com:vml" xmlns:wp14="http://schemas.microsoft.com/office/word/2010/wordprocessingDrawing" xmlns:wp="http://schemas.openxmlformats.org/drawingml/2006/wordprocessingDrawing" xmlns:w10="urn:schemas-microsoft-com:office:word" xmlns:w="http://schemas.openxmlformats.org/wordprocessingml/2006/main" xmlns:w14="http://schemas.microsoft.com/office/word/2010/wordml" xmlns:w15="http://schemas.microsoft.com/office/word/2012/wordml" xmlns:w16cid="http://schemas.microsoft.com/office/word/2016/wordml/cid" xmlns:w16se="http://schemas.microsoft.com/office/word/2015/wordml/symex" xmlns:wpg="http://schemas.microsoft.com/office/word/2010/wordprocessingGroup" xmlns:wpi="http://schemas.microsoft.com/office/word/2010/wordprocessingInk" xmlns:wne="http://schemas.microsoft.com/office/word/2006/wordml" xmlns:wps="http://schemas.microsoft.com/office/word/2010/wordprocessingShape" mc:Ignorable="w14 w15 w16se w16cid wp14">
+<w:footnotes xmlns:wpc="http://schemas.microsoft.com/office/word/2010/wordprocessingCanvas" xmlns:cx="http://schemas.microsoft.com/office/drawing/2014/chartex" xmlns:cx1="http://schemas.microsoft.com/office/drawing/2015/9/8/chartex" xmlns:cx2="http://schemas.microsoft.com/office/drawing/2015/10/21/chartex" xmlns:cx3="http://schemas.microsoft.com/office/drawing/2016/5/9/chartex" xmlns:cx4="http://schemas.microsoft.com/office/drawing/2016/5/10/chartex" xmlns:cx5="http://schemas.microsoft.com/office/drawing/2016/5/11/chartex" xmlns:cx6="http://schemas.microsoft.com/office/drawing/2016/5/12/chartex" xmlns:cx7="http://schemas.microsoft.com/office/drawing/2016/5/13/chartex" xmlns:cx8="http://schemas.microsoft.com/office/drawing/2016/5/14/chartex" xmlns:mc="http://schemas.openxmlformats.org/markup-compatibility/2006" xmlns:aink="http://schemas.microsoft.com/office/drawing/2016/ink" xmlns:o="urn:schemas-microsoft-com:office:office" xmlns:r="http://schemas.openxmlformats.org/officeDocument/2006/relationships" xmlns:m="http://schemas.openxmlformats.org/officeDocument/2006/math" xmlns:v="urn:schemas-microsoft-com:vml" xmlns:wp14="http://schemas.microsoft.com/office/word/2010/wordprocessingDrawing" xmlns:wp="http://schemas.openxmlformats.org/drawingml/2006/wordprocessingDrawing" xmlns:w10="urn:schemas-microsoft-com:office:word" xmlns:w="http://schemas.openxmlformats.org/wordprocessingml/2006/main" xmlns:w14="http://schemas.microsoft.com/office/word/2010/wordml" xmlns:w15="http://schemas.microsoft.com/office/word/2012/wordml" xmlns:w16se="http://schemas.microsoft.com/office/word/2015/wordml/symex" xmlns:wpg="http://schemas.microsoft.com/office/word/2010/wordprocessingGroup" xmlns:wpi="http://schemas.microsoft.com/office/word/2010/wordprocessingInk" xmlns:wne="http://schemas.microsoft.com/office/word/2006/wordml" xmlns:wps="http://schemas.microsoft.com/office/word/2010/wordprocessingShape" mc:Ignorable="w14 w15 w16se wp14">
   <w:footnote w:type="separator" w:id="-1">
     <w:p>
       <w:pPr>
@@ -11075,7 +11133,7 @@
 </file>
 
 <file path=word/header1.xml><?xml version="1.0" encoding="utf-8"?>
-<w:hdr xmlns:wpc="http://schemas.microsoft.com/office/word/2010/wordprocessingCanvas" xmlns:cx="http://schemas.microsoft.com/office/drawing/2014/chartex" xmlns:cx1="http://schemas.microsoft.com/office/drawing/2015/9/8/chartex" xmlns:cx2="http://schemas.microsoft.com/office/drawing/2015/10/21/chartex" xmlns:cx3="http://schemas.microsoft.com/office/drawing/2016/5/9/chartex" xmlns:cx4="http://schemas.microsoft.com/office/drawing/2016/5/10/chartex" xmlns:cx5="http://schemas.microsoft.com/office/drawing/2016/5/11/chartex" xmlns:cx6="http://schemas.microsoft.com/office/drawing/2016/5/12/chartex" xmlns:cx7="http://schemas.microsoft.com/office/drawing/2016/5/13/chartex" xmlns:cx8="http://schemas.microsoft.com/office/drawing/2016/5/14/chartex" xmlns:mc="http://schemas.openxmlformats.org/markup-compatibility/2006" xmlns:aink="http://schemas.microsoft.com/office/drawing/2016/ink" xmlns:am3d="http://schemas.microsoft.com/office/drawing/2017/model3d" xmlns:o="urn:schemas-microsoft-com:office:office" xmlns:r="http://schemas.openxmlformats.org/officeDocument/2006/relationships" xmlns:m="http://schemas.openxmlformats.org/officeDocument/2006/math" xmlns:v="urn:schemas-microsoft-com:vml" xmlns:wp14="http://schemas.microsoft.com/office/word/2010/wordprocessingDrawing" xmlns:wp="http://schemas.openxmlformats.org/drawingml/2006/wordprocessingDrawing" xmlns:w10="urn:schemas-microsoft-com:office:word" xmlns:w="http://schemas.openxmlformats.org/wordprocessingml/2006/main" xmlns:w14="http://schemas.microsoft.com/office/word/2010/wordml" xmlns:w15="http://schemas.microsoft.com/office/word/2012/wordml" xmlns:w16cid="http://schemas.microsoft.com/office/word/2016/wordml/cid" xmlns:w16se="http://schemas.microsoft.com/office/word/2015/wordml/symex" xmlns:wpg="http://schemas.microsoft.com/office/word/2010/wordprocessingGroup" xmlns:wpi="http://schemas.microsoft.com/office/word/2010/wordprocessingInk" xmlns:wne="http://schemas.microsoft.com/office/word/2006/wordml" xmlns:wps="http://schemas.microsoft.com/office/word/2010/wordprocessingShape" mc:Ignorable="w14 w15 w16se w16cid wp14">
+<w:hdr xmlns:wpc="http://schemas.microsoft.com/office/word/2010/wordprocessingCanvas" xmlns:cx="http://schemas.microsoft.com/office/drawing/2014/chartex" xmlns:cx1="http://schemas.microsoft.com/office/drawing/2015/9/8/chartex" xmlns:cx2="http://schemas.microsoft.com/office/drawing/2015/10/21/chartex" xmlns:cx3="http://schemas.microsoft.com/office/drawing/2016/5/9/chartex" xmlns:cx4="http://schemas.microsoft.com/office/drawing/2016/5/10/chartex" xmlns:cx5="http://schemas.microsoft.com/office/drawing/2016/5/11/chartex" xmlns:cx6="http://schemas.microsoft.com/office/drawing/2016/5/12/chartex" xmlns:cx7="http://schemas.microsoft.com/office/drawing/2016/5/13/chartex" xmlns:cx8="http://schemas.microsoft.com/office/drawing/2016/5/14/chartex" xmlns:mc="http://schemas.openxmlformats.org/markup-compatibility/2006" xmlns:aink="http://schemas.microsoft.com/office/drawing/2016/ink" xmlns:o="urn:schemas-microsoft-com:office:office" xmlns:r="http://schemas.openxmlformats.org/officeDocument/2006/relationships" xmlns:m="http://schemas.openxmlformats.org/officeDocument/2006/math" xmlns:v="urn:schemas-microsoft-com:vml" xmlns:wp14="http://schemas.microsoft.com/office/word/2010/wordprocessingDrawing" xmlns:wp="http://schemas.openxmlformats.org/drawingml/2006/wordprocessingDrawing" xmlns:w10="urn:schemas-microsoft-com:office:word" xmlns:w="http://schemas.openxmlformats.org/wordprocessingml/2006/main" xmlns:w14="http://schemas.microsoft.com/office/word/2010/wordml" xmlns:w15="http://schemas.microsoft.com/office/word/2012/wordml" xmlns:w16se="http://schemas.microsoft.com/office/word/2015/wordml/symex" xmlns:wpg="http://schemas.microsoft.com/office/word/2010/wordprocessingGroup" xmlns:wpi="http://schemas.microsoft.com/office/word/2010/wordprocessingInk" xmlns:wne="http://schemas.microsoft.com/office/word/2006/wordml" xmlns:wps="http://schemas.microsoft.com/office/word/2010/wordprocessingShape" mc:Ignorable="w14 w15 w16se wp14">
   <w:p>
     <w:pPr>
       <w:pStyle w:val="En-tte"/>
@@ -11137,7 +11195,7 @@
                   </a:scene3d>
                   <a:extLst>
                     <a:ext uri="{FAA26D3D-D897-4be2-8F04-BA451C77F1D7}">
-                      <ma14:placeholderFlag xmlns="" xmlns:mo="http://schemas.microsoft.com/office/mac/office/2008/main" xmlns:mv="urn:schemas-microsoft-com:mac:vml" xmlns:o="urn:schemas-microsoft-com:office:office" xmlns:v="urn:schemas-microsoft-com:vml" xmlns:w10="urn:schemas-microsoft-com:office:word" xmlns:w="http://schemas.openxmlformats.org/wordprocessingml/2006/main" xmlns:ma14="http://schemas.microsoft.com/office/mac/drawingml/2011/main" xmlns:arto="http://schemas.microsoft.com/office/word/2006/arto"/>
+                      <ma14:placeholderFlag xmlns:am3d="http://schemas.microsoft.com/office/drawing/2017/model3d" xmlns="" xmlns:mo="http://schemas.microsoft.com/office/mac/office/2008/main" xmlns:mv="urn:schemas-microsoft-com:mac:vml" xmlns:o="urn:schemas-microsoft-com:office:office" xmlns:v="urn:schemas-microsoft-com:vml" xmlns:w10="urn:schemas-microsoft-com:office:word" xmlns:w="http://schemas.openxmlformats.org/wordprocessingml/2006/main" xmlns:ma14="http://schemas.microsoft.com/office/mac/drawingml/2011/main" xmlns:arto="http://schemas.microsoft.com/office/word/2006/arto"/>
                     </a:ext>
                   </a:extLst>
                 </pic:spPr>
@@ -11259,10 +11317,10 @@
                       </a:ln>
                       <a:extLst>
                         <a:ext uri="{FAA26D3D-D897-4be2-8F04-BA451C77F1D7}">
-                          <ma14:placeholderFlag xmlns="" xmlns:mo="http://schemas.microsoft.com/office/mac/office/2008/main" xmlns:mv="urn:schemas-microsoft-com:mac:vml" xmlns:o="urn:schemas-microsoft-com:office:office" xmlns:v="urn:schemas-microsoft-com:vml" xmlns:w10="urn:schemas-microsoft-com:office:word" xmlns:w="http://schemas.openxmlformats.org/wordprocessingml/2006/main" xmlns:ma14="http://schemas.microsoft.com/office/mac/drawingml/2011/main" xmlns:arto="http://schemas.microsoft.com/office/word/2006/arto"/>
+                          <ma14:placeholderFlag xmlns:am3d="http://schemas.microsoft.com/office/drawing/2017/model3d" xmlns="" xmlns:mo="http://schemas.microsoft.com/office/mac/office/2008/main" xmlns:mv="urn:schemas-microsoft-com:mac:vml" xmlns:o="urn:schemas-microsoft-com:office:office" xmlns:v="urn:schemas-microsoft-com:vml" xmlns:w10="urn:schemas-microsoft-com:office:word" xmlns:w="http://schemas.openxmlformats.org/wordprocessingml/2006/main" xmlns:ma14="http://schemas.microsoft.com/office/mac/drawingml/2011/main" xmlns:arto="http://schemas.microsoft.com/office/word/2006/arto"/>
                         </a:ext>
                         <a:ext uri="{C572A759-6A51-4108-AA02-DFA0A04FC94B}">
-                          <ma14:wrappingTextBoxFlag xmlns="" xmlns:mo="http://schemas.microsoft.com/office/mac/office/2008/main" xmlns:mv="urn:schemas-microsoft-com:mac:vml" xmlns:o="urn:schemas-microsoft-com:office:office" xmlns:v="urn:schemas-microsoft-com:vml" xmlns:w10="urn:schemas-microsoft-com:office:word" xmlns:w="http://schemas.openxmlformats.org/wordprocessingml/2006/main" xmlns:ma14="http://schemas.microsoft.com/office/mac/drawingml/2011/main" xmlns:arto="http://schemas.microsoft.com/office/word/2006/arto"/>
+                          <ma14:wrappingTextBoxFlag xmlns:am3d="http://schemas.microsoft.com/office/drawing/2017/model3d" xmlns="" xmlns:mo="http://schemas.microsoft.com/office/mac/office/2008/main" xmlns:mv="urn:schemas-microsoft-com:mac:vml" xmlns:o="urn:schemas-microsoft-com:office:office" xmlns:v="urn:schemas-microsoft-com:vml" xmlns:w10="urn:schemas-microsoft-com:office:word" xmlns:w="http://schemas.openxmlformats.org/wordprocessingml/2006/main" xmlns:ma14="http://schemas.microsoft.com/office/mac/drawingml/2011/main" xmlns:arto="http://schemas.microsoft.com/office/word/2006/arto"/>
                         </a:ext>
                       </a:extLst>
                     </wps:spPr>
@@ -11588,7 +11646,7 @@
 </file>
 
 <file path=word/numbering.xml><?xml version="1.0" encoding="utf-8"?>
-<w:numbering xmlns:wpc="http://schemas.microsoft.com/office/word/2010/wordprocessingCanvas" xmlns:cx="http://schemas.microsoft.com/office/drawing/2014/chartex" xmlns:cx1="http://schemas.microsoft.com/office/drawing/2015/9/8/chartex" xmlns:cx2="http://schemas.microsoft.com/office/drawing/2015/10/21/chartex" xmlns:cx3="http://schemas.microsoft.com/office/drawing/2016/5/9/chartex" xmlns:cx4="http://schemas.microsoft.com/office/drawing/2016/5/10/chartex" xmlns:cx5="http://schemas.microsoft.com/office/drawing/2016/5/11/chartex" xmlns:cx6="http://schemas.microsoft.com/office/drawing/2016/5/12/chartex" xmlns:cx7="http://schemas.microsoft.com/office/drawing/2016/5/13/chartex" xmlns:cx8="http://schemas.microsoft.com/office/drawing/2016/5/14/chartex" xmlns:mc="http://schemas.openxmlformats.org/markup-compatibility/2006" xmlns:aink="http://schemas.microsoft.com/office/drawing/2016/ink" xmlns:am3d="http://schemas.microsoft.com/office/drawing/2017/model3d" xmlns:o="urn:schemas-microsoft-com:office:office" xmlns:r="http://schemas.openxmlformats.org/officeDocument/2006/relationships" xmlns:m="http://schemas.openxmlformats.org/officeDocument/2006/math" xmlns:v="urn:schemas-microsoft-com:vml" xmlns:wp14="http://schemas.microsoft.com/office/word/2010/wordprocessingDrawing" xmlns:wp="http://schemas.openxmlformats.org/drawingml/2006/wordprocessingDrawing" xmlns:w10="urn:schemas-microsoft-com:office:word" xmlns:w="http://schemas.openxmlformats.org/wordprocessingml/2006/main" xmlns:w14="http://schemas.microsoft.com/office/word/2010/wordml" xmlns:w15="http://schemas.microsoft.com/office/word/2012/wordml" xmlns:w16cid="http://schemas.microsoft.com/office/word/2016/wordml/cid" xmlns:w16se="http://schemas.microsoft.com/office/word/2015/wordml/symex" xmlns:wpg="http://schemas.microsoft.com/office/word/2010/wordprocessingGroup" xmlns:wpi="http://schemas.microsoft.com/office/word/2010/wordprocessingInk" xmlns:wne="http://schemas.microsoft.com/office/word/2006/wordml" xmlns:wps="http://schemas.microsoft.com/office/word/2010/wordprocessingShape" mc:Ignorable="w14 w15 w16se w16cid wp14">
+<w:numbering xmlns:wpc="http://schemas.microsoft.com/office/word/2010/wordprocessingCanvas" xmlns:cx="http://schemas.microsoft.com/office/drawing/2014/chartex" xmlns:cx1="http://schemas.microsoft.com/office/drawing/2015/9/8/chartex" xmlns:cx2="http://schemas.microsoft.com/office/drawing/2015/10/21/chartex" xmlns:cx3="http://schemas.microsoft.com/office/drawing/2016/5/9/chartex" xmlns:cx4="http://schemas.microsoft.com/office/drawing/2016/5/10/chartex" xmlns:cx5="http://schemas.microsoft.com/office/drawing/2016/5/11/chartex" xmlns:cx6="http://schemas.microsoft.com/office/drawing/2016/5/12/chartex" xmlns:cx7="http://schemas.microsoft.com/office/drawing/2016/5/13/chartex" xmlns:cx8="http://schemas.microsoft.com/office/drawing/2016/5/14/chartex" xmlns:mc="http://schemas.openxmlformats.org/markup-compatibility/2006" xmlns:aink="http://schemas.microsoft.com/office/drawing/2016/ink" xmlns:o="urn:schemas-microsoft-com:office:office" xmlns:r="http://schemas.openxmlformats.org/officeDocument/2006/relationships" xmlns:m="http://schemas.openxmlformats.org/officeDocument/2006/math" xmlns:v="urn:schemas-microsoft-com:vml" xmlns:wp14="http://schemas.microsoft.com/office/word/2010/wordprocessingDrawing" xmlns:wp="http://schemas.openxmlformats.org/drawingml/2006/wordprocessingDrawing" xmlns:w10="urn:schemas-microsoft-com:office:word" xmlns:w="http://schemas.openxmlformats.org/wordprocessingml/2006/main" xmlns:w14="http://schemas.microsoft.com/office/word/2010/wordml" xmlns:w15="http://schemas.microsoft.com/office/word/2012/wordml" xmlns:w16se="http://schemas.microsoft.com/office/word/2015/wordml/symex" xmlns:wpg="http://schemas.microsoft.com/office/word/2010/wordprocessingGroup" xmlns:wpi="http://schemas.microsoft.com/office/word/2010/wordprocessingInk" xmlns:wne="http://schemas.microsoft.com/office/word/2006/wordml" xmlns:wps="http://schemas.microsoft.com/office/word/2010/wordprocessingShape" mc:Ignorable="w14 w15 w16se wp14">
   <w:abstractNum w:abstractNumId="0" w15:restartNumberingAfterBreak="0">
     <w:nsid w:val="20E104DF"/>
     <w:multiLevelType w:val="hybridMultilevel"/>
@@ -12286,7 +12344,7 @@
 </file>
 
 <file path=word/styles.xml><?xml version="1.0" encoding="utf-8"?>
-<w:styles xmlns:mc="http://schemas.openxmlformats.org/markup-compatibility/2006" xmlns:r="http://schemas.openxmlformats.org/officeDocument/2006/relationships" xmlns:w="http://schemas.openxmlformats.org/wordprocessingml/2006/main" xmlns:w14="http://schemas.microsoft.com/office/word/2010/wordml" xmlns:w15="http://schemas.microsoft.com/office/word/2012/wordml" xmlns:w16cid="http://schemas.microsoft.com/office/word/2016/wordml/cid" xmlns:w16se="http://schemas.microsoft.com/office/word/2015/wordml/symex" mc:Ignorable="w14 w15 w16se w16cid">
+<w:styles xmlns:mc="http://schemas.openxmlformats.org/markup-compatibility/2006" xmlns:r="http://schemas.openxmlformats.org/officeDocument/2006/relationships" xmlns:w="http://schemas.openxmlformats.org/wordprocessingml/2006/main" xmlns:w14="http://schemas.microsoft.com/office/word/2010/wordml" xmlns:w15="http://schemas.microsoft.com/office/word/2012/wordml" xmlns:w16se="http://schemas.microsoft.com/office/word/2015/wordml/symex" mc:Ignorable="w14 w15 w16se">
   <w:docDefaults>
     <w:rPrDefault>
       <w:rPr>
@@ -12302,7 +12360,7 @@
       </w:pPr>
     </w:pPrDefault>
   </w:docDefaults>
-  <w:latentStyles w:defLockedState="0" w:defUIPriority="99" w:defSemiHidden="0" w:defUnhideWhenUsed="0" w:defQFormat="0" w:count="375">
+  <w:latentStyles w:defLockedState="0" w:defUIPriority="99" w:defSemiHidden="0" w:defUnhideWhenUsed="0" w:defQFormat="0" w:count="374">
     <w:lsdException w:name="Normal" w:uiPriority="0" w:qFormat="1"/>
     <w:lsdException w:name="heading 1" w:uiPriority="9" w:qFormat="1"/>
     <w:lsdException w:name="heading 2" w:semiHidden="1" w:uiPriority="9" w:unhideWhenUsed="1" w:qFormat="1"/>
@@ -12408,6 +12466,7 @@
     <w:lsdException w:name="HTML Sample" w:semiHidden="1" w:unhideWhenUsed="1"/>
     <w:lsdException w:name="HTML Typewriter" w:semiHidden="1" w:unhideWhenUsed="1"/>
     <w:lsdException w:name="HTML Variable" w:semiHidden="1" w:unhideWhenUsed="1"/>
+    <w:lsdException w:name="Normal Table" w:semiHidden="1" w:unhideWhenUsed="1"/>
     <w:lsdException w:name="annotation subject" w:semiHidden="1" w:unhideWhenUsed="1"/>
     <w:lsdException w:name="No List" w:semiHidden="1" w:unhideWhenUsed="1"/>
     <w:lsdException w:name="Outline List 1" w:semiHidden="1" w:unhideWhenUsed="1"/>
@@ -12454,8 +12513,10 @@
     <w:lsdException w:name="Table Subtle 2" w:semiHidden="1" w:unhideWhenUsed="1"/>
     <w:lsdException w:name="Table Web 1" w:semiHidden="1" w:unhideWhenUsed="1"/>
     <w:lsdException w:name="Table Web 2" w:semiHidden="1" w:unhideWhenUsed="1"/>
+    <w:lsdException w:name="Table Web 3" w:semiHidden="1" w:unhideWhenUsed="1"/>
     <w:lsdException w:name="Balloon Text" w:semiHidden="1" w:unhideWhenUsed="1"/>
     <w:lsdException w:name="Table Grid" w:uiPriority="59"/>
+    <w:lsdException w:name="Table Theme" w:semiHidden="1" w:unhideWhenUsed="1"/>
     <w:lsdException w:name="Placeholder Text" w:semiHidden="1"/>
     <w:lsdException w:name="No Spacing" w:uiPriority="1" w:qFormat="1"/>
     <w:lsdException w:name="Light Shading" w:uiPriority="60"/>
@@ -12674,7 +12735,6 @@
     <w:lsdException w:name="Mention" w:semiHidden="1" w:unhideWhenUsed="1"/>
     <w:lsdException w:name="Smart Hyperlink" w:semiHidden="1" w:unhideWhenUsed="1"/>
     <w:lsdException w:name="Hashtag" w:semiHidden="1" w:unhideWhenUsed="1"/>
-    <w:lsdException w:name="Unresolved Mention" w:semiHidden="1" w:unhideWhenUsed="1"/>
   </w:latentStyles>
   <w:style w:type="paragraph" w:default="1" w:styleId="Normal">
     <w:name w:val="Normal"/>
@@ -12936,7 +12996,7 @@
 </file>
 
 <file path=word/glossary/document.xml><?xml version="1.0" encoding="utf-8"?>
-<w:glossaryDocument xmlns:wpc="http://schemas.microsoft.com/office/word/2010/wordprocessingCanvas" xmlns:cx="http://schemas.microsoft.com/office/drawing/2014/chartex" xmlns:cx1="http://schemas.microsoft.com/office/drawing/2015/9/8/chartex" xmlns:cx2="http://schemas.microsoft.com/office/drawing/2015/10/21/chartex" xmlns:cx3="http://schemas.microsoft.com/office/drawing/2016/5/9/chartex" xmlns:cx4="http://schemas.microsoft.com/office/drawing/2016/5/10/chartex" xmlns:cx5="http://schemas.microsoft.com/office/drawing/2016/5/11/chartex" xmlns:cx6="http://schemas.microsoft.com/office/drawing/2016/5/12/chartex" xmlns:cx7="http://schemas.microsoft.com/office/drawing/2016/5/13/chartex" xmlns:cx8="http://schemas.microsoft.com/office/drawing/2016/5/14/chartex" xmlns:mc="http://schemas.openxmlformats.org/markup-compatibility/2006" xmlns:aink="http://schemas.microsoft.com/office/drawing/2016/ink" xmlns:am3d="http://schemas.microsoft.com/office/drawing/2017/model3d" xmlns:o="urn:schemas-microsoft-com:office:office" xmlns:r="http://schemas.openxmlformats.org/officeDocument/2006/relationships" xmlns:m="http://schemas.openxmlformats.org/officeDocument/2006/math" xmlns:v="urn:schemas-microsoft-com:vml" xmlns:wp14="http://schemas.microsoft.com/office/word/2010/wordprocessingDrawing" xmlns:wp="http://schemas.openxmlformats.org/drawingml/2006/wordprocessingDrawing" xmlns:w10="urn:schemas-microsoft-com:office:word" xmlns:w="http://schemas.openxmlformats.org/wordprocessingml/2006/main" xmlns:w14="http://schemas.microsoft.com/office/word/2010/wordml" xmlns:w15="http://schemas.microsoft.com/office/word/2012/wordml" xmlns:w16cid="http://schemas.microsoft.com/office/word/2016/wordml/cid" xmlns:w16se="http://schemas.microsoft.com/office/word/2015/wordml/symex" xmlns:wpg="http://schemas.microsoft.com/office/word/2010/wordprocessingGroup" xmlns:wpi="http://schemas.microsoft.com/office/word/2010/wordprocessingInk" xmlns:wne="http://schemas.microsoft.com/office/word/2006/wordml" xmlns:wps="http://schemas.microsoft.com/office/word/2010/wordprocessingShape" mc:Ignorable="w14 w15 w16se w16cid wp14">
+<w:glossaryDocument xmlns:wpc="http://schemas.microsoft.com/office/word/2010/wordprocessingCanvas" xmlns:cx="http://schemas.microsoft.com/office/drawing/2014/chartex" xmlns:cx1="http://schemas.microsoft.com/office/drawing/2015/9/8/chartex" xmlns:cx2="http://schemas.microsoft.com/office/drawing/2015/10/21/chartex" xmlns:cx3="http://schemas.microsoft.com/office/drawing/2016/5/9/chartex" xmlns:cx4="http://schemas.microsoft.com/office/drawing/2016/5/10/chartex" xmlns:cx5="http://schemas.microsoft.com/office/drawing/2016/5/11/chartex" xmlns:cx6="http://schemas.microsoft.com/office/drawing/2016/5/12/chartex" xmlns:cx7="http://schemas.microsoft.com/office/drawing/2016/5/13/chartex" xmlns:cx8="http://schemas.microsoft.com/office/drawing/2016/5/14/chartex" xmlns:mc="http://schemas.openxmlformats.org/markup-compatibility/2006" xmlns:aink="http://schemas.microsoft.com/office/drawing/2016/ink" xmlns:o="urn:schemas-microsoft-com:office:office" xmlns:r="http://schemas.openxmlformats.org/officeDocument/2006/relationships" xmlns:m="http://schemas.openxmlformats.org/officeDocument/2006/math" xmlns:v="urn:schemas-microsoft-com:vml" xmlns:wp14="http://schemas.microsoft.com/office/word/2010/wordprocessingDrawing" xmlns:wp="http://schemas.openxmlformats.org/drawingml/2006/wordprocessingDrawing" xmlns:w10="urn:schemas-microsoft-com:office:word" xmlns:w="http://schemas.openxmlformats.org/wordprocessingml/2006/main" xmlns:w14="http://schemas.microsoft.com/office/word/2010/wordml" xmlns:w15="http://schemas.microsoft.com/office/word/2012/wordml" xmlns:w16se="http://schemas.microsoft.com/office/word/2015/wordml/symex" xmlns:wpg="http://schemas.microsoft.com/office/word/2010/wordprocessingGroup" xmlns:wpi="http://schemas.microsoft.com/office/word/2010/wordprocessingInk" xmlns:wne="http://schemas.microsoft.com/office/word/2006/wordml" xmlns:wps="http://schemas.microsoft.com/office/word/2010/wordprocessingShape" mc:Ignorable="w14 w15 w16se wp14">
   <w:docParts>
     <w:docPart>
       <w:docPartPr>
@@ -12972,27 +13032,27 @@
 </file>
 
 <file path=word/glossary/fontTable.xml><?xml version="1.0" encoding="utf-8"?>
-<w:fonts xmlns:mc="http://schemas.openxmlformats.org/markup-compatibility/2006" xmlns:r="http://schemas.openxmlformats.org/officeDocument/2006/relationships" xmlns:w="http://schemas.openxmlformats.org/wordprocessingml/2006/main" xmlns:w14="http://schemas.microsoft.com/office/word/2010/wordml" xmlns:w15="http://schemas.microsoft.com/office/word/2012/wordml" xmlns:w16cid="http://schemas.microsoft.com/office/word/2016/wordml/cid" xmlns:w16se="http://schemas.microsoft.com/office/word/2015/wordml/symex" mc:Ignorable="w14 w15 w16se w16cid">
+<w:fonts xmlns:mc="http://schemas.openxmlformats.org/markup-compatibility/2006" xmlns:r="http://schemas.openxmlformats.org/officeDocument/2006/relationships" xmlns:w="http://schemas.openxmlformats.org/wordprocessingml/2006/main" xmlns:w14="http://schemas.microsoft.com/office/word/2010/wordml" xmlns:w15="http://schemas.microsoft.com/office/word/2012/wordml" xmlns:w16se="http://schemas.microsoft.com/office/word/2015/wordml/symex" mc:Ignorable="w14 w15 w16se">
   <w:font w:name="Times New Roman">
     <w:panose1 w:val="02020603050405020304"/>
     <w:charset w:val="00"/>
     <w:family w:val="roman"/>
     <w:pitch w:val="variable"/>
-    <w:sig w:usb0="E0002EFF" w:usb1="C000785B" w:usb2="00000009" w:usb3="00000000" w:csb0="000001FF" w:csb1="00000000"/>
+    <w:sig w:usb0="E0002AFF" w:usb1="C0007841" w:usb2="00000009" w:usb3="00000000" w:csb0="000001FF" w:csb1="00000000"/>
   </w:font>
   <w:font w:name="Calibri">
     <w:panose1 w:val="020F0502020204030204"/>
     <w:charset w:val="00"/>
     <w:family w:val="swiss"/>
     <w:pitch w:val="variable"/>
-    <w:sig w:usb0="E0002AFF" w:usb1="C000247B" w:usb2="00000009" w:usb3="00000000" w:csb0="000001FF" w:csb1="00000000"/>
+    <w:sig w:usb0="E00002FF" w:usb1="4000ACFF" w:usb2="00000001" w:usb3="00000000" w:csb0="0000019F" w:csb1="00000000"/>
   </w:font>
   <w:font w:name="Courier New">
     <w:panose1 w:val="02070309020205020404"/>
     <w:charset w:val="00"/>
     <w:family w:val="modern"/>
     <w:pitch w:val="fixed"/>
-    <w:sig w:usb0="E0002EFF" w:usb1="C0007843" w:usb2="00000009" w:usb3="00000000" w:csb0="000001FF" w:csb1="00000000"/>
+    <w:sig w:usb0="E0002AFF" w:usb1="C0007843" w:usb2="00000009" w:usb3="00000000" w:csb0="000001FF" w:csb1="00000000"/>
   </w:font>
   <w:font w:name="Wingdings">
     <w:panose1 w:val="05000000000000000000"/>
@@ -13020,13 +13080,13 @@
     <w:charset w:val="00"/>
     <w:family w:val="swiss"/>
     <w:pitch w:val="variable"/>
-    <w:sig w:usb0="E0002AFF" w:usb1="C000247B" w:usb2="00000009" w:usb3="00000000" w:csb0="000001FF" w:csb1="00000000"/>
+    <w:sig w:usb0="A00002EF" w:usb1="4000207B" w:usb2="00000000" w:usb3="00000000" w:csb0="0000019F" w:csb1="00000000"/>
   </w:font>
 </w:fonts>
 </file>
 
 <file path=word/glossary/settings.xml><?xml version="1.0" encoding="utf-8"?>
-<w:settings xmlns:mc="http://schemas.openxmlformats.org/markup-compatibility/2006" xmlns:o="urn:schemas-microsoft-com:office:office" xmlns:r="http://schemas.openxmlformats.org/officeDocument/2006/relationships" xmlns:m="http://schemas.openxmlformats.org/officeDocument/2006/math" xmlns:v="urn:schemas-microsoft-com:vml" xmlns:w10="urn:schemas-microsoft-com:office:word" xmlns:w="http://schemas.openxmlformats.org/wordprocessingml/2006/main" xmlns:w14="http://schemas.microsoft.com/office/word/2010/wordml" xmlns:w15="http://schemas.microsoft.com/office/word/2012/wordml" xmlns:w16cid="http://schemas.microsoft.com/office/word/2016/wordml/cid" xmlns:w16se="http://schemas.microsoft.com/office/word/2015/wordml/symex" xmlns:sl="http://schemas.openxmlformats.org/schemaLibrary/2006/main" mc:Ignorable="w14 w15 w16se w16cid">
+<w:settings xmlns:mc="http://schemas.openxmlformats.org/markup-compatibility/2006" xmlns:o="urn:schemas-microsoft-com:office:office" xmlns:r="http://schemas.openxmlformats.org/officeDocument/2006/relationships" xmlns:m="http://schemas.openxmlformats.org/officeDocument/2006/math" xmlns:v="urn:schemas-microsoft-com:vml" xmlns:w10="urn:schemas-microsoft-com:office:word" xmlns:w="http://schemas.openxmlformats.org/wordprocessingml/2006/main" xmlns:w14="http://schemas.microsoft.com/office/word/2010/wordml" xmlns:w15="http://schemas.microsoft.com/office/word/2012/wordml" xmlns:w16se="http://schemas.microsoft.com/office/word/2015/wordml/symex" xmlns:sl="http://schemas.openxmlformats.org/schemaLibrary/2006/main" mc:Ignorable="w14 w15 w16se">
   <w:view w:val="normal"/>
   <w:defaultTabStop w:val="708"/>
   <w:hyphenationZone w:val="425"/>
@@ -13045,7 +13105,9 @@
     <w:rsid w:val="002E586E"/>
     <w:rsid w:val="00734A9E"/>
     <w:rsid w:val="008138CD"/>
+    <w:rsid w:val="009E65A8"/>
     <w:rsid w:val="00A27F10"/>
+    <w:rsid w:val="00D31108"/>
     <w:rsid w:val="00DD082D"/>
   </w:rsids>
   <m:mathPr>
@@ -13070,7 +13132,7 @@
 </file>
 
 <file path=word/glossary/styles.xml><?xml version="1.0" encoding="utf-8"?>
-<w:styles xmlns:mc="http://schemas.openxmlformats.org/markup-compatibility/2006" xmlns:r="http://schemas.openxmlformats.org/officeDocument/2006/relationships" xmlns:w="http://schemas.openxmlformats.org/wordprocessingml/2006/main" xmlns:w14="http://schemas.microsoft.com/office/word/2010/wordml" xmlns:w15="http://schemas.microsoft.com/office/word/2012/wordml" xmlns:w16cid="http://schemas.microsoft.com/office/word/2016/wordml/cid" xmlns:w16se="http://schemas.microsoft.com/office/word/2015/wordml/symex" mc:Ignorable="w14 w15 w16se w16cid">
+<w:styles xmlns:mc="http://schemas.openxmlformats.org/markup-compatibility/2006" xmlns:r="http://schemas.openxmlformats.org/officeDocument/2006/relationships" xmlns:w="http://schemas.openxmlformats.org/wordprocessingml/2006/main" xmlns:w14="http://schemas.microsoft.com/office/word/2010/wordml" xmlns:w15="http://schemas.microsoft.com/office/word/2012/wordml" xmlns:w16se="http://schemas.microsoft.com/office/word/2015/wordml/symex" mc:Ignorable="w14 w15 w16se">
   <w:docDefaults>
     <w:rPrDefault>
       <w:rPr>
@@ -13086,7 +13148,7 @@
       </w:pPr>
     </w:pPrDefault>
   </w:docDefaults>
-  <w:latentStyles w:defLockedState="0" w:defUIPriority="99" w:defSemiHidden="0" w:defUnhideWhenUsed="0" w:defQFormat="0" w:count="375">
+  <w:latentStyles w:defLockedState="0" w:defUIPriority="99" w:defSemiHidden="0" w:defUnhideWhenUsed="0" w:defQFormat="0" w:count="374">
     <w:lsdException w:name="Normal" w:uiPriority="0" w:qFormat="1"/>
     <w:lsdException w:name="heading 1" w:uiPriority="9" w:qFormat="1"/>
     <w:lsdException w:name="heading 2" w:semiHidden="1" w:uiPriority="9" w:unhideWhenUsed="1" w:qFormat="1"/>
@@ -13192,6 +13254,7 @@
     <w:lsdException w:name="HTML Sample" w:semiHidden="1" w:unhideWhenUsed="1"/>
     <w:lsdException w:name="HTML Typewriter" w:semiHidden="1" w:unhideWhenUsed="1"/>
     <w:lsdException w:name="HTML Variable" w:semiHidden="1" w:unhideWhenUsed="1"/>
+    <w:lsdException w:name="Normal Table" w:semiHidden="1" w:unhideWhenUsed="1"/>
     <w:lsdException w:name="annotation subject" w:semiHidden="1" w:unhideWhenUsed="1"/>
     <w:lsdException w:name="No List" w:semiHidden="1" w:unhideWhenUsed="1"/>
     <w:lsdException w:name="Outline List 1" w:semiHidden="1" w:unhideWhenUsed="1"/>
@@ -13238,8 +13301,10 @@
     <w:lsdException w:name="Table Subtle 2" w:semiHidden="1" w:unhideWhenUsed="1"/>
     <w:lsdException w:name="Table Web 1" w:semiHidden="1" w:unhideWhenUsed="1"/>
     <w:lsdException w:name="Table Web 2" w:semiHidden="1" w:unhideWhenUsed="1"/>
+    <w:lsdException w:name="Table Web 3" w:semiHidden="1" w:unhideWhenUsed="1"/>
     <w:lsdException w:name="Balloon Text" w:semiHidden="1" w:unhideWhenUsed="1"/>
     <w:lsdException w:name="Table Grid" w:uiPriority="39"/>
+    <w:lsdException w:name="Table Theme" w:semiHidden="1" w:unhideWhenUsed="1"/>
     <w:lsdException w:name="Placeholder Text" w:semiHidden="1"/>
     <w:lsdException w:name="No Spacing" w:uiPriority="1" w:qFormat="1"/>
     <w:lsdException w:name="Light Shading" w:uiPriority="60"/>
@@ -13458,7 +13523,6 @@
     <w:lsdException w:name="Mention" w:semiHidden="1" w:unhideWhenUsed="1"/>
     <w:lsdException w:name="Smart Hyperlink" w:semiHidden="1" w:unhideWhenUsed="1"/>
     <w:lsdException w:name="Hashtag" w:semiHidden="1" w:unhideWhenUsed="1"/>
-    <w:lsdException w:name="Unresolved Mention" w:semiHidden="1" w:unhideWhenUsed="1"/>
   </w:latentStyles>
   <w:style w:type="paragraph" w:default="1" w:styleId="Normal">
     <w:name w:val="Normal"/>
@@ -13513,7 +13577,7 @@
 </file>
 
 <file path=word/glossary/webSettings.xml><?xml version="1.0" encoding="utf-8"?>
-<w:webSettings xmlns:mc="http://schemas.openxmlformats.org/markup-compatibility/2006" xmlns:r="http://schemas.openxmlformats.org/officeDocument/2006/relationships" xmlns:w="http://schemas.openxmlformats.org/wordprocessingml/2006/main" xmlns:w14="http://schemas.microsoft.com/office/word/2010/wordml" xmlns:w15="http://schemas.microsoft.com/office/word/2012/wordml" xmlns:w16cid="http://schemas.microsoft.com/office/word/2016/wordml/cid" xmlns:w16se="http://schemas.microsoft.com/office/word/2015/wordml/symex" mc:Ignorable="w14 w15 w16se w16cid">
+<w:webSettings xmlns:mc="http://schemas.openxmlformats.org/markup-compatibility/2006" xmlns:r="http://schemas.openxmlformats.org/officeDocument/2006/relationships" xmlns:w="http://schemas.openxmlformats.org/wordprocessingml/2006/main" xmlns:w14="http://schemas.microsoft.com/office/word/2010/wordml" xmlns:w15="http://schemas.microsoft.com/office/word/2012/wordml" xmlns:w16se="http://schemas.microsoft.com/office/word/2015/wordml/symex" mc:Ignorable="w14 w15 w16se">
   <w:optimizeForBrowser/>
   <w:allowPNG/>
 </w:webSettings>
@@ -13819,7 +13883,7 @@
 </file>
 
 <file path=customXml/itemProps1.xml><?xml version="1.0" encoding="utf-8"?>
-<ds:datastoreItem xmlns:ds="http://schemas.openxmlformats.org/officeDocument/2006/customXml" ds:itemID="{99B3DEEE-EF60-4362-A3EE-AAD8B057C06C}">
+<ds:datastoreItem xmlns:ds="http://schemas.openxmlformats.org/officeDocument/2006/customXml" ds:itemID="{9F282CBC-7979-4C03-B4F3-54B2CBD59E7E}">
   <ds:schemaRefs>
     <ds:schemaRef ds:uri="http://schemas.openxmlformats.org/officeDocument/2006/bibliography"/>
   </ds:schemaRefs>

</xml_diff>

<commit_message>
Project report version 1.3
</commit_message>
<xml_diff>
--- a/BoulderDash/Project Report.docx
+++ b/BoulderDash/Project Report.docx
@@ -3018,7 +3018,7 @@
                                 <w:color w:val="FFFFFF" w:themeColor="background1"/>
                                 <w:sz w:val="20"/>
                               </w:rPr>
-                              <w:t>Emmanuel BOUSSERT</w:t>
+                              <w:t>Emmanuel BOUSSER</w:t>
                             </w:r>
                           </w:p>
                           <w:p>
@@ -3063,7 +3063,7 @@
                           <w:color w:val="FFFFFF" w:themeColor="background1"/>
                           <w:sz w:val="20"/>
                         </w:rPr>
-                        <w:t>Emmanuel BOUSSERT</w:t>
+                        <w:t>Emmanuel BOUSSER</w:t>
                       </w:r>
                     </w:p>
                     <w:p>
@@ -5150,14 +5150,12 @@
             <v:path o:extrusionok="f" gradientshapeok="t" o:connecttype="rect"/>
             <o:lock v:ext="edit" aspectratio="t"/>
           </v:shapetype>
-          <v:shape id="_x0000_i1030" type="#_x0000_t75" style="width:77.25pt;height:50.25pt" o:ole="">
+          <v:shape id="_x0000_i1025" type="#_x0000_t75" style="width:77.2pt;height:50.1pt" o:ole="">
             <v:imagedata r:id="rId25" o:title=""/>
           </v:shape>
-          <o:OLEObject Type="Embed" ProgID="AcroExch.Document.DC" ShapeID="_x0000_i1030" DrawAspect="Icon" ObjectID="_1559552680" r:id="rId26"/>
+          <o:OLEObject Type="Embed" ProgID="AcroExch.Document.DC" ShapeID="_x0000_i1025" DrawAspect="Icon" ObjectID="_1559578955" r:id="rId26"/>
         </w:object>
       </w:r>
-      <w:bookmarkStart w:id="6" w:name="_GoBack"/>
-      <w:bookmarkEnd w:id="6"/>
     </w:p>
     <w:p>
       <w:pPr>
@@ -5168,14 +5166,14 @@
           <w:lang w:val="en-US"/>
         </w:rPr>
       </w:pPr>
-      <w:bookmarkStart w:id="7" w:name="_Toc485797416"/>
+      <w:bookmarkStart w:id="6" w:name="_Toc485797416"/>
       <w:r>
         <w:rPr>
           <w:lang w:val="en-US"/>
         </w:rPr>
         <w:t>Pert diagram</w:t>
       </w:r>
-      <w:bookmarkEnd w:id="7"/>
+      <w:bookmarkEnd w:id="6"/>
     </w:p>
     <w:p>
       <w:pPr>
@@ -5217,10 +5215,10 @@
           <w:lang w:val="en-US"/>
         </w:rPr>
         <w:object w:dxaOrig="1551" w:dyaOrig="1004" w14:anchorId="42389882">
-          <v:shape id="_x0000_i1028" type="#_x0000_t75" style="width:77.25pt;height:50.25pt" o:ole="">
+          <v:shape id="_x0000_i1026" type="#_x0000_t75" style="width:77.2pt;height:50.1pt" o:ole="">
             <v:imagedata r:id="rId27" o:title=""/>
           </v:shape>
-          <o:OLEObject Type="Embed" ProgID="AcroExch.Document.DC" ShapeID="_x0000_i1028" DrawAspect="Icon" ObjectID="_1559552681" r:id="rId28"/>
+          <o:OLEObject Type="Embed" ProgID="AcroExch.Document.DC" ShapeID="_x0000_i1026" DrawAspect="Icon" ObjectID="_1559578956" r:id="rId28"/>
         </w:object>
       </w:r>
     </w:p>
@@ -5250,7 +5248,7 @@
           <w:lang w:val="en-US"/>
         </w:rPr>
       </w:pPr>
-      <w:bookmarkStart w:id="8" w:name="_Toc485797417"/>
+      <w:bookmarkStart w:id="7" w:name="_Toc485797417"/>
       <w:r>
         <w:rPr>
           <w:lang w:val="en-US"/>
@@ -5258,7 +5256,7 @@
         <w:lastRenderedPageBreak/>
         <w:t>Production</w:t>
       </w:r>
-      <w:bookmarkEnd w:id="8"/>
+      <w:bookmarkEnd w:id="7"/>
       <w:r>
         <w:rPr>
           <w:lang w:val="en-US"/>
@@ -5300,7 +5298,7 @@
           <w:lang w:val="en-US"/>
         </w:rPr>
       </w:pPr>
-      <w:bookmarkStart w:id="9" w:name="_Toc485797418"/>
+      <w:bookmarkStart w:id="8" w:name="_Toc485797418"/>
       <w:r>
         <w:rPr>
           <w:lang w:val="en-US"/>
@@ -5314,7 +5312,7 @@
         </w:rPr>
         <w:t>log</w:t>
       </w:r>
-      <w:bookmarkEnd w:id="9"/>
+      <w:bookmarkEnd w:id="8"/>
     </w:p>
     <w:p>
       <w:pPr>
@@ -5469,7 +5467,13 @@
               <w:rPr>
                 <w:lang w:val="en-US"/>
               </w:rPr>
-              <w:t>BOUSSERT Emmanuel</w:t>
+              <w:t>BOUSSER</w:t>
+            </w:r>
+            <w:r>
+              <w:rPr>
+                <w:lang w:val="en-US"/>
+              </w:rPr>
+              <w:t xml:space="preserve"> Emmanuel</w:t>
             </w:r>
           </w:p>
         </w:tc>
@@ -5493,7 +5497,7 @@
                 <w:numId w:val="5"/>
               </w:numPr>
               <w:spacing w:after="40" w:line="240" w:lineRule="auto"/>
-              <w:ind w:left="318"/>
+              <w:ind w:left="314"/>
               <w:jc w:val="both"/>
               <w:rPr>
                 <w:lang w:val="en-US"/>
@@ -5514,7 +5518,7 @@
                 <w:numId w:val="5"/>
               </w:numPr>
               <w:spacing w:after="40" w:line="240" w:lineRule="auto"/>
-              <w:ind w:left="318"/>
+              <w:ind w:left="314"/>
               <w:jc w:val="both"/>
               <w:rPr>
                 <w:lang w:val="en-US"/>
@@ -5525,6 +5529,54 @@
                 <w:lang w:val="en-US"/>
               </w:rPr>
               <w:t>Global class diagram</w:t>
+            </w:r>
+          </w:p>
+          <w:p>
+            <w:pPr>
+              <w:pStyle w:val="Paragraphedeliste"/>
+              <w:numPr>
+                <w:ilvl w:val="0"/>
+                <w:numId w:val="5"/>
+              </w:numPr>
+              <w:spacing w:after="40" w:line="240" w:lineRule="auto"/>
+              <w:ind w:left="314"/>
+              <w:jc w:val="both"/>
+              <w:rPr>
+                <w:lang w:val="en-US"/>
+              </w:rPr>
+            </w:pPr>
+            <w:r>
+              <w:rPr>
+                <w:lang w:val="en-US"/>
+              </w:rPr>
+              <w:t>Git creation</w:t>
+            </w:r>
+          </w:p>
+          <w:p>
+            <w:pPr>
+              <w:pStyle w:val="Paragraphedeliste"/>
+              <w:numPr>
+                <w:ilvl w:val="0"/>
+                <w:numId w:val="5"/>
+              </w:numPr>
+              <w:spacing w:after="0" w:line="240" w:lineRule="auto"/>
+              <w:ind w:left="314"/>
+              <w:jc w:val="both"/>
+              <w:rPr>
+                <w:lang w:val="en-US"/>
+              </w:rPr>
+            </w:pPr>
+            <w:r>
+              <w:rPr>
+                <w:lang w:val="en-US"/>
+              </w:rPr>
+              <w:t xml:space="preserve">Installation </w:t>
+            </w:r>
+            <w:r>
+              <w:rPr>
+                <w:lang w:val="en-US"/>
+              </w:rPr>
+              <w:t>of the environment</w:t>
             </w:r>
           </w:p>
         </w:tc>
@@ -5869,7 +5921,13 @@
               <w:rPr>
                 <w:lang w:val="en-US"/>
               </w:rPr>
-              <w:t>BOUSSERT Emmanuel</w:t>
+              <w:t>BOUSSER</w:t>
+            </w:r>
+            <w:r>
+              <w:rPr>
+                <w:lang w:val="en-US"/>
+              </w:rPr>
+              <w:t xml:space="preserve"> Emmanuel</w:t>
             </w:r>
           </w:p>
         </w:tc>
@@ -5922,7 +5980,7 @@
               <w:rPr>
                 <w:lang w:val="en-US"/>
               </w:rPr>
-              <w:t>End of g</w:t>
+              <w:t>G</w:t>
             </w:r>
             <w:r>
               <w:rPr>
@@ -6323,7 +6381,13 @@
               <w:rPr>
                 <w:lang w:val="en-US"/>
               </w:rPr>
-              <w:t>BOUSSERT Emmanuel</w:t>
+              <w:t>BOUSSER</w:t>
+            </w:r>
+            <w:r>
+              <w:rPr>
+                <w:lang w:val="en-US"/>
+              </w:rPr>
+              <w:t xml:space="preserve"> Emmanuel</w:t>
             </w:r>
           </w:p>
         </w:tc>
@@ -6350,6 +6414,12 @@
                 <w:lang w:val="en-US"/>
               </w:rPr>
             </w:pPr>
+            <w:r>
+              <w:rPr>
+                <w:lang w:val="en-US"/>
+              </w:rPr>
+              <w:t>Controller class diagram</w:t>
+            </w:r>
           </w:p>
         </w:tc>
       </w:tr>
@@ -6423,7 +6493,34 @@
               <w:rPr>
                 <w:lang w:val="en-US"/>
               </w:rPr>
-              <w:t>MVC vision design</w:t>
+              <w:t>View class diagram</w:t>
+            </w:r>
+          </w:p>
+          <w:p>
+            <w:pPr>
+              <w:pStyle w:val="Paragraphedeliste"/>
+              <w:numPr>
+                <w:ilvl w:val="0"/>
+                <w:numId w:val="2"/>
+              </w:numPr>
+              <w:spacing w:after="0" w:line="240" w:lineRule="auto"/>
+              <w:ind w:left="314"/>
+              <w:jc w:val="both"/>
+              <w:rPr>
+                <w:lang w:val="en-US"/>
+              </w:rPr>
+            </w:pPr>
+            <w:r>
+              <w:rPr>
+                <w:lang w:val="en-US"/>
+              </w:rPr>
+              <w:t>F</w:t>
+            </w:r>
+            <w:r>
+              <w:rPr>
+                <w:lang w:val="en-US"/>
+              </w:rPr>
+              <w:t>unctional analysis</w:t>
             </w:r>
           </w:p>
         </w:tc>
@@ -6494,6 +6591,39 @@
                 <w:lang w:val="en-US"/>
               </w:rPr>
             </w:pPr>
+            <w:r>
+              <w:rPr>
+                <w:lang w:val="en-US"/>
+              </w:rPr>
+              <w:t>Data access object</w:t>
+            </w:r>
+            <w:r>
+              <w:rPr>
+                <w:lang w:val="en-US"/>
+              </w:rPr>
+              <w:t xml:space="preserve"> class diagram</w:t>
+            </w:r>
+          </w:p>
+          <w:p>
+            <w:pPr>
+              <w:pStyle w:val="Paragraphedeliste"/>
+              <w:numPr>
+                <w:ilvl w:val="0"/>
+                <w:numId w:val="2"/>
+              </w:numPr>
+              <w:spacing w:after="0" w:line="240" w:lineRule="auto"/>
+              <w:ind w:left="312"/>
+              <w:jc w:val="both"/>
+              <w:rPr>
+                <w:lang w:val="en-US"/>
+              </w:rPr>
+            </w:pPr>
+            <w:r>
+              <w:rPr>
+                <w:lang w:val="en-US"/>
+              </w:rPr>
+              <w:t>Model class diagram</w:t>
+            </w:r>
           </w:p>
         </w:tc>
       </w:tr>
@@ -6566,6 +6696,12 @@
                 <w:lang w:val="en-US"/>
               </w:rPr>
             </w:pPr>
+            <w:r>
+              <w:rPr>
+                <w:lang w:val="en-US"/>
+              </w:rPr>
+              <w:t>Model class diagram</w:t>
+            </w:r>
           </w:p>
         </w:tc>
       </w:tr>
@@ -6674,7 +6810,13 @@
               <w:rPr>
                 <w:lang w:val="en-US"/>
               </w:rPr>
-              <w:t>BOUSSERT Emmanuel</w:t>
+              <w:t>BOUSSER</w:t>
+            </w:r>
+            <w:r>
+              <w:rPr>
+                <w:lang w:val="en-US"/>
+              </w:rPr>
+              <w:t xml:space="preserve"> Emmanuel</w:t>
             </w:r>
           </w:p>
         </w:tc>
@@ -6773,7 +6915,7 @@
               <w:rPr>
                 <w:lang w:val="en-US"/>
               </w:rPr>
-              <w:t>Installation environment on eclipse</w:t>
+              <w:t>View class diagram</w:t>
             </w:r>
           </w:p>
           <w:p>
@@ -6859,7 +7001,28 @@
                 <w:numId w:val="4"/>
               </w:numPr>
               <w:spacing w:after="0" w:line="240" w:lineRule="auto"/>
-              <w:ind w:left="312"/>
+              <w:ind w:left="314"/>
+              <w:jc w:val="both"/>
+              <w:rPr>
+                <w:lang w:val="en-US"/>
+              </w:rPr>
+            </w:pPr>
+            <w:r>
+              <w:rPr>
+                <w:lang w:val="en-US"/>
+              </w:rPr>
+              <w:t>Data access object class diagram</w:t>
+            </w:r>
+          </w:p>
+          <w:p>
+            <w:pPr>
+              <w:pStyle w:val="Paragraphedeliste"/>
+              <w:numPr>
+                <w:ilvl w:val="0"/>
+                <w:numId w:val="4"/>
+              </w:numPr>
+              <w:spacing w:after="0" w:line="240" w:lineRule="auto"/>
+              <w:ind w:left="314"/>
               <w:jc w:val="both"/>
               <w:rPr>
                 <w:lang w:val="en-US"/>
@@ -6993,7 +7156,13 @@
               <w:rPr>
                 <w:lang w:val="en-US"/>
               </w:rPr>
-              <w:t>BOUSSERT Emmanuel</w:t>
+              <w:t>BOUSSER</w:t>
+            </w:r>
+            <w:r>
+              <w:rPr>
+                <w:lang w:val="en-US"/>
+              </w:rPr>
+              <w:t xml:space="preserve"> Emmanuel</w:t>
             </w:r>
           </w:p>
         </w:tc>
@@ -7311,7 +7480,13 @@
               <w:rPr>
                 <w:lang w:val="en-US"/>
               </w:rPr>
-              <w:t>BOUSSERT Emmanuel</w:t>
+              <w:t>BOUSSER</w:t>
+            </w:r>
+            <w:r>
+              <w:rPr>
+                <w:lang w:val="en-US"/>
+              </w:rPr>
+              <w:t xml:space="preserve"> Emmanuel</w:t>
             </w:r>
           </w:p>
         </w:tc>
@@ -7690,7 +7865,13 @@
               <w:rPr>
                 <w:lang w:val="en-US"/>
               </w:rPr>
-              <w:t>BOUSSERT Emmanuel</w:t>
+              <w:t xml:space="preserve">BOUSSER </w:t>
+            </w:r>
+            <w:r>
+              <w:rPr>
+                <w:lang w:val="en-US"/>
+              </w:rPr>
+              <w:t>Emmanuel</w:t>
             </w:r>
           </w:p>
         </w:tc>
@@ -7900,6 +8081,7 @@
               <w:rPr>
                 <w:lang w:val="en-US"/>
               </w:rPr>
+              <w:lastRenderedPageBreak/>
               <w:t>Stored procedures</w:t>
             </w:r>
           </w:p>
@@ -8001,7 +8183,6 @@
               <w:rPr>
                 <w:lang w:val="en-US"/>
               </w:rPr>
-              <w:lastRenderedPageBreak/>
               <w:t>20/06/17</w:t>
             </w:r>
           </w:p>
@@ -8089,7 +8270,13 @@
               <w:rPr>
                 <w:lang w:val="en-US"/>
               </w:rPr>
-              <w:t>BOUSSERT Emmanuel</w:t>
+              <w:t>BOUSSER</w:t>
+            </w:r>
+            <w:r>
+              <w:rPr>
+                <w:lang w:val="en-US"/>
+              </w:rPr>
+              <w:t xml:space="preserve"> Emmanuel</w:t>
             </w:r>
           </w:p>
         </w:tc>
@@ -8500,7 +8687,13 @@
               <w:rPr>
                 <w:lang w:val="en-US"/>
               </w:rPr>
-              <w:t>BOUSSERT Emmanuel</w:t>
+              <w:t xml:space="preserve">BOUSSER </w:t>
+            </w:r>
+            <w:r>
+              <w:rPr>
+                <w:lang w:val="en-US"/>
+              </w:rPr>
+              <w:t>Emmanuel</w:t>
             </w:r>
           </w:p>
         </w:tc>
@@ -8527,7 +8720,6 @@
               <w:jc w:val="both"/>
               <w:rPr>
                 <w:b/>
-                <w:color w:val="0000FF"/>
                 <w:lang w:val="en-US"/>
               </w:rPr>
             </w:pPr>
@@ -8671,65 +8863,13 @@
                 <w:lang w:val="en-US"/>
               </w:rPr>
             </w:pPr>
-          </w:p>
-        </w:tc>
-      </w:tr>
-      <w:tr>
-        <w:tc>
-          <w:tcPr>
-            <w:tcW w:w="1135" w:type="dxa"/>
-            <w:vMerge/>
-            <w:tcBorders>
-              <w:left w:val="single" w:sz="24" w:space="0" w:color="auto"/>
-              <w:bottom w:val="single" w:sz="24" w:space="0" w:color="auto"/>
-              <w:right w:val="single" w:sz="24" w:space="0" w:color="auto"/>
-            </w:tcBorders>
-            <w:vAlign w:val="center"/>
-          </w:tcPr>
-          <w:p>
-            <w:pPr>
-              <w:jc w:val="both"/>
-              <w:rPr>
-                <w:lang w:val="en-US"/>
-              </w:rPr>
-            </w:pPr>
-          </w:p>
-        </w:tc>
-        <w:tc>
-          <w:tcPr>
-            <w:tcW w:w="2409" w:type="dxa"/>
-            <w:tcBorders>
-              <w:left w:val="single" w:sz="24" w:space="0" w:color="auto"/>
-              <w:bottom w:val="single" w:sz="24" w:space="0" w:color="auto"/>
-              <w:right w:val="single" w:sz="24" w:space="0" w:color="auto"/>
-            </w:tcBorders>
-            <w:vAlign w:val="center"/>
-          </w:tcPr>
-          <w:p>
-            <w:pPr>
-              <w:jc w:val="both"/>
-              <w:rPr>
-                <w:lang w:val="en-US"/>
-              </w:rPr>
-            </w:pPr>
-            <w:r>
-              <w:rPr>
-                <w:lang w:val="en-US"/>
-              </w:rPr>
-              <w:t>VUILLAUME Gautier</w:t>
-            </w:r>
-          </w:p>
-        </w:tc>
-        <w:tc>
-          <w:tcPr>
-            <w:tcW w:w="5671" w:type="dxa"/>
-            <w:tcBorders>
-              <w:left w:val="single" w:sz="24" w:space="0" w:color="auto"/>
-              <w:bottom w:val="single" w:sz="24" w:space="0" w:color="auto"/>
-              <w:right w:val="single" w:sz="24" w:space="0" w:color="auto"/>
-            </w:tcBorders>
-            <w:shd w:val="clear" w:color="auto" w:fill="auto"/>
-          </w:tcPr>
+            <w:r>
+              <w:rPr>
+                <w:lang w:val="en-US"/>
+              </w:rPr>
+              <w:t>Debugging the code</w:t>
+            </w:r>
+          </w:p>
           <w:p>
             <w:pPr>
               <w:pStyle w:val="Paragraphedeliste"/>
@@ -8744,134 +8884,13 @@
                 <w:lang w:val="en-US"/>
               </w:rPr>
             </w:pPr>
-          </w:p>
-        </w:tc>
-      </w:tr>
-      <w:tr>
-        <w:tc>
-          <w:tcPr>
-            <w:tcW w:w="1135" w:type="dxa"/>
-            <w:vMerge w:val="restart"/>
-            <w:tcBorders>
-              <w:top w:val="single" w:sz="24" w:space="0" w:color="auto"/>
-              <w:left w:val="single" w:sz="24" w:space="0" w:color="auto"/>
-              <w:right w:val="single" w:sz="24" w:space="0" w:color="auto"/>
-            </w:tcBorders>
-            <w:vAlign w:val="center"/>
-          </w:tcPr>
-          <w:p>
-            <w:pPr>
-              <w:jc w:val="both"/>
-              <w:rPr>
-                <w:lang w:val="en-US"/>
-              </w:rPr>
-            </w:pPr>
-            <w:r>
-              <w:rPr>
-                <w:lang w:val="en-US"/>
-              </w:rPr>
-              <w:t>22/06/17</w:t>
-            </w:r>
-          </w:p>
-        </w:tc>
-        <w:tc>
-          <w:tcPr>
-            <w:tcW w:w="8080" w:type="dxa"/>
-            <w:gridSpan w:val="2"/>
-            <w:tcBorders>
-              <w:top w:val="single" w:sz="24" w:space="0" w:color="auto"/>
-              <w:left w:val="single" w:sz="24" w:space="0" w:color="auto"/>
-              <w:bottom w:val="single" w:sz="8" w:space="0" w:color="auto"/>
-              <w:right w:val="single" w:sz="24" w:space="0" w:color="auto"/>
-            </w:tcBorders>
-            <w:shd w:val="clear" w:color="auto" w:fill="D9D9D9" w:themeFill="background1" w:themeFillShade="D9"/>
-            <w:vAlign w:val="center"/>
-          </w:tcPr>
-          <w:p>
-            <w:pPr>
-              <w:jc w:val="both"/>
-              <w:rPr>
-                <w:b/>
-                <w:color w:val="0000FF"/>
-                <w:lang w:val="en-US"/>
-              </w:rPr>
-            </w:pPr>
-            <w:r>
-              <w:rPr>
-                <w:b/>
-                <w:color w:val="0000FF"/>
-                <w:lang w:val="en-US"/>
-              </w:rPr>
-              <w:t xml:space="preserve">Team briefing – </w:t>
-            </w:r>
-            <w:r>
-              <w:rPr>
-                <w:i/>
-                <w:color w:val="0000FF"/>
-                <w:sz w:val="20"/>
-                <w:lang w:val="en-US"/>
-              </w:rPr>
-              <w:t>Forecast of day's work</w:t>
-            </w:r>
-          </w:p>
-        </w:tc>
-      </w:tr>
-      <w:tr>
-        <w:tc>
-          <w:tcPr>
-            <w:tcW w:w="1135" w:type="dxa"/>
-            <w:vMerge/>
-            <w:tcBorders>
-              <w:left w:val="single" w:sz="24" w:space="0" w:color="auto"/>
-              <w:right w:val="single" w:sz="24" w:space="0" w:color="auto"/>
-            </w:tcBorders>
-            <w:vAlign w:val="center"/>
-          </w:tcPr>
-          <w:p>
-            <w:pPr>
-              <w:jc w:val="both"/>
-              <w:rPr>
-                <w:lang w:val="en-US"/>
-              </w:rPr>
-            </w:pPr>
-          </w:p>
-        </w:tc>
-        <w:tc>
-          <w:tcPr>
-            <w:tcW w:w="2409" w:type="dxa"/>
-            <w:tcBorders>
-              <w:top w:val="single" w:sz="8" w:space="0" w:color="auto"/>
-              <w:left w:val="single" w:sz="24" w:space="0" w:color="auto"/>
-              <w:right w:val="single" w:sz="24" w:space="0" w:color="auto"/>
-            </w:tcBorders>
-            <w:vAlign w:val="center"/>
-          </w:tcPr>
-          <w:p>
-            <w:pPr>
-              <w:jc w:val="both"/>
-              <w:rPr>
-                <w:lang w:val="en-US"/>
-              </w:rPr>
-            </w:pPr>
-            <w:r>
-              <w:rPr>
-                <w:lang w:val="en-US"/>
-              </w:rPr>
-              <w:t>BOUSSERT Emmanuel</w:t>
-            </w:r>
-          </w:p>
-        </w:tc>
-        <w:tc>
-          <w:tcPr>
-            <w:tcW w:w="5671" w:type="dxa"/>
-            <w:tcBorders>
-              <w:top w:val="single" w:sz="8" w:space="0" w:color="auto"/>
-              <w:left w:val="single" w:sz="24" w:space="0" w:color="auto"/>
-              <w:right w:val="single" w:sz="24" w:space="0" w:color="auto"/>
-            </w:tcBorders>
-            <w:shd w:val="clear" w:color="auto" w:fill="auto"/>
-            <w:vAlign w:val="center"/>
-          </w:tcPr>
+            <w:r>
+              <w:rPr>
+                <w:lang w:val="en-US"/>
+              </w:rPr>
+              <w:t>Project report</w:t>
+            </w:r>
+          </w:p>
           <w:p>
             <w:pPr>
               <w:pStyle w:val="Paragraphedeliste"/>
@@ -8883,11 +8902,15 @@
               <w:ind w:left="314"/>
               <w:jc w:val="both"/>
               <w:rPr>
-                <w:b/>
-                <w:color w:val="0000FF"/>
-                <w:lang w:val="en-US"/>
-              </w:rPr>
-            </w:pPr>
+                <w:lang w:val="en-US"/>
+              </w:rPr>
+            </w:pPr>
+            <w:r>
+              <w:rPr>
+                <w:lang w:val="en-US"/>
+              </w:rPr>
+              <w:t>Add Java doc on the code</w:t>
+            </w:r>
           </w:p>
         </w:tc>
       </w:tr>
@@ -8898,6 +8921,7 @@
             <w:vMerge/>
             <w:tcBorders>
               <w:left w:val="single" w:sz="24" w:space="0" w:color="auto"/>
+              <w:bottom w:val="single" w:sz="24" w:space="0" w:color="auto"/>
               <w:right w:val="single" w:sz="24" w:space="0" w:color="auto"/>
             </w:tcBorders>
             <w:vAlign w:val="center"/>
@@ -8916,22 +8940,23 @@
             <w:tcW w:w="2409" w:type="dxa"/>
             <w:tcBorders>
               <w:left w:val="single" w:sz="24" w:space="0" w:color="auto"/>
-              <w:right w:val="single" w:sz="24" w:space="0" w:color="auto"/>
-            </w:tcBorders>
-            <w:vAlign w:val="center"/>
-          </w:tcPr>
-          <w:p>
-            <w:pPr>
-              <w:jc w:val="both"/>
-              <w:rPr>
-                <w:lang w:val="en-US"/>
-              </w:rPr>
-            </w:pPr>
-            <w:r>
-              <w:rPr>
-                <w:lang w:val="en-US"/>
-              </w:rPr>
-              <w:t>HENROTIN Julien</w:t>
+              <w:bottom w:val="single" w:sz="24" w:space="0" w:color="auto"/>
+              <w:right w:val="single" w:sz="24" w:space="0" w:color="auto"/>
+            </w:tcBorders>
+            <w:vAlign w:val="center"/>
+          </w:tcPr>
+          <w:p>
+            <w:pPr>
+              <w:jc w:val="both"/>
+              <w:rPr>
+                <w:lang w:val="en-US"/>
+              </w:rPr>
+            </w:pPr>
+            <w:r>
+              <w:rPr>
+                <w:lang w:val="en-US"/>
+              </w:rPr>
+              <w:t>VUILLAUME Gautier</w:t>
             </w:r>
           </w:p>
         </w:tc>
@@ -8940,6 +8965,7 @@
             <w:tcW w:w="5671" w:type="dxa"/>
             <w:tcBorders>
               <w:left w:val="single" w:sz="24" w:space="0" w:color="auto"/>
+              <w:bottom w:val="single" w:sz="24" w:space="0" w:color="auto"/>
               <w:right w:val="single" w:sz="24" w:space="0" w:color="auto"/>
             </w:tcBorders>
             <w:shd w:val="clear" w:color="auto" w:fill="auto"/>
@@ -8965,6 +8991,75 @@
         <w:tc>
           <w:tcPr>
             <w:tcW w:w="1135" w:type="dxa"/>
+            <w:vMerge w:val="restart"/>
+            <w:tcBorders>
+              <w:top w:val="single" w:sz="24" w:space="0" w:color="auto"/>
+              <w:left w:val="single" w:sz="24" w:space="0" w:color="auto"/>
+              <w:right w:val="single" w:sz="24" w:space="0" w:color="auto"/>
+            </w:tcBorders>
+            <w:vAlign w:val="center"/>
+          </w:tcPr>
+          <w:p>
+            <w:pPr>
+              <w:jc w:val="both"/>
+              <w:rPr>
+                <w:lang w:val="en-US"/>
+              </w:rPr>
+            </w:pPr>
+            <w:r>
+              <w:rPr>
+                <w:lang w:val="en-US"/>
+              </w:rPr>
+              <w:t>22/06/17</w:t>
+            </w:r>
+          </w:p>
+        </w:tc>
+        <w:tc>
+          <w:tcPr>
+            <w:tcW w:w="8080" w:type="dxa"/>
+            <w:gridSpan w:val="2"/>
+            <w:tcBorders>
+              <w:top w:val="single" w:sz="24" w:space="0" w:color="auto"/>
+              <w:left w:val="single" w:sz="24" w:space="0" w:color="auto"/>
+              <w:bottom w:val="single" w:sz="8" w:space="0" w:color="auto"/>
+              <w:right w:val="single" w:sz="24" w:space="0" w:color="auto"/>
+            </w:tcBorders>
+            <w:shd w:val="clear" w:color="auto" w:fill="D9D9D9" w:themeFill="background1" w:themeFillShade="D9"/>
+            <w:vAlign w:val="center"/>
+          </w:tcPr>
+          <w:p>
+            <w:pPr>
+              <w:jc w:val="both"/>
+              <w:rPr>
+                <w:b/>
+                <w:color w:val="0000FF"/>
+                <w:lang w:val="en-US"/>
+              </w:rPr>
+            </w:pPr>
+            <w:r>
+              <w:rPr>
+                <w:b/>
+                <w:color w:val="0000FF"/>
+                <w:lang w:val="en-US"/>
+              </w:rPr>
+              <w:t xml:space="preserve">Team briefing – </w:t>
+            </w:r>
+            <w:r>
+              <w:rPr>
+                <w:i/>
+                <w:color w:val="0000FF"/>
+                <w:sz w:val="20"/>
+                <w:lang w:val="en-US"/>
+              </w:rPr>
+              <w:t>Forecast of day's work</w:t>
+            </w:r>
+          </w:p>
+        </w:tc>
+      </w:tr>
+      <w:tr>
+        <w:tc>
+          <w:tcPr>
+            <w:tcW w:w="1135" w:type="dxa"/>
             <w:vMerge/>
             <w:tcBorders>
               <w:left w:val="single" w:sz="24" w:space="0" w:color="auto"/>
@@ -8985,23 +9080,30 @@
           <w:tcPr>
             <w:tcW w:w="2409" w:type="dxa"/>
             <w:tcBorders>
-              <w:left w:val="single" w:sz="24" w:space="0" w:color="auto"/>
-              <w:right w:val="single" w:sz="24" w:space="0" w:color="auto"/>
-            </w:tcBorders>
-            <w:vAlign w:val="center"/>
-          </w:tcPr>
-          <w:p>
-            <w:pPr>
-              <w:jc w:val="both"/>
-              <w:rPr>
-                <w:lang w:val="en-US"/>
-              </w:rPr>
-            </w:pPr>
-            <w:r>
-              <w:rPr>
-                <w:lang w:val="en-US"/>
-              </w:rPr>
-              <w:t>ROUTY Hugo</w:t>
+              <w:top w:val="single" w:sz="8" w:space="0" w:color="auto"/>
+              <w:left w:val="single" w:sz="24" w:space="0" w:color="auto"/>
+              <w:right w:val="single" w:sz="24" w:space="0" w:color="auto"/>
+            </w:tcBorders>
+            <w:vAlign w:val="center"/>
+          </w:tcPr>
+          <w:p>
+            <w:pPr>
+              <w:jc w:val="both"/>
+              <w:rPr>
+                <w:lang w:val="en-US"/>
+              </w:rPr>
+            </w:pPr>
+            <w:r>
+              <w:rPr>
+                <w:lang w:val="en-US"/>
+              </w:rPr>
+              <w:t>BOUSSER</w:t>
+            </w:r>
+            <w:r>
+              <w:rPr>
+                <w:lang w:val="en-US"/>
+              </w:rPr>
+              <w:t xml:space="preserve"> Emmanuel</w:t>
             </w:r>
           </w:p>
         </w:tc>
@@ -9009,10 +9111,12 @@
           <w:tcPr>
             <w:tcW w:w="5671" w:type="dxa"/>
             <w:tcBorders>
+              <w:top w:val="single" w:sz="8" w:space="0" w:color="auto"/>
               <w:left w:val="single" w:sz="24" w:space="0" w:color="auto"/>
               <w:right w:val="single" w:sz="24" w:space="0" w:color="auto"/>
             </w:tcBorders>
             <w:shd w:val="clear" w:color="auto" w:fill="auto"/>
+            <w:vAlign w:val="center"/>
           </w:tcPr>
           <w:p>
             <w:pPr>
@@ -9025,6 +9129,8 @@
               <w:ind w:left="314"/>
               <w:jc w:val="both"/>
               <w:rPr>
+                <w:b/>
+                <w:color w:val="0000FF"/>
                 <w:lang w:val="en-US"/>
               </w:rPr>
             </w:pPr>
@@ -9038,7 +9144,6 @@
             <w:vMerge/>
             <w:tcBorders>
               <w:left w:val="single" w:sz="24" w:space="0" w:color="auto"/>
-              <w:bottom w:val="single" w:sz="24" w:space="0" w:color="auto"/>
               <w:right w:val="single" w:sz="24" w:space="0" w:color="auto"/>
             </w:tcBorders>
             <w:vAlign w:val="center"/>
@@ -9057,23 +9162,22 @@
             <w:tcW w:w="2409" w:type="dxa"/>
             <w:tcBorders>
               <w:left w:val="single" w:sz="24" w:space="0" w:color="auto"/>
-              <w:bottom w:val="single" w:sz="24" w:space="0" w:color="auto"/>
-              <w:right w:val="single" w:sz="24" w:space="0" w:color="auto"/>
-            </w:tcBorders>
-            <w:vAlign w:val="center"/>
-          </w:tcPr>
-          <w:p>
-            <w:pPr>
-              <w:jc w:val="both"/>
-              <w:rPr>
-                <w:lang w:val="en-US"/>
-              </w:rPr>
-            </w:pPr>
-            <w:r>
-              <w:rPr>
-                <w:lang w:val="en-US"/>
-              </w:rPr>
-              <w:t>VUILLAUME Gautier</w:t>
+              <w:right w:val="single" w:sz="24" w:space="0" w:color="auto"/>
+            </w:tcBorders>
+            <w:vAlign w:val="center"/>
+          </w:tcPr>
+          <w:p>
+            <w:pPr>
+              <w:jc w:val="both"/>
+              <w:rPr>
+                <w:lang w:val="en-US"/>
+              </w:rPr>
+            </w:pPr>
+            <w:r>
+              <w:rPr>
+                <w:lang w:val="en-US"/>
+              </w:rPr>
+              <w:t>HENROTIN Julien</w:t>
             </w:r>
           </w:p>
         </w:tc>
@@ -9082,7 +9186,6 @@
             <w:tcW w:w="5671" w:type="dxa"/>
             <w:tcBorders>
               <w:left w:val="single" w:sz="24" w:space="0" w:color="auto"/>
-              <w:bottom w:val="single" w:sz="24" w:space="0" w:color="auto"/>
               <w:right w:val="single" w:sz="24" w:space="0" w:color="auto"/>
             </w:tcBorders>
             <w:shd w:val="clear" w:color="auto" w:fill="auto"/>
@@ -9108,75 +9211,6 @@
         <w:tc>
           <w:tcPr>
             <w:tcW w:w="1135" w:type="dxa"/>
-            <w:vMerge w:val="restart"/>
-            <w:tcBorders>
-              <w:top w:val="single" w:sz="24" w:space="0" w:color="auto"/>
-              <w:left w:val="single" w:sz="24" w:space="0" w:color="auto"/>
-              <w:right w:val="single" w:sz="24" w:space="0" w:color="auto"/>
-            </w:tcBorders>
-            <w:vAlign w:val="center"/>
-          </w:tcPr>
-          <w:p>
-            <w:pPr>
-              <w:jc w:val="both"/>
-              <w:rPr>
-                <w:lang w:val="en-US"/>
-              </w:rPr>
-            </w:pPr>
-            <w:r>
-              <w:rPr>
-                <w:lang w:val="en-US"/>
-              </w:rPr>
-              <w:t>23/06/17</w:t>
-            </w:r>
-          </w:p>
-        </w:tc>
-        <w:tc>
-          <w:tcPr>
-            <w:tcW w:w="8080" w:type="dxa"/>
-            <w:gridSpan w:val="2"/>
-            <w:tcBorders>
-              <w:top w:val="single" w:sz="24" w:space="0" w:color="auto"/>
-              <w:left w:val="single" w:sz="24" w:space="0" w:color="auto"/>
-              <w:bottom w:val="single" w:sz="8" w:space="0" w:color="auto"/>
-              <w:right w:val="single" w:sz="24" w:space="0" w:color="auto"/>
-            </w:tcBorders>
-            <w:shd w:val="clear" w:color="auto" w:fill="D9D9D9" w:themeFill="background1" w:themeFillShade="D9"/>
-            <w:vAlign w:val="center"/>
-          </w:tcPr>
-          <w:p>
-            <w:pPr>
-              <w:jc w:val="both"/>
-              <w:rPr>
-                <w:b/>
-                <w:color w:val="0000FF"/>
-                <w:lang w:val="en-US"/>
-              </w:rPr>
-            </w:pPr>
-            <w:r>
-              <w:rPr>
-                <w:b/>
-                <w:color w:val="0000FF"/>
-                <w:lang w:val="en-US"/>
-              </w:rPr>
-              <w:t xml:space="preserve">Team briefing – </w:t>
-            </w:r>
-            <w:r>
-              <w:rPr>
-                <w:i/>
-                <w:color w:val="0000FF"/>
-                <w:sz w:val="20"/>
-                <w:lang w:val="en-US"/>
-              </w:rPr>
-              <w:t>Forecast of day and week-end work</w:t>
-            </w:r>
-          </w:p>
-        </w:tc>
-      </w:tr>
-      <w:tr>
-        <w:tc>
-          <w:tcPr>
-            <w:tcW w:w="1135" w:type="dxa"/>
             <w:vMerge/>
             <w:tcBorders>
               <w:left w:val="single" w:sz="24" w:space="0" w:color="auto"/>
@@ -9197,24 +9231,23 @@
           <w:tcPr>
             <w:tcW w:w="2409" w:type="dxa"/>
             <w:tcBorders>
-              <w:top w:val="single" w:sz="8" w:space="0" w:color="auto"/>
-              <w:left w:val="single" w:sz="24" w:space="0" w:color="auto"/>
-              <w:right w:val="single" w:sz="24" w:space="0" w:color="auto"/>
-            </w:tcBorders>
-            <w:vAlign w:val="center"/>
-          </w:tcPr>
-          <w:p>
-            <w:pPr>
-              <w:jc w:val="both"/>
-              <w:rPr>
-                <w:lang w:val="en-US"/>
-              </w:rPr>
-            </w:pPr>
-            <w:r>
-              <w:rPr>
-                <w:lang w:val="en-US"/>
-              </w:rPr>
-              <w:t>BOUSSERT Emmanuel</w:t>
+              <w:left w:val="single" w:sz="24" w:space="0" w:color="auto"/>
+              <w:right w:val="single" w:sz="24" w:space="0" w:color="auto"/>
+            </w:tcBorders>
+            <w:vAlign w:val="center"/>
+          </w:tcPr>
+          <w:p>
+            <w:pPr>
+              <w:jc w:val="both"/>
+              <w:rPr>
+                <w:lang w:val="en-US"/>
+              </w:rPr>
+            </w:pPr>
+            <w:r>
+              <w:rPr>
+                <w:lang w:val="en-US"/>
+              </w:rPr>
+              <w:t>ROUTY Hugo</w:t>
             </w:r>
           </w:p>
         </w:tc>
@@ -9222,12 +9255,10 @@
           <w:tcPr>
             <w:tcW w:w="5671" w:type="dxa"/>
             <w:tcBorders>
-              <w:top w:val="single" w:sz="8" w:space="0" w:color="auto"/>
               <w:left w:val="single" w:sz="24" w:space="0" w:color="auto"/>
               <w:right w:val="single" w:sz="24" w:space="0" w:color="auto"/>
             </w:tcBorders>
             <w:shd w:val="clear" w:color="auto" w:fill="auto"/>
-            <w:vAlign w:val="center"/>
           </w:tcPr>
           <w:p>
             <w:pPr>
@@ -9240,8 +9271,6 @@
               <w:ind w:left="314"/>
               <w:jc w:val="both"/>
               <w:rPr>
-                <w:b/>
-                <w:color w:val="0000FF"/>
                 <w:lang w:val="en-US"/>
               </w:rPr>
             </w:pPr>
@@ -9255,6 +9284,7 @@
             <w:vMerge/>
             <w:tcBorders>
               <w:left w:val="single" w:sz="24" w:space="0" w:color="auto"/>
+              <w:bottom w:val="single" w:sz="24" w:space="0" w:color="auto"/>
               <w:right w:val="single" w:sz="24" w:space="0" w:color="auto"/>
             </w:tcBorders>
             <w:vAlign w:val="center"/>
@@ -9273,22 +9303,23 @@
             <w:tcW w:w="2409" w:type="dxa"/>
             <w:tcBorders>
               <w:left w:val="single" w:sz="24" w:space="0" w:color="auto"/>
-              <w:right w:val="single" w:sz="24" w:space="0" w:color="auto"/>
-            </w:tcBorders>
-            <w:vAlign w:val="center"/>
-          </w:tcPr>
-          <w:p>
-            <w:pPr>
-              <w:jc w:val="both"/>
-              <w:rPr>
-                <w:lang w:val="en-US"/>
-              </w:rPr>
-            </w:pPr>
-            <w:r>
-              <w:rPr>
-                <w:lang w:val="en-US"/>
-              </w:rPr>
-              <w:t>HENROTIN Julien</w:t>
+              <w:bottom w:val="single" w:sz="24" w:space="0" w:color="auto"/>
+              <w:right w:val="single" w:sz="24" w:space="0" w:color="auto"/>
+            </w:tcBorders>
+            <w:vAlign w:val="center"/>
+          </w:tcPr>
+          <w:p>
+            <w:pPr>
+              <w:jc w:val="both"/>
+              <w:rPr>
+                <w:lang w:val="en-US"/>
+              </w:rPr>
+            </w:pPr>
+            <w:r>
+              <w:rPr>
+                <w:lang w:val="en-US"/>
+              </w:rPr>
+              <w:t>VUILLAUME Gautier</w:t>
             </w:r>
           </w:p>
         </w:tc>
@@ -9297,6 +9328,7 @@
             <w:tcW w:w="5671" w:type="dxa"/>
             <w:tcBorders>
               <w:left w:val="single" w:sz="24" w:space="0" w:color="auto"/>
+              <w:bottom w:val="single" w:sz="24" w:space="0" w:color="auto"/>
               <w:right w:val="single" w:sz="24" w:space="0" w:color="auto"/>
             </w:tcBorders>
             <w:shd w:val="clear" w:color="auto" w:fill="auto"/>
@@ -9322,6 +9354,75 @@
         <w:tc>
           <w:tcPr>
             <w:tcW w:w="1135" w:type="dxa"/>
+            <w:vMerge w:val="restart"/>
+            <w:tcBorders>
+              <w:top w:val="single" w:sz="24" w:space="0" w:color="auto"/>
+              <w:left w:val="single" w:sz="24" w:space="0" w:color="auto"/>
+              <w:right w:val="single" w:sz="24" w:space="0" w:color="auto"/>
+            </w:tcBorders>
+            <w:vAlign w:val="center"/>
+          </w:tcPr>
+          <w:p>
+            <w:pPr>
+              <w:jc w:val="both"/>
+              <w:rPr>
+                <w:lang w:val="en-US"/>
+              </w:rPr>
+            </w:pPr>
+            <w:r>
+              <w:rPr>
+                <w:lang w:val="en-US"/>
+              </w:rPr>
+              <w:t>23/06/17</w:t>
+            </w:r>
+          </w:p>
+        </w:tc>
+        <w:tc>
+          <w:tcPr>
+            <w:tcW w:w="8080" w:type="dxa"/>
+            <w:gridSpan w:val="2"/>
+            <w:tcBorders>
+              <w:top w:val="single" w:sz="24" w:space="0" w:color="auto"/>
+              <w:left w:val="single" w:sz="24" w:space="0" w:color="auto"/>
+              <w:bottom w:val="single" w:sz="8" w:space="0" w:color="auto"/>
+              <w:right w:val="single" w:sz="24" w:space="0" w:color="auto"/>
+            </w:tcBorders>
+            <w:shd w:val="clear" w:color="auto" w:fill="D9D9D9" w:themeFill="background1" w:themeFillShade="D9"/>
+            <w:vAlign w:val="center"/>
+          </w:tcPr>
+          <w:p>
+            <w:pPr>
+              <w:jc w:val="both"/>
+              <w:rPr>
+                <w:b/>
+                <w:color w:val="0000FF"/>
+                <w:lang w:val="en-US"/>
+              </w:rPr>
+            </w:pPr>
+            <w:r>
+              <w:rPr>
+                <w:b/>
+                <w:color w:val="0000FF"/>
+                <w:lang w:val="en-US"/>
+              </w:rPr>
+              <w:t xml:space="preserve">Team briefing – </w:t>
+            </w:r>
+            <w:r>
+              <w:rPr>
+                <w:i/>
+                <w:color w:val="0000FF"/>
+                <w:sz w:val="20"/>
+                <w:lang w:val="en-US"/>
+              </w:rPr>
+              <w:t>Forecast of day and week-end work</w:t>
+            </w:r>
+          </w:p>
+        </w:tc>
+      </w:tr>
+      <w:tr>
+        <w:tc>
+          <w:tcPr>
+            <w:tcW w:w="1135" w:type="dxa"/>
             <w:vMerge/>
             <w:tcBorders>
               <w:left w:val="single" w:sz="24" w:space="0" w:color="auto"/>
@@ -9342,23 +9443,30 @@
           <w:tcPr>
             <w:tcW w:w="2409" w:type="dxa"/>
             <w:tcBorders>
-              <w:left w:val="single" w:sz="24" w:space="0" w:color="auto"/>
-              <w:right w:val="single" w:sz="24" w:space="0" w:color="auto"/>
-            </w:tcBorders>
-            <w:vAlign w:val="center"/>
-          </w:tcPr>
-          <w:p>
-            <w:pPr>
-              <w:jc w:val="both"/>
-              <w:rPr>
-                <w:lang w:val="en-US"/>
-              </w:rPr>
-            </w:pPr>
-            <w:r>
-              <w:rPr>
-                <w:lang w:val="en-US"/>
-              </w:rPr>
-              <w:t>ROUTY Hugo</w:t>
+              <w:top w:val="single" w:sz="8" w:space="0" w:color="auto"/>
+              <w:left w:val="single" w:sz="24" w:space="0" w:color="auto"/>
+              <w:right w:val="single" w:sz="24" w:space="0" w:color="auto"/>
+            </w:tcBorders>
+            <w:vAlign w:val="center"/>
+          </w:tcPr>
+          <w:p>
+            <w:pPr>
+              <w:jc w:val="both"/>
+              <w:rPr>
+                <w:lang w:val="en-US"/>
+              </w:rPr>
+            </w:pPr>
+            <w:r>
+              <w:rPr>
+                <w:lang w:val="en-US"/>
+              </w:rPr>
+              <w:t>BOUSSER</w:t>
+            </w:r>
+            <w:r>
+              <w:rPr>
+                <w:lang w:val="en-US"/>
+              </w:rPr>
+              <w:t xml:space="preserve"> Emmanuel</w:t>
             </w:r>
           </w:p>
         </w:tc>
@@ -9366,10 +9474,12 @@
           <w:tcPr>
             <w:tcW w:w="5671" w:type="dxa"/>
             <w:tcBorders>
+              <w:top w:val="single" w:sz="8" w:space="0" w:color="auto"/>
               <w:left w:val="single" w:sz="24" w:space="0" w:color="auto"/>
               <w:right w:val="single" w:sz="24" w:space="0" w:color="auto"/>
             </w:tcBorders>
             <w:shd w:val="clear" w:color="auto" w:fill="auto"/>
+            <w:vAlign w:val="center"/>
           </w:tcPr>
           <w:p>
             <w:pPr>
@@ -9382,6 +9492,8 @@
               <w:ind w:left="314"/>
               <w:jc w:val="both"/>
               <w:rPr>
+                <w:b/>
+                <w:color w:val="0000FF"/>
                 <w:lang w:val="en-US"/>
               </w:rPr>
             </w:pPr>
@@ -9395,7 +9507,6 @@
             <w:vMerge/>
             <w:tcBorders>
               <w:left w:val="single" w:sz="24" w:space="0" w:color="auto"/>
-              <w:bottom w:val="single" w:sz="24" w:space="0" w:color="auto"/>
               <w:right w:val="single" w:sz="24" w:space="0" w:color="auto"/>
             </w:tcBorders>
             <w:vAlign w:val="center"/>
@@ -9414,23 +9525,22 @@
             <w:tcW w:w="2409" w:type="dxa"/>
             <w:tcBorders>
               <w:left w:val="single" w:sz="24" w:space="0" w:color="auto"/>
-              <w:bottom w:val="single" w:sz="24" w:space="0" w:color="auto"/>
-              <w:right w:val="single" w:sz="24" w:space="0" w:color="auto"/>
-            </w:tcBorders>
-            <w:vAlign w:val="center"/>
-          </w:tcPr>
-          <w:p>
-            <w:pPr>
-              <w:jc w:val="both"/>
-              <w:rPr>
-                <w:lang w:val="en-US"/>
-              </w:rPr>
-            </w:pPr>
-            <w:r>
-              <w:rPr>
-                <w:lang w:val="en-US"/>
-              </w:rPr>
-              <w:t>VUILLAUME Gautier</w:t>
+              <w:right w:val="single" w:sz="24" w:space="0" w:color="auto"/>
+            </w:tcBorders>
+            <w:vAlign w:val="center"/>
+          </w:tcPr>
+          <w:p>
+            <w:pPr>
+              <w:jc w:val="both"/>
+              <w:rPr>
+                <w:lang w:val="en-US"/>
+              </w:rPr>
+            </w:pPr>
+            <w:r>
+              <w:rPr>
+                <w:lang w:val="en-US"/>
+              </w:rPr>
+              <w:t>HENROTIN Julien</w:t>
             </w:r>
           </w:p>
         </w:tc>
@@ -9439,7 +9549,6 @@
             <w:tcW w:w="5671" w:type="dxa"/>
             <w:tcBorders>
               <w:left w:val="single" w:sz="24" w:space="0" w:color="auto"/>
-              <w:bottom w:val="single" w:sz="24" w:space="0" w:color="auto"/>
               <w:right w:val="single" w:sz="24" w:space="0" w:color="auto"/>
             </w:tcBorders>
             <w:shd w:val="clear" w:color="auto" w:fill="auto"/>
@@ -9465,6 +9574,151 @@
         <w:tc>
           <w:tcPr>
             <w:tcW w:w="1135" w:type="dxa"/>
+            <w:vMerge/>
+            <w:tcBorders>
+              <w:left w:val="single" w:sz="24" w:space="0" w:color="auto"/>
+              <w:right w:val="single" w:sz="24" w:space="0" w:color="auto"/>
+            </w:tcBorders>
+            <w:vAlign w:val="center"/>
+          </w:tcPr>
+          <w:p>
+            <w:pPr>
+              <w:jc w:val="both"/>
+              <w:rPr>
+                <w:lang w:val="en-US"/>
+              </w:rPr>
+            </w:pPr>
+          </w:p>
+        </w:tc>
+        <w:tc>
+          <w:tcPr>
+            <w:tcW w:w="2409" w:type="dxa"/>
+            <w:tcBorders>
+              <w:left w:val="single" w:sz="24" w:space="0" w:color="auto"/>
+              <w:right w:val="single" w:sz="24" w:space="0" w:color="auto"/>
+            </w:tcBorders>
+            <w:vAlign w:val="center"/>
+          </w:tcPr>
+          <w:p>
+            <w:pPr>
+              <w:jc w:val="both"/>
+              <w:rPr>
+                <w:lang w:val="en-US"/>
+              </w:rPr>
+            </w:pPr>
+            <w:r>
+              <w:rPr>
+                <w:lang w:val="en-US"/>
+              </w:rPr>
+              <w:t>ROUTY Hugo</w:t>
+            </w:r>
+          </w:p>
+        </w:tc>
+        <w:tc>
+          <w:tcPr>
+            <w:tcW w:w="5671" w:type="dxa"/>
+            <w:tcBorders>
+              <w:left w:val="single" w:sz="24" w:space="0" w:color="auto"/>
+              <w:right w:val="single" w:sz="24" w:space="0" w:color="auto"/>
+            </w:tcBorders>
+            <w:shd w:val="clear" w:color="auto" w:fill="auto"/>
+          </w:tcPr>
+          <w:p>
+            <w:pPr>
+              <w:pStyle w:val="Paragraphedeliste"/>
+              <w:numPr>
+                <w:ilvl w:val="0"/>
+                <w:numId w:val="3"/>
+              </w:numPr>
+              <w:spacing w:after="0" w:line="240" w:lineRule="auto"/>
+              <w:ind w:left="314"/>
+              <w:jc w:val="both"/>
+              <w:rPr>
+                <w:lang w:val="en-US"/>
+              </w:rPr>
+            </w:pPr>
+          </w:p>
+        </w:tc>
+        <w:bookmarkStart w:id="9" w:name="_GoBack"/>
+        <w:bookmarkEnd w:id="9"/>
+      </w:tr>
+      <w:tr>
+        <w:tc>
+          <w:tcPr>
+            <w:tcW w:w="1135" w:type="dxa"/>
+            <w:vMerge/>
+            <w:tcBorders>
+              <w:left w:val="single" w:sz="24" w:space="0" w:color="auto"/>
+              <w:bottom w:val="single" w:sz="24" w:space="0" w:color="auto"/>
+              <w:right w:val="single" w:sz="24" w:space="0" w:color="auto"/>
+            </w:tcBorders>
+            <w:vAlign w:val="center"/>
+          </w:tcPr>
+          <w:p>
+            <w:pPr>
+              <w:jc w:val="both"/>
+              <w:rPr>
+                <w:lang w:val="en-US"/>
+              </w:rPr>
+            </w:pPr>
+          </w:p>
+        </w:tc>
+        <w:tc>
+          <w:tcPr>
+            <w:tcW w:w="2409" w:type="dxa"/>
+            <w:tcBorders>
+              <w:left w:val="single" w:sz="24" w:space="0" w:color="auto"/>
+              <w:bottom w:val="single" w:sz="24" w:space="0" w:color="auto"/>
+              <w:right w:val="single" w:sz="24" w:space="0" w:color="auto"/>
+            </w:tcBorders>
+            <w:vAlign w:val="center"/>
+          </w:tcPr>
+          <w:p>
+            <w:pPr>
+              <w:jc w:val="both"/>
+              <w:rPr>
+                <w:lang w:val="en-US"/>
+              </w:rPr>
+            </w:pPr>
+            <w:r>
+              <w:rPr>
+                <w:lang w:val="en-US"/>
+              </w:rPr>
+              <w:t>VUILLAUME Gautier</w:t>
+            </w:r>
+          </w:p>
+        </w:tc>
+        <w:tc>
+          <w:tcPr>
+            <w:tcW w:w="5671" w:type="dxa"/>
+            <w:tcBorders>
+              <w:left w:val="single" w:sz="24" w:space="0" w:color="auto"/>
+              <w:bottom w:val="single" w:sz="24" w:space="0" w:color="auto"/>
+              <w:right w:val="single" w:sz="24" w:space="0" w:color="auto"/>
+            </w:tcBorders>
+            <w:shd w:val="clear" w:color="auto" w:fill="auto"/>
+          </w:tcPr>
+          <w:p>
+            <w:pPr>
+              <w:pStyle w:val="Paragraphedeliste"/>
+              <w:numPr>
+                <w:ilvl w:val="0"/>
+                <w:numId w:val="3"/>
+              </w:numPr>
+              <w:spacing w:after="0" w:line="240" w:lineRule="auto"/>
+              <w:ind w:left="314"/>
+              <w:jc w:val="both"/>
+              <w:rPr>
+                <w:lang w:val="en-US"/>
+              </w:rPr>
+            </w:pPr>
+          </w:p>
+        </w:tc>
+      </w:tr>
+      <w:tr>
+        <w:tc>
+          <w:tcPr>
+            <w:tcW w:w="1135" w:type="dxa"/>
             <w:vMerge w:val="restart"/>
             <w:tcBorders>
               <w:left w:val="single" w:sz="24" w:space="0" w:color="auto"/>
@@ -9508,7 +9762,13 @@
               <w:rPr>
                 <w:lang w:val="en-US"/>
               </w:rPr>
-              <w:t>BOUSSERT Emmanuel</w:t>
+              <w:t>BOUSSER</w:t>
+            </w:r>
+            <w:r>
+              <w:rPr>
+                <w:lang w:val="en-US"/>
+              </w:rPr>
+              <w:t xml:space="preserve"> Emmanuel</w:t>
             </w:r>
           </w:p>
         </w:tc>
@@ -9838,7 +10098,13 @@
               <w:rPr>
                 <w:lang w:val="en-US"/>
               </w:rPr>
-              <w:t>BOUSSERT Emmanuel</w:t>
+              <w:t>BOUSSER</w:t>
+            </w:r>
+            <w:r>
+              <w:rPr>
+                <w:lang w:val="en-US"/>
+              </w:rPr>
+              <w:t xml:space="preserve"> Emmanuel</w:t>
             </w:r>
           </w:p>
         </w:tc>
@@ -10161,7 +10427,13 @@
               <w:rPr>
                 <w:lang w:val="en-US"/>
               </w:rPr>
-              <w:t>BOUSSERT Emmanuel</w:t>
+              <w:t>BOUSSER</w:t>
+            </w:r>
+            <w:r>
+              <w:rPr>
+                <w:lang w:val="en-US"/>
+              </w:rPr>
+              <w:t xml:space="preserve"> Emmanuel</w:t>
             </w:r>
           </w:p>
         </w:tc>
@@ -10758,7 +11030,7 @@
           <w:u w:val="single" w:color="0000FF"/>
           <w:lang w:val="en-US"/>
         </w:rPr>
-        <w:t>OUSSERT</w:t>
+        <w:t>OUSSER</w:t>
       </w:r>
       <w:r>
         <w:rPr>
@@ -11038,7 +11310,7 @@
                 <w:bCs/>
                 <w:noProof/>
               </w:rPr>
-              <w:t>8</w:t>
+              <w:t>11</w:t>
             </w:r>
             <w:r>
               <w:rPr>
@@ -11195,7 +11467,7 @@
                   </a:scene3d>
                   <a:extLst>
                     <a:ext uri="{FAA26D3D-D897-4be2-8F04-BA451C77F1D7}">
-                      <ma14:placeholderFlag xmlns:am3d="http://schemas.microsoft.com/office/drawing/2017/model3d" xmlns="" xmlns:mo="http://schemas.microsoft.com/office/mac/office/2008/main" xmlns:mv="urn:schemas-microsoft-com:mac:vml" xmlns:o="urn:schemas-microsoft-com:office:office" xmlns:v="urn:schemas-microsoft-com:vml" xmlns:w10="urn:schemas-microsoft-com:office:word" xmlns:w="http://schemas.openxmlformats.org/wordprocessingml/2006/main" xmlns:ma14="http://schemas.microsoft.com/office/mac/drawingml/2011/main" xmlns:arto="http://schemas.microsoft.com/office/word/2006/arto"/>
+                      <ma14:placeholderFlag xmlns:arto="http://schemas.microsoft.com/office/word/2006/arto" xmlns:ma14="http://schemas.microsoft.com/office/mac/drawingml/2011/main" xmlns:w="http://schemas.openxmlformats.org/wordprocessingml/2006/main" xmlns:w10="urn:schemas-microsoft-com:office:word" xmlns:v="urn:schemas-microsoft-com:vml" xmlns:o="urn:schemas-microsoft-com:office:office" xmlns:mv="urn:schemas-microsoft-com:mac:vml" xmlns:mo="http://schemas.microsoft.com/office/mac/office/2008/main" xmlns="" xmlns:am3d="http://schemas.microsoft.com/office/drawing/2017/model3d"/>
                     </a:ext>
                   </a:extLst>
                 </pic:spPr>
@@ -11317,10 +11589,10 @@
                       </a:ln>
                       <a:extLst>
                         <a:ext uri="{FAA26D3D-D897-4be2-8F04-BA451C77F1D7}">
-                          <ma14:placeholderFlag xmlns:am3d="http://schemas.microsoft.com/office/drawing/2017/model3d" xmlns="" xmlns:mo="http://schemas.microsoft.com/office/mac/office/2008/main" xmlns:mv="urn:schemas-microsoft-com:mac:vml" xmlns:o="urn:schemas-microsoft-com:office:office" xmlns:v="urn:schemas-microsoft-com:vml" xmlns:w10="urn:schemas-microsoft-com:office:word" xmlns:w="http://schemas.openxmlformats.org/wordprocessingml/2006/main" xmlns:ma14="http://schemas.microsoft.com/office/mac/drawingml/2011/main" xmlns:arto="http://schemas.microsoft.com/office/word/2006/arto"/>
+                          <ma14:placeholderFlag xmlns:arto="http://schemas.microsoft.com/office/word/2006/arto" xmlns:ma14="http://schemas.microsoft.com/office/mac/drawingml/2011/main" xmlns:w="http://schemas.openxmlformats.org/wordprocessingml/2006/main" xmlns:w10="urn:schemas-microsoft-com:office:word" xmlns:v="urn:schemas-microsoft-com:vml" xmlns:o="urn:schemas-microsoft-com:office:office" xmlns:mv="urn:schemas-microsoft-com:mac:vml" xmlns:mo="http://schemas.microsoft.com/office/mac/office/2008/main" xmlns="" xmlns:am3d="http://schemas.microsoft.com/office/drawing/2017/model3d"/>
                         </a:ext>
                         <a:ext uri="{C572A759-6A51-4108-AA02-DFA0A04FC94B}">
-                          <ma14:wrappingTextBoxFlag xmlns:am3d="http://schemas.microsoft.com/office/drawing/2017/model3d" xmlns="" xmlns:mo="http://schemas.microsoft.com/office/mac/office/2008/main" xmlns:mv="urn:schemas-microsoft-com:mac:vml" xmlns:o="urn:schemas-microsoft-com:office:office" xmlns:v="urn:schemas-microsoft-com:vml" xmlns:w10="urn:schemas-microsoft-com:office:word" xmlns:w="http://schemas.openxmlformats.org/wordprocessingml/2006/main" xmlns:ma14="http://schemas.microsoft.com/office/mac/drawingml/2011/main" xmlns:arto="http://schemas.microsoft.com/office/word/2006/arto"/>
+                          <ma14:wrappingTextBoxFlag xmlns:arto="http://schemas.microsoft.com/office/word/2006/arto" xmlns:ma14="http://schemas.microsoft.com/office/mac/drawingml/2011/main" xmlns:w="http://schemas.openxmlformats.org/wordprocessingml/2006/main" xmlns:w10="urn:schemas-microsoft-com:office:word" xmlns:v="urn:schemas-microsoft-com:vml" xmlns:o="urn:schemas-microsoft-com:office:office" xmlns:mv="urn:schemas-microsoft-com:mac:vml" xmlns:mo="http://schemas.microsoft.com/office/mac/office/2008/main" xmlns="" xmlns:am3d="http://schemas.microsoft.com/office/drawing/2017/model3d"/>
                         </a:ext>
                       </a:extLst>
                     </wps:spPr>
@@ -11465,7 +11737,13 @@
       <w:rPr>
         <w:sz w:val="20"/>
       </w:rPr>
-      <w:t>BOUSSERT Emmanuel</w:t>
+      <w:t>BOUSSER</w:t>
+    </w:r>
+    <w:r>
+      <w:rPr>
+        <w:sz w:val="20"/>
+      </w:rPr>
+      <w:t xml:space="preserve"> Emmanuel</w:t>
     </w:r>
     <w:r>
       <w:rPr>
@@ -13101,6 +13379,7 @@
   </w:compat>
   <w:rsids>
     <w:rsidRoot w:val="00147FEB"/>
+    <w:rsid w:val="000F5837"/>
     <w:rsid w:val="00147FEB"/>
     <w:rsid w:val="002E586E"/>
     <w:rsid w:val="00734A9E"/>
@@ -13883,7 +14162,7 @@
 </file>
 
 <file path=customXml/itemProps1.xml><?xml version="1.0" encoding="utf-8"?>
-<ds:datastoreItem xmlns:ds="http://schemas.openxmlformats.org/officeDocument/2006/customXml" ds:itemID="{9F282CBC-7979-4C03-B4F3-54B2CBD59E7E}">
+<ds:datastoreItem xmlns:ds="http://schemas.openxmlformats.org/officeDocument/2006/customXml" ds:itemID="{B7A59776-EE24-4544-ADB4-49397EB68020}">
   <ds:schemaRefs>
     <ds:schemaRef ds:uri="http://schemas.openxmlformats.org/officeDocument/2006/bibliography"/>
   </ds:schemaRefs>

</xml_diff>

<commit_message>
Project report version 1.4
</commit_message>
<xml_diff>
--- a/BoulderDash/Project Report.docx
+++ b/BoulderDash/Project Report.docx
@@ -5150,10 +5150,10 @@
             <v:path o:extrusionok="f" gradientshapeok="t" o:connecttype="rect"/>
             <o:lock v:ext="edit" aspectratio="t"/>
           </v:shapetype>
-          <v:shape id="_x0000_i1025" type="#_x0000_t75" style="width:77.2pt;height:50.1pt" o:ole="">
+          <v:shape id="_x0000_i1028" type="#_x0000_t75" style="width:77.2pt;height:50.1pt" o:ole="">
             <v:imagedata r:id="rId25" o:title=""/>
           </v:shape>
-          <o:OLEObject Type="Embed" ProgID="AcroExch.Document.DC" ShapeID="_x0000_i1025" DrawAspect="Icon" ObjectID="_1559578955" r:id="rId26"/>
+          <o:OLEObject Type="Embed" ProgID="AcroExch.Document.DC" ShapeID="_x0000_i1028" DrawAspect="Icon" ObjectID="_1559632701" r:id="rId26"/>
         </w:object>
       </w:r>
     </w:p>
@@ -5218,7 +5218,7 @@
           <v:shape id="_x0000_i1026" type="#_x0000_t75" style="width:77.2pt;height:50.1pt" o:ole="">
             <v:imagedata r:id="rId27" o:title=""/>
           </v:shape>
-          <o:OLEObject Type="Embed" ProgID="AcroExch.Document.DC" ShapeID="_x0000_i1026" DrawAspect="Icon" ObjectID="_1559578956" r:id="rId28"/>
+          <o:OLEObject Type="Embed" ProgID="AcroExch.Document.DC" ShapeID="_x0000_i1026" DrawAspect="Icon" ObjectID="_1559632702" r:id="rId28"/>
         </w:object>
       </w:r>
     </w:p>
@@ -6622,7 +6622,7 @@
               <w:rPr>
                 <w:lang w:val="en-US"/>
               </w:rPr>
-              <w:t>Model class diagram</w:t>
+              <w:t>CMD</w:t>
             </w:r>
           </w:p>
         </w:tc>
@@ -6842,6 +6842,12 @@
                 <w:lang w:val="en-US"/>
               </w:rPr>
             </w:pPr>
+            <w:r>
+              <w:rPr>
+                <w:lang w:val="en-US"/>
+              </w:rPr>
+              <w:t>MVC Controller class diagram</w:t>
+            </w:r>
           </w:p>
         </w:tc>
       </w:tr>
@@ -7107,6 +7113,34 @@
                 <w:lang w:val="en-US"/>
               </w:rPr>
             </w:pPr>
+            <w:r>
+              <w:rPr>
+                <w:lang w:val="en-US"/>
+              </w:rPr>
+              <w:t>MVC Model class diagram</w:t>
+            </w:r>
+          </w:p>
+          <w:p>
+            <w:pPr>
+              <w:pStyle w:val="Paragraphedeliste"/>
+              <w:numPr>
+                <w:ilvl w:val="0"/>
+                <w:numId w:val="3"/>
+              </w:numPr>
+              <w:shd w:val="clear" w:color="auto" w:fill="FFFFFF"/>
+              <w:spacing w:after="0" w:line="240" w:lineRule="auto"/>
+              <w:ind w:left="323"/>
+              <w:jc w:val="both"/>
+              <w:rPr>
+                <w:lang w:val="en-US"/>
+              </w:rPr>
+            </w:pPr>
+            <w:r>
+              <w:rPr>
+                <w:lang w:val="en-US"/>
+              </w:rPr>
+              <w:t>Sequence diagram</w:t>
+            </w:r>
           </w:p>
         </w:tc>
       </w:tr>
@@ -7188,6 +7222,12 @@
                 <w:lang w:val="en-US"/>
               </w:rPr>
             </w:pPr>
+            <w:r>
+              <w:rPr>
+                <w:lang w:val="en-US"/>
+              </w:rPr>
+              <w:t>Start of Junit tests</w:t>
+            </w:r>
           </w:p>
         </w:tc>
       </w:tr>
@@ -7261,7 +7301,7 @@
               <w:rPr>
                 <w:lang w:val="en-US"/>
               </w:rPr>
-              <w:t>Junit test</w:t>
+              <w:t>Start of Junit tests</w:t>
             </w:r>
           </w:p>
         </w:tc>
@@ -7431,6 +7471,12 @@
                 <w:lang w:val="en-US"/>
               </w:rPr>
             </w:pPr>
+            <w:r>
+              <w:rPr>
+                <w:lang w:val="en-US"/>
+              </w:rPr>
+              <w:t>Class diagram java export</w:t>
+            </w:r>
           </w:p>
         </w:tc>
       </w:tr>
@@ -7512,6 +7558,12 @@
                 <w:lang w:val="en-US"/>
               </w:rPr>
             </w:pPr>
+            <w:r>
+              <w:rPr>
+                <w:lang w:val="en-US"/>
+              </w:rPr>
+              <w:t>Junit test</w:t>
+            </w:r>
           </w:p>
         </w:tc>
       </w:tr>
@@ -7755,6 +7807,12 @@
                 <w:lang w:val="en-US"/>
               </w:rPr>
             </w:pPr>
+            <w:r>
+              <w:rPr>
+                <w:lang w:val="en-US"/>
+              </w:rPr>
+              <w:t>Starting coding Elements</w:t>
+            </w:r>
           </w:p>
         </w:tc>
       </w:tr>
@@ -7898,6 +7956,12 @@
                 <w:lang w:val="en-US"/>
               </w:rPr>
             </w:pPr>
+            <w:r>
+              <w:rPr>
+                <w:lang w:val="en-US"/>
+              </w:rPr>
+              <w:t>Junit test and start controller code</w:t>
+            </w:r>
           </w:p>
         </w:tc>
       </w:tr>
@@ -8048,19 +8112,7 @@
               <w:rPr>
                 <w:lang w:val="en-US"/>
               </w:rPr>
-              <w:t>J</w:t>
-            </w:r>
-            <w:r>
-              <w:rPr>
-                <w:lang w:val="en-US"/>
-              </w:rPr>
-              <w:t>U</w:t>
-            </w:r>
-            <w:r>
-              <w:rPr>
-                <w:lang w:val="en-US"/>
-              </w:rPr>
-              <w:t>nit tests</w:t>
+              <w:t>JUnit tests</w:t>
             </w:r>
           </w:p>
           <w:p>
@@ -8081,7 +8133,6 @@
               <w:rPr>
                 <w:lang w:val="en-US"/>
               </w:rPr>
-              <w:lastRenderedPageBreak/>
               <w:t>Stored procedures</w:t>
             </w:r>
           </w:p>
@@ -8157,6 +8208,33 @@
                 <w:lang w:val="en-US"/>
               </w:rPr>
             </w:pPr>
+            <w:r>
+              <w:rPr>
+                <w:lang w:val="en-US"/>
+              </w:rPr>
+              <w:t>Elements coding</w:t>
+            </w:r>
+          </w:p>
+          <w:p>
+            <w:pPr>
+              <w:pStyle w:val="Paragraphedeliste"/>
+              <w:numPr>
+                <w:ilvl w:val="0"/>
+                <w:numId w:val="3"/>
+              </w:numPr>
+              <w:spacing w:after="40" w:line="240" w:lineRule="auto"/>
+              <w:ind w:left="318"/>
+              <w:jc w:val="both"/>
+              <w:rPr>
+                <w:lang w:val="en-US"/>
+              </w:rPr>
+            </w:pPr>
+            <w:r>
+              <w:rPr>
+                <w:lang w:val="en-US"/>
+              </w:rPr>
+              <w:t>Component diagram</w:t>
+            </w:r>
           </w:p>
         </w:tc>
       </w:tr>
@@ -8307,6 +8385,18 @@
                 <w:lang w:val="en-US"/>
               </w:rPr>
             </w:pPr>
+            <w:r>
+              <w:rPr>
+                <w:lang w:val="en-US"/>
+              </w:rPr>
+              <w:t>C</w:t>
+            </w:r>
+            <w:r>
+              <w:rPr>
+                <w:lang w:val="en-US"/>
+              </w:rPr>
+              <w:t>ontroller code</w:t>
+            </w:r>
           </w:p>
         </w:tc>
       </w:tr>
@@ -8499,6 +8589,27 @@
               <w:rPr>
                 <w:lang w:val="en-US"/>
               </w:rPr>
+              <w:t>Component diagram update</w:t>
+            </w:r>
+          </w:p>
+          <w:p>
+            <w:pPr>
+              <w:pStyle w:val="Paragraphedeliste"/>
+              <w:numPr>
+                <w:ilvl w:val="0"/>
+                <w:numId w:val="3"/>
+              </w:numPr>
+              <w:spacing w:after="0" w:line="240" w:lineRule="auto"/>
+              <w:ind w:left="318"/>
+              <w:jc w:val="both"/>
+              <w:rPr>
+                <w:lang w:val="en-US"/>
+              </w:rPr>
+            </w:pPr>
+            <w:r>
+              <w:rPr>
+                <w:lang w:val="en-US"/>
+              </w:rPr>
               <w:t>Project Report</w:t>
             </w:r>
           </w:p>
@@ -8574,6 +8685,12 @@
                 <w:lang w:val="en-US"/>
               </w:rPr>
             </w:pPr>
+            <w:r>
+              <w:rPr>
+                <w:lang w:val="en-US"/>
+              </w:rPr>
+              <w:t>Map code</w:t>
+            </w:r>
           </w:p>
         </w:tc>
       </w:tr>
@@ -8687,13 +8804,7 @@
               <w:rPr>
                 <w:lang w:val="en-US"/>
               </w:rPr>
-              <w:t xml:space="preserve">BOUSSER </w:t>
-            </w:r>
-            <w:r>
-              <w:rPr>
-                <w:lang w:val="en-US"/>
-              </w:rPr>
-              <w:t>Emmanuel</w:t>
+              <w:t>BOUSSER Emmanuel</w:t>
             </w:r>
           </w:p>
         </w:tc>
@@ -8723,6 +8834,12 @@
                 <w:lang w:val="en-US"/>
               </w:rPr>
             </w:pPr>
+            <w:r>
+              <w:rPr>
+                <w:lang w:val="en-US"/>
+              </w:rPr>
+              <w:t>Debug of controller and factory</w:t>
+            </w:r>
           </w:p>
         </w:tc>
       </w:tr>
@@ -8793,62 +8910,13 @@
                 <w:lang w:val="en-US"/>
               </w:rPr>
             </w:pPr>
-          </w:p>
-        </w:tc>
-      </w:tr>
-      <w:tr>
-        <w:tc>
-          <w:tcPr>
-            <w:tcW w:w="1135" w:type="dxa"/>
-            <w:vMerge/>
-            <w:tcBorders>
-              <w:left w:val="single" w:sz="24" w:space="0" w:color="auto"/>
-              <w:right w:val="single" w:sz="24" w:space="0" w:color="auto"/>
-            </w:tcBorders>
-            <w:vAlign w:val="center"/>
-          </w:tcPr>
-          <w:p>
-            <w:pPr>
-              <w:jc w:val="both"/>
-              <w:rPr>
-                <w:lang w:val="en-US"/>
-              </w:rPr>
-            </w:pPr>
-          </w:p>
-        </w:tc>
-        <w:tc>
-          <w:tcPr>
-            <w:tcW w:w="2409" w:type="dxa"/>
-            <w:tcBorders>
-              <w:left w:val="single" w:sz="24" w:space="0" w:color="auto"/>
-              <w:right w:val="single" w:sz="24" w:space="0" w:color="auto"/>
-            </w:tcBorders>
-            <w:vAlign w:val="center"/>
-          </w:tcPr>
-          <w:p>
-            <w:pPr>
-              <w:jc w:val="both"/>
-              <w:rPr>
-                <w:lang w:val="en-US"/>
-              </w:rPr>
-            </w:pPr>
-            <w:r>
-              <w:rPr>
-                <w:lang w:val="en-US"/>
-              </w:rPr>
-              <w:t>ROUTY Hugo</w:t>
-            </w:r>
-          </w:p>
-        </w:tc>
-        <w:tc>
-          <w:tcPr>
-            <w:tcW w:w="5671" w:type="dxa"/>
-            <w:tcBorders>
-              <w:left w:val="single" w:sz="24" w:space="0" w:color="auto"/>
-              <w:right w:val="single" w:sz="24" w:space="0" w:color="auto"/>
-            </w:tcBorders>
-            <w:shd w:val="clear" w:color="auto" w:fill="auto"/>
-          </w:tcPr>
+            <w:r>
+              <w:rPr>
+                <w:lang w:val="en-US"/>
+              </w:rPr>
+              <w:t>Debug of the view</w:t>
+            </w:r>
+          </w:p>
           <w:p>
             <w:pPr>
               <w:pStyle w:val="Paragraphedeliste"/>
@@ -8867,9 +8935,66 @@
               <w:rPr>
                 <w:lang w:val="en-US"/>
               </w:rPr>
-              <w:t>Debugging the code</w:t>
-            </w:r>
-          </w:p>
+              <w:t>Add Javadoc on the view code</w:t>
+            </w:r>
+            <w:bookmarkStart w:id="9" w:name="_GoBack"/>
+            <w:bookmarkEnd w:id="9"/>
+          </w:p>
+        </w:tc>
+      </w:tr>
+      <w:tr>
+        <w:tc>
+          <w:tcPr>
+            <w:tcW w:w="1135" w:type="dxa"/>
+            <w:vMerge/>
+            <w:tcBorders>
+              <w:left w:val="single" w:sz="24" w:space="0" w:color="auto"/>
+              <w:right w:val="single" w:sz="24" w:space="0" w:color="auto"/>
+            </w:tcBorders>
+            <w:vAlign w:val="center"/>
+          </w:tcPr>
+          <w:p>
+            <w:pPr>
+              <w:jc w:val="both"/>
+              <w:rPr>
+                <w:lang w:val="en-US"/>
+              </w:rPr>
+            </w:pPr>
+          </w:p>
+        </w:tc>
+        <w:tc>
+          <w:tcPr>
+            <w:tcW w:w="2409" w:type="dxa"/>
+            <w:tcBorders>
+              <w:left w:val="single" w:sz="24" w:space="0" w:color="auto"/>
+              <w:right w:val="single" w:sz="24" w:space="0" w:color="auto"/>
+            </w:tcBorders>
+            <w:vAlign w:val="center"/>
+          </w:tcPr>
+          <w:p>
+            <w:pPr>
+              <w:jc w:val="both"/>
+              <w:rPr>
+                <w:lang w:val="en-US"/>
+              </w:rPr>
+            </w:pPr>
+            <w:r>
+              <w:rPr>
+                <w:lang w:val="en-US"/>
+              </w:rPr>
+              <w:t>ROUTY Hugo</w:t>
+            </w:r>
+          </w:p>
+        </w:tc>
+        <w:tc>
+          <w:tcPr>
+            <w:tcW w:w="5671" w:type="dxa"/>
+            <w:tcBorders>
+              <w:left w:val="single" w:sz="24" w:space="0" w:color="auto"/>
+              <w:right w:val="single" w:sz="24" w:space="0" w:color="auto"/>
+            </w:tcBorders>
+            <w:shd w:val="clear" w:color="auto" w:fill="auto"/>
+          </w:tcPr>
           <w:p>
             <w:pPr>
               <w:pStyle w:val="Paragraphedeliste"/>
@@ -8888,7 +9013,19 @@
               <w:rPr>
                 <w:lang w:val="en-US"/>
               </w:rPr>
-              <w:t>Project report</w:t>
+              <w:t xml:space="preserve">Debug the </w:t>
+            </w:r>
+            <w:r>
+              <w:rPr>
+                <w:lang w:val="en-US"/>
+              </w:rPr>
+              <w:t xml:space="preserve">DAO </w:t>
+            </w:r>
+            <w:r>
+              <w:rPr>
+                <w:lang w:val="en-US"/>
+              </w:rPr>
+              <w:t>code</w:t>
             </w:r>
           </w:p>
           <w:p>
@@ -8909,67 +9046,9 @@
               <w:rPr>
                 <w:lang w:val="en-US"/>
               </w:rPr>
-              <w:t>Add Java doc on the code</w:t>
-            </w:r>
-          </w:p>
-        </w:tc>
-      </w:tr>
-      <w:tr>
-        <w:tc>
-          <w:tcPr>
-            <w:tcW w:w="1135" w:type="dxa"/>
-            <w:vMerge/>
-            <w:tcBorders>
-              <w:left w:val="single" w:sz="24" w:space="0" w:color="auto"/>
-              <w:bottom w:val="single" w:sz="24" w:space="0" w:color="auto"/>
-              <w:right w:val="single" w:sz="24" w:space="0" w:color="auto"/>
-            </w:tcBorders>
-            <w:vAlign w:val="center"/>
-          </w:tcPr>
-          <w:p>
-            <w:pPr>
-              <w:jc w:val="both"/>
-              <w:rPr>
-                <w:lang w:val="en-US"/>
-              </w:rPr>
-            </w:pPr>
-          </w:p>
-        </w:tc>
-        <w:tc>
-          <w:tcPr>
-            <w:tcW w:w="2409" w:type="dxa"/>
-            <w:tcBorders>
-              <w:left w:val="single" w:sz="24" w:space="0" w:color="auto"/>
-              <w:bottom w:val="single" w:sz="24" w:space="0" w:color="auto"/>
-              <w:right w:val="single" w:sz="24" w:space="0" w:color="auto"/>
-            </w:tcBorders>
-            <w:vAlign w:val="center"/>
-          </w:tcPr>
-          <w:p>
-            <w:pPr>
-              <w:jc w:val="both"/>
-              <w:rPr>
-                <w:lang w:val="en-US"/>
-              </w:rPr>
-            </w:pPr>
-            <w:r>
-              <w:rPr>
-                <w:lang w:val="en-US"/>
-              </w:rPr>
-              <w:t>VUILLAUME Gautier</w:t>
-            </w:r>
-          </w:p>
-        </w:tc>
-        <w:tc>
-          <w:tcPr>
-            <w:tcW w:w="5671" w:type="dxa"/>
-            <w:tcBorders>
-              <w:left w:val="single" w:sz="24" w:space="0" w:color="auto"/>
-              <w:bottom w:val="single" w:sz="24" w:space="0" w:color="auto"/>
-              <w:right w:val="single" w:sz="24" w:space="0" w:color="auto"/>
-            </w:tcBorders>
-            <w:shd w:val="clear" w:color="auto" w:fill="auto"/>
-          </w:tcPr>
+              <w:t>Project report</w:t>
+            </w:r>
+          </w:p>
           <w:p>
             <w:pPr>
               <w:pStyle w:val="Paragraphedeliste"/>
@@ -8984,6 +9063,30 @@
                 <w:lang w:val="en-US"/>
               </w:rPr>
             </w:pPr>
+            <w:r>
+              <w:rPr>
+                <w:lang w:val="en-US"/>
+              </w:rPr>
+              <w:t>Add Java</w:t>
+            </w:r>
+            <w:r>
+              <w:rPr>
+                <w:lang w:val="en-US"/>
+              </w:rPr>
+              <w:t xml:space="preserve">doc on the </w:t>
+            </w:r>
+            <w:r>
+              <w:rPr>
+                <w:lang w:val="en-US"/>
+              </w:rPr>
+              <w:t xml:space="preserve">DAO </w:t>
+            </w:r>
+            <w:r>
+              <w:rPr>
+                <w:lang w:val="en-US"/>
+              </w:rPr>
+              <w:t>code</w:t>
+            </w:r>
           </w:p>
         </w:tc>
       </w:tr>
@@ -8991,78 +9094,10 @@
         <w:tc>
           <w:tcPr>
             <w:tcW w:w="1135" w:type="dxa"/>
-            <w:vMerge w:val="restart"/>
-            <w:tcBorders>
-              <w:top w:val="single" w:sz="24" w:space="0" w:color="auto"/>
-              <w:left w:val="single" w:sz="24" w:space="0" w:color="auto"/>
-              <w:right w:val="single" w:sz="24" w:space="0" w:color="auto"/>
-            </w:tcBorders>
-            <w:vAlign w:val="center"/>
-          </w:tcPr>
-          <w:p>
-            <w:pPr>
-              <w:jc w:val="both"/>
-              <w:rPr>
-                <w:lang w:val="en-US"/>
-              </w:rPr>
-            </w:pPr>
-            <w:r>
-              <w:rPr>
-                <w:lang w:val="en-US"/>
-              </w:rPr>
-              <w:t>22/06/17</w:t>
-            </w:r>
-          </w:p>
-        </w:tc>
-        <w:tc>
-          <w:tcPr>
-            <w:tcW w:w="8080" w:type="dxa"/>
-            <w:gridSpan w:val="2"/>
-            <w:tcBorders>
-              <w:top w:val="single" w:sz="24" w:space="0" w:color="auto"/>
-              <w:left w:val="single" w:sz="24" w:space="0" w:color="auto"/>
-              <w:bottom w:val="single" w:sz="8" w:space="0" w:color="auto"/>
-              <w:right w:val="single" w:sz="24" w:space="0" w:color="auto"/>
-            </w:tcBorders>
-            <w:shd w:val="clear" w:color="auto" w:fill="D9D9D9" w:themeFill="background1" w:themeFillShade="D9"/>
-            <w:vAlign w:val="center"/>
-          </w:tcPr>
-          <w:p>
-            <w:pPr>
-              <w:jc w:val="both"/>
-              <w:rPr>
-                <w:b/>
-                <w:color w:val="0000FF"/>
-                <w:lang w:val="en-US"/>
-              </w:rPr>
-            </w:pPr>
-            <w:r>
-              <w:rPr>
-                <w:b/>
-                <w:color w:val="0000FF"/>
-                <w:lang w:val="en-US"/>
-              </w:rPr>
-              <w:t xml:space="preserve">Team briefing – </w:t>
-            </w:r>
-            <w:r>
-              <w:rPr>
-                <w:i/>
-                <w:color w:val="0000FF"/>
-                <w:sz w:val="20"/>
-                <w:lang w:val="en-US"/>
-              </w:rPr>
-              <w:t>Forecast of day's work</w:t>
-            </w:r>
-          </w:p>
-        </w:tc>
-      </w:tr>
-      <w:tr>
-        <w:tc>
-          <w:tcPr>
-            <w:tcW w:w="1135" w:type="dxa"/>
             <w:vMerge/>
             <w:tcBorders>
               <w:left w:val="single" w:sz="24" w:space="0" w:color="auto"/>
+              <w:bottom w:val="single" w:sz="24" w:space="0" w:color="auto"/>
               <w:right w:val="single" w:sz="24" w:space="0" w:color="auto"/>
             </w:tcBorders>
             <w:vAlign w:val="center"/>
@@ -9080,30 +9115,24 @@
           <w:tcPr>
             <w:tcW w:w="2409" w:type="dxa"/>
             <w:tcBorders>
-              <w:top w:val="single" w:sz="8" w:space="0" w:color="auto"/>
-              <w:left w:val="single" w:sz="24" w:space="0" w:color="auto"/>
-              <w:right w:val="single" w:sz="24" w:space="0" w:color="auto"/>
-            </w:tcBorders>
-            <w:vAlign w:val="center"/>
-          </w:tcPr>
-          <w:p>
-            <w:pPr>
-              <w:jc w:val="both"/>
-              <w:rPr>
-                <w:lang w:val="en-US"/>
-              </w:rPr>
-            </w:pPr>
-            <w:r>
-              <w:rPr>
-                <w:lang w:val="en-US"/>
-              </w:rPr>
-              <w:t>BOUSSER</w:t>
-            </w:r>
-            <w:r>
-              <w:rPr>
-                <w:lang w:val="en-US"/>
-              </w:rPr>
-              <w:t xml:space="preserve"> Emmanuel</w:t>
+              <w:left w:val="single" w:sz="24" w:space="0" w:color="auto"/>
+              <w:bottom w:val="single" w:sz="24" w:space="0" w:color="auto"/>
+              <w:right w:val="single" w:sz="24" w:space="0" w:color="auto"/>
+            </w:tcBorders>
+            <w:vAlign w:val="center"/>
+          </w:tcPr>
+          <w:p>
+            <w:pPr>
+              <w:jc w:val="both"/>
+              <w:rPr>
+                <w:lang w:val="en-US"/>
+              </w:rPr>
+            </w:pPr>
+            <w:r>
+              <w:rPr>
+                <w:lang w:val="en-US"/>
+              </w:rPr>
+              <w:t>VUILLAUME Gautier</w:t>
             </w:r>
           </w:p>
         </w:tc>
@@ -9111,12 +9140,11 @@
           <w:tcPr>
             <w:tcW w:w="5671" w:type="dxa"/>
             <w:tcBorders>
-              <w:top w:val="single" w:sz="8" w:space="0" w:color="auto"/>
-              <w:left w:val="single" w:sz="24" w:space="0" w:color="auto"/>
+              <w:left w:val="single" w:sz="24" w:space="0" w:color="auto"/>
+              <w:bottom w:val="single" w:sz="24" w:space="0" w:color="auto"/>
               <w:right w:val="single" w:sz="24" w:space="0" w:color="auto"/>
             </w:tcBorders>
             <w:shd w:val="clear" w:color="auto" w:fill="auto"/>
-            <w:vAlign w:val="center"/>
           </w:tcPr>
           <w:p>
             <w:pPr>
@@ -9129,67 +9157,16 @@
               <w:ind w:left="314"/>
               <w:jc w:val="both"/>
               <w:rPr>
-                <w:b/>
-                <w:color w:val="0000FF"/>
-                <w:lang w:val="en-US"/>
-              </w:rPr>
-            </w:pPr>
-          </w:p>
-        </w:tc>
-      </w:tr>
-      <w:tr>
-        <w:tc>
-          <w:tcPr>
-            <w:tcW w:w="1135" w:type="dxa"/>
-            <w:vMerge/>
-            <w:tcBorders>
-              <w:left w:val="single" w:sz="24" w:space="0" w:color="auto"/>
-              <w:right w:val="single" w:sz="24" w:space="0" w:color="auto"/>
-            </w:tcBorders>
-            <w:vAlign w:val="center"/>
-          </w:tcPr>
-          <w:p>
-            <w:pPr>
-              <w:jc w:val="both"/>
-              <w:rPr>
-                <w:lang w:val="en-US"/>
-              </w:rPr>
-            </w:pPr>
-          </w:p>
-        </w:tc>
-        <w:tc>
-          <w:tcPr>
-            <w:tcW w:w="2409" w:type="dxa"/>
-            <w:tcBorders>
-              <w:left w:val="single" w:sz="24" w:space="0" w:color="auto"/>
-              <w:right w:val="single" w:sz="24" w:space="0" w:color="auto"/>
-            </w:tcBorders>
-            <w:vAlign w:val="center"/>
-          </w:tcPr>
-          <w:p>
-            <w:pPr>
-              <w:jc w:val="both"/>
-              <w:rPr>
-                <w:lang w:val="en-US"/>
-              </w:rPr>
-            </w:pPr>
-            <w:r>
-              <w:rPr>
-                <w:lang w:val="en-US"/>
-              </w:rPr>
-              <w:t>HENROTIN Julien</w:t>
-            </w:r>
-          </w:p>
-        </w:tc>
-        <w:tc>
-          <w:tcPr>
-            <w:tcW w:w="5671" w:type="dxa"/>
-            <w:tcBorders>
-              <w:left w:val="single" w:sz="24" w:space="0" w:color="auto"/>
-              <w:right w:val="single" w:sz="24" w:space="0" w:color="auto"/>
-            </w:tcBorders>
-            <w:shd w:val="clear" w:color="auto" w:fill="auto"/>
-          </w:tcPr>
+                <w:lang w:val="en-US"/>
+              </w:rPr>
+            </w:pPr>
+            <w:r>
+              <w:rPr>
+                <w:lang w:val="en-US"/>
+              </w:rPr>
+              <w:t>Debug of Map and elements</w:t>
+            </w:r>
+          </w:p>
           <w:p>
             <w:pPr>
               <w:pStyle w:val="Paragraphedeliste"/>
@@ -9204,6 +9181,18 @@
                 <w:lang w:val="en-US"/>
               </w:rPr>
             </w:pPr>
+            <w:r>
+              <w:rPr>
+                <w:lang w:val="en-US"/>
+              </w:rPr>
+              <w:t>Element and Map J</w:t>
+            </w:r>
+            <w:r>
+              <w:rPr>
+                <w:lang w:val="en-US"/>
+              </w:rPr>
+              <w:t>avadoc</w:t>
+            </w:r>
           </w:p>
         </w:tc>
       </w:tr>
@@ -9211,6 +9200,75 @@
         <w:tc>
           <w:tcPr>
             <w:tcW w:w="1135" w:type="dxa"/>
+            <w:vMerge w:val="restart"/>
+            <w:tcBorders>
+              <w:top w:val="single" w:sz="24" w:space="0" w:color="auto"/>
+              <w:left w:val="single" w:sz="24" w:space="0" w:color="auto"/>
+              <w:right w:val="single" w:sz="24" w:space="0" w:color="auto"/>
+            </w:tcBorders>
+            <w:vAlign w:val="center"/>
+          </w:tcPr>
+          <w:p>
+            <w:pPr>
+              <w:jc w:val="both"/>
+              <w:rPr>
+                <w:lang w:val="en-US"/>
+              </w:rPr>
+            </w:pPr>
+            <w:r>
+              <w:rPr>
+                <w:lang w:val="en-US"/>
+              </w:rPr>
+              <w:t>22/06/17</w:t>
+            </w:r>
+          </w:p>
+        </w:tc>
+        <w:tc>
+          <w:tcPr>
+            <w:tcW w:w="8080" w:type="dxa"/>
+            <w:gridSpan w:val="2"/>
+            <w:tcBorders>
+              <w:top w:val="single" w:sz="24" w:space="0" w:color="auto"/>
+              <w:left w:val="single" w:sz="24" w:space="0" w:color="auto"/>
+              <w:bottom w:val="single" w:sz="8" w:space="0" w:color="auto"/>
+              <w:right w:val="single" w:sz="24" w:space="0" w:color="auto"/>
+            </w:tcBorders>
+            <w:shd w:val="clear" w:color="auto" w:fill="D9D9D9" w:themeFill="background1" w:themeFillShade="D9"/>
+            <w:vAlign w:val="center"/>
+          </w:tcPr>
+          <w:p>
+            <w:pPr>
+              <w:jc w:val="both"/>
+              <w:rPr>
+                <w:b/>
+                <w:color w:val="0000FF"/>
+                <w:lang w:val="en-US"/>
+              </w:rPr>
+            </w:pPr>
+            <w:r>
+              <w:rPr>
+                <w:b/>
+                <w:color w:val="0000FF"/>
+                <w:lang w:val="en-US"/>
+              </w:rPr>
+              <w:t xml:space="preserve">Team briefing – </w:t>
+            </w:r>
+            <w:r>
+              <w:rPr>
+                <w:i/>
+                <w:color w:val="0000FF"/>
+                <w:sz w:val="20"/>
+                <w:lang w:val="en-US"/>
+              </w:rPr>
+              <w:t>Forecast of day's work</w:t>
+            </w:r>
+          </w:p>
+        </w:tc>
+      </w:tr>
+      <w:tr>
+        <w:tc>
+          <w:tcPr>
+            <w:tcW w:w="1135" w:type="dxa"/>
             <w:vMerge/>
             <w:tcBorders>
               <w:left w:val="single" w:sz="24" w:space="0" w:color="auto"/>
@@ -9231,23 +9289,30 @@
           <w:tcPr>
             <w:tcW w:w="2409" w:type="dxa"/>
             <w:tcBorders>
-              <w:left w:val="single" w:sz="24" w:space="0" w:color="auto"/>
-              <w:right w:val="single" w:sz="24" w:space="0" w:color="auto"/>
-            </w:tcBorders>
-            <w:vAlign w:val="center"/>
-          </w:tcPr>
-          <w:p>
-            <w:pPr>
-              <w:jc w:val="both"/>
-              <w:rPr>
-                <w:lang w:val="en-US"/>
-              </w:rPr>
-            </w:pPr>
-            <w:r>
-              <w:rPr>
-                <w:lang w:val="en-US"/>
-              </w:rPr>
-              <w:t>ROUTY Hugo</w:t>
+              <w:top w:val="single" w:sz="8" w:space="0" w:color="auto"/>
+              <w:left w:val="single" w:sz="24" w:space="0" w:color="auto"/>
+              <w:right w:val="single" w:sz="24" w:space="0" w:color="auto"/>
+            </w:tcBorders>
+            <w:vAlign w:val="center"/>
+          </w:tcPr>
+          <w:p>
+            <w:pPr>
+              <w:jc w:val="both"/>
+              <w:rPr>
+                <w:lang w:val="en-US"/>
+              </w:rPr>
+            </w:pPr>
+            <w:r>
+              <w:rPr>
+                <w:lang w:val="en-US"/>
+              </w:rPr>
+              <w:t>BOUSSER</w:t>
+            </w:r>
+            <w:r>
+              <w:rPr>
+                <w:lang w:val="en-US"/>
+              </w:rPr>
+              <w:t xml:space="preserve"> Emmanuel</w:t>
             </w:r>
           </w:p>
         </w:tc>
@@ -9255,10 +9320,12 @@
           <w:tcPr>
             <w:tcW w:w="5671" w:type="dxa"/>
             <w:tcBorders>
+              <w:top w:val="single" w:sz="8" w:space="0" w:color="auto"/>
               <w:left w:val="single" w:sz="24" w:space="0" w:color="auto"/>
               <w:right w:val="single" w:sz="24" w:space="0" w:color="auto"/>
             </w:tcBorders>
             <w:shd w:val="clear" w:color="auto" w:fill="auto"/>
+            <w:vAlign w:val="center"/>
           </w:tcPr>
           <w:p>
             <w:pPr>
@@ -9271,6 +9338,8 @@
               <w:ind w:left="314"/>
               <w:jc w:val="both"/>
               <w:rPr>
+                <w:b/>
+                <w:color w:val="0000FF"/>
                 <w:lang w:val="en-US"/>
               </w:rPr>
             </w:pPr>
@@ -9284,7 +9353,6 @@
             <w:vMerge/>
             <w:tcBorders>
               <w:left w:val="single" w:sz="24" w:space="0" w:color="auto"/>
-              <w:bottom w:val="single" w:sz="24" w:space="0" w:color="auto"/>
               <w:right w:val="single" w:sz="24" w:space="0" w:color="auto"/>
             </w:tcBorders>
             <w:vAlign w:val="center"/>
@@ -9303,23 +9371,22 @@
             <w:tcW w:w="2409" w:type="dxa"/>
             <w:tcBorders>
               <w:left w:val="single" w:sz="24" w:space="0" w:color="auto"/>
-              <w:bottom w:val="single" w:sz="24" w:space="0" w:color="auto"/>
-              <w:right w:val="single" w:sz="24" w:space="0" w:color="auto"/>
-            </w:tcBorders>
-            <w:vAlign w:val="center"/>
-          </w:tcPr>
-          <w:p>
-            <w:pPr>
-              <w:jc w:val="both"/>
-              <w:rPr>
-                <w:lang w:val="en-US"/>
-              </w:rPr>
-            </w:pPr>
-            <w:r>
-              <w:rPr>
-                <w:lang w:val="en-US"/>
-              </w:rPr>
-              <w:t>VUILLAUME Gautier</w:t>
+              <w:right w:val="single" w:sz="24" w:space="0" w:color="auto"/>
+            </w:tcBorders>
+            <w:vAlign w:val="center"/>
+          </w:tcPr>
+          <w:p>
+            <w:pPr>
+              <w:jc w:val="both"/>
+              <w:rPr>
+                <w:lang w:val="en-US"/>
+              </w:rPr>
+            </w:pPr>
+            <w:r>
+              <w:rPr>
+                <w:lang w:val="en-US"/>
+              </w:rPr>
+              <w:t>HENROTIN Julien</w:t>
             </w:r>
           </w:p>
         </w:tc>
@@ -9328,7 +9395,6 @@
             <w:tcW w:w="5671" w:type="dxa"/>
             <w:tcBorders>
               <w:left w:val="single" w:sz="24" w:space="0" w:color="auto"/>
-              <w:bottom w:val="single" w:sz="24" w:space="0" w:color="auto"/>
               <w:right w:val="single" w:sz="24" w:space="0" w:color="auto"/>
             </w:tcBorders>
             <w:shd w:val="clear" w:color="auto" w:fill="auto"/>
@@ -9354,75 +9420,6 @@
         <w:tc>
           <w:tcPr>
             <w:tcW w:w="1135" w:type="dxa"/>
-            <w:vMerge w:val="restart"/>
-            <w:tcBorders>
-              <w:top w:val="single" w:sz="24" w:space="0" w:color="auto"/>
-              <w:left w:val="single" w:sz="24" w:space="0" w:color="auto"/>
-              <w:right w:val="single" w:sz="24" w:space="0" w:color="auto"/>
-            </w:tcBorders>
-            <w:vAlign w:val="center"/>
-          </w:tcPr>
-          <w:p>
-            <w:pPr>
-              <w:jc w:val="both"/>
-              <w:rPr>
-                <w:lang w:val="en-US"/>
-              </w:rPr>
-            </w:pPr>
-            <w:r>
-              <w:rPr>
-                <w:lang w:val="en-US"/>
-              </w:rPr>
-              <w:t>23/06/17</w:t>
-            </w:r>
-          </w:p>
-        </w:tc>
-        <w:tc>
-          <w:tcPr>
-            <w:tcW w:w="8080" w:type="dxa"/>
-            <w:gridSpan w:val="2"/>
-            <w:tcBorders>
-              <w:top w:val="single" w:sz="24" w:space="0" w:color="auto"/>
-              <w:left w:val="single" w:sz="24" w:space="0" w:color="auto"/>
-              <w:bottom w:val="single" w:sz="8" w:space="0" w:color="auto"/>
-              <w:right w:val="single" w:sz="24" w:space="0" w:color="auto"/>
-            </w:tcBorders>
-            <w:shd w:val="clear" w:color="auto" w:fill="D9D9D9" w:themeFill="background1" w:themeFillShade="D9"/>
-            <w:vAlign w:val="center"/>
-          </w:tcPr>
-          <w:p>
-            <w:pPr>
-              <w:jc w:val="both"/>
-              <w:rPr>
-                <w:b/>
-                <w:color w:val="0000FF"/>
-                <w:lang w:val="en-US"/>
-              </w:rPr>
-            </w:pPr>
-            <w:r>
-              <w:rPr>
-                <w:b/>
-                <w:color w:val="0000FF"/>
-                <w:lang w:val="en-US"/>
-              </w:rPr>
-              <w:t xml:space="preserve">Team briefing – </w:t>
-            </w:r>
-            <w:r>
-              <w:rPr>
-                <w:i/>
-                <w:color w:val="0000FF"/>
-                <w:sz w:val="20"/>
-                <w:lang w:val="en-US"/>
-              </w:rPr>
-              <w:t>Forecast of day and week-end work</w:t>
-            </w:r>
-          </w:p>
-        </w:tc>
-      </w:tr>
-      <w:tr>
-        <w:tc>
-          <w:tcPr>
-            <w:tcW w:w="1135" w:type="dxa"/>
             <w:vMerge/>
             <w:tcBorders>
               <w:left w:val="single" w:sz="24" w:space="0" w:color="auto"/>
@@ -9443,30 +9440,23 @@
           <w:tcPr>
             <w:tcW w:w="2409" w:type="dxa"/>
             <w:tcBorders>
-              <w:top w:val="single" w:sz="8" w:space="0" w:color="auto"/>
-              <w:left w:val="single" w:sz="24" w:space="0" w:color="auto"/>
-              <w:right w:val="single" w:sz="24" w:space="0" w:color="auto"/>
-            </w:tcBorders>
-            <w:vAlign w:val="center"/>
-          </w:tcPr>
-          <w:p>
-            <w:pPr>
-              <w:jc w:val="both"/>
-              <w:rPr>
-                <w:lang w:val="en-US"/>
-              </w:rPr>
-            </w:pPr>
-            <w:r>
-              <w:rPr>
-                <w:lang w:val="en-US"/>
-              </w:rPr>
-              <w:t>BOUSSER</w:t>
-            </w:r>
-            <w:r>
-              <w:rPr>
-                <w:lang w:val="en-US"/>
-              </w:rPr>
-              <w:t xml:space="preserve"> Emmanuel</w:t>
+              <w:left w:val="single" w:sz="24" w:space="0" w:color="auto"/>
+              <w:right w:val="single" w:sz="24" w:space="0" w:color="auto"/>
+            </w:tcBorders>
+            <w:vAlign w:val="center"/>
+          </w:tcPr>
+          <w:p>
+            <w:pPr>
+              <w:jc w:val="both"/>
+              <w:rPr>
+                <w:lang w:val="en-US"/>
+              </w:rPr>
+            </w:pPr>
+            <w:r>
+              <w:rPr>
+                <w:lang w:val="en-US"/>
+              </w:rPr>
+              <w:t>ROUTY Hugo</w:t>
             </w:r>
           </w:p>
         </w:tc>
@@ -9474,12 +9464,10 @@
           <w:tcPr>
             <w:tcW w:w="5671" w:type="dxa"/>
             <w:tcBorders>
-              <w:top w:val="single" w:sz="8" w:space="0" w:color="auto"/>
               <w:left w:val="single" w:sz="24" w:space="0" w:color="auto"/>
               <w:right w:val="single" w:sz="24" w:space="0" w:color="auto"/>
             </w:tcBorders>
             <w:shd w:val="clear" w:color="auto" w:fill="auto"/>
-            <w:vAlign w:val="center"/>
           </w:tcPr>
           <w:p>
             <w:pPr>
@@ -9492,8 +9480,6 @@
               <w:ind w:left="314"/>
               <w:jc w:val="both"/>
               <w:rPr>
-                <w:b/>
-                <w:color w:val="0000FF"/>
                 <w:lang w:val="en-US"/>
               </w:rPr>
             </w:pPr>
@@ -9507,6 +9493,7 @@
             <w:vMerge/>
             <w:tcBorders>
               <w:left w:val="single" w:sz="24" w:space="0" w:color="auto"/>
+              <w:bottom w:val="single" w:sz="24" w:space="0" w:color="auto"/>
               <w:right w:val="single" w:sz="24" w:space="0" w:color="auto"/>
             </w:tcBorders>
             <w:vAlign w:val="center"/>
@@ -9525,22 +9512,23 @@
             <w:tcW w:w="2409" w:type="dxa"/>
             <w:tcBorders>
               <w:left w:val="single" w:sz="24" w:space="0" w:color="auto"/>
-              <w:right w:val="single" w:sz="24" w:space="0" w:color="auto"/>
-            </w:tcBorders>
-            <w:vAlign w:val="center"/>
-          </w:tcPr>
-          <w:p>
-            <w:pPr>
-              <w:jc w:val="both"/>
-              <w:rPr>
-                <w:lang w:val="en-US"/>
-              </w:rPr>
-            </w:pPr>
-            <w:r>
-              <w:rPr>
-                <w:lang w:val="en-US"/>
-              </w:rPr>
-              <w:t>HENROTIN Julien</w:t>
+              <w:bottom w:val="single" w:sz="24" w:space="0" w:color="auto"/>
+              <w:right w:val="single" w:sz="24" w:space="0" w:color="auto"/>
+            </w:tcBorders>
+            <w:vAlign w:val="center"/>
+          </w:tcPr>
+          <w:p>
+            <w:pPr>
+              <w:jc w:val="both"/>
+              <w:rPr>
+                <w:lang w:val="en-US"/>
+              </w:rPr>
+            </w:pPr>
+            <w:r>
+              <w:rPr>
+                <w:lang w:val="en-US"/>
+              </w:rPr>
+              <w:t>VUILLAUME Gautier</w:t>
             </w:r>
           </w:p>
         </w:tc>
@@ -9549,6 +9537,7 @@
             <w:tcW w:w="5671" w:type="dxa"/>
             <w:tcBorders>
               <w:left w:val="single" w:sz="24" w:space="0" w:color="auto"/>
+              <w:bottom w:val="single" w:sz="24" w:space="0" w:color="auto"/>
               <w:right w:val="single" w:sz="24" w:space="0" w:color="auto"/>
             </w:tcBorders>
             <w:shd w:val="clear" w:color="auto" w:fill="auto"/>
@@ -9574,6 +9563,75 @@
         <w:tc>
           <w:tcPr>
             <w:tcW w:w="1135" w:type="dxa"/>
+            <w:vMerge w:val="restart"/>
+            <w:tcBorders>
+              <w:top w:val="single" w:sz="24" w:space="0" w:color="auto"/>
+              <w:left w:val="single" w:sz="24" w:space="0" w:color="auto"/>
+              <w:right w:val="single" w:sz="24" w:space="0" w:color="auto"/>
+            </w:tcBorders>
+            <w:vAlign w:val="center"/>
+          </w:tcPr>
+          <w:p>
+            <w:pPr>
+              <w:jc w:val="both"/>
+              <w:rPr>
+                <w:lang w:val="en-US"/>
+              </w:rPr>
+            </w:pPr>
+            <w:r>
+              <w:rPr>
+                <w:lang w:val="en-US"/>
+              </w:rPr>
+              <w:t>23/06/17</w:t>
+            </w:r>
+          </w:p>
+        </w:tc>
+        <w:tc>
+          <w:tcPr>
+            <w:tcW w:w="8080" w:type="dxa"/>
+            <w:gridSpan w:val="2"/>
+            <w:tcBorders>
+              <w:top w:val="single" w:sz="24" w:space="0" w:color="auto"/>
+              <w:left w:val="single" w:sz="24" w:space="0" w:color="auto"/>
+              <w:bottom w:val="single" w:sz="8" w:space="0" w:color="auto"/>
+              <w:right w:val="single" w:sz="24" w:space="0" w:color="auto"/>
+            </w:tcBorders>
+            <w:shd w:val="clear" w:color="auto" w:fill="D9D9D9" w:themeFill="background1" w:themeFillShade="D9"/>
+            <w:vAlign w:val="center"/>
+          </w:tcPr>
+          <w:p>
+            <w:pPr>
+              <w:jc w:val="both"/>
+              <w:rPr>
+                <w:b/>
+                <w:color w:val="0000FF"/>
+                <w:lang w:val="en-US"/>
+              </w:rPr>
+            </w:pPr>
+            <w:r>
+              <w:rPr>
+                <w:b/>
+                <w:color w:val="0000FF"/>
+                <w:lang w:val="en-US"/>
+              </w:rPr>
+              <w:t xml:space="preserve">Team briefing – </w:t>
+            </w:r>
+            <w:r>
+              <w:rPr>
+                <w:i/>
+                <w:color w:val="0000FF"/>
+                <w:sz w:val="20"/>
+                <w:lang w:val="en-US"/>
+              </w:rPr>
+              <w:t>Forecast of day and week-end work</w:t>
+            </w:r>
+          </w:p>
+        </w:tc>
+      </w:tr>
+      <w:tr>
+        <w:tc>
+          <w:tcPr>
+            <w:tcW w:w="1135" w:type="dxa"/>
             <w:vMerge/>
             <w:tcBorders>
               <w:left w:val="single" w:sz="24" w:space="0" w:color="auto"/>
@@ -9594,23 +9652,30 @@
           <w:tcPr>
             <w:tcW w:w="2409" w:type="dxa"/>
             <w:tcBorders>
-              <w:left w:val="single" w:sz="24" w:space="0" w:color="auto"/>
-              <w:right w:val="single" w:sz="24" w:space="0" w:color="auto"/>
-            </w:tcBorders>
-            <w:vAlign w:val="center"/>
-          </w:tcPr>
-          <w:p>
-            <w:pPr>
-              <w:jc w:val="both"/>
-              <w:rPr>
-                <w:lang w:val="en-US"/>
-              </w:rPr>
-            </w:pPr>
-            <w:r>
-              <w:rPr>
-                <w:lang w:val="en-US"/>
-              </w:rPr>
-              <w:t>ROUTY Hugo</w:t>
+              <w:top w:val="single" w:sz="8" w:space="0" w:color="auto"/>
+              <w:left w:val="single" w:sz="24" w:space="0" w:color="auto"/>
+              <w:right w:val="single" w:sz="24" w:space="0" w:color="auto"/>
+            </w:tcBorders>
+            <w:vAlign w:val="center"/>
+          </w:tcPr>
+          <w:p>
+            <w:pPr>
+              <w:jc w:val="both"/>
+              <w:rPr>
+                <w:lang w:val="en-US"/>
+              </w:rPr>
+            </w:pPr>
+            <w:r>
+              <w:rPr>
+                <w:lang w:val="en-US"/>
+              </w:rPr>
+              <w:t>BOUSSER</w:t>
+            </w:r>
+            <w:r>
+              <w:rPr>
+                <w:lang w:val="en-US"/>
+              </w:rPr>
+              <w:t xml:space="preserve"> Emmanuel</w:t>
             </w:r>
           </w:p>
         </w:tc>
@@ -9618,10 +9683,12 @@
           <w:tcPr>
             <w:tcW w:w="5671" w:type="dxa"/>
             <w:tcBorders>
+              <w:top w:val="single" w:sz="8" w:space="0" w:color="auto"/>
               <w:left w:val="single" w:sz="24" w:space="0" w:color="auto"/>
               <w:right w:val="single" w:sz="24" w:space="0" w:color="auto"/>
             </w:tcBorders>
             <w:shd w:val="clear" w:color="auto" w:fill="auto"/>
+            <w:vAlign w:val="center"/>
           </w:tcPr>
           <w:p>
             <w:pPr>
@@ -9634,13 +9701,153 @@
               <w:ind w:left="314"/>
               <w:jc w:val="both"/>
               <w:rPr>
-                <w:lang w:val="en-US"/>
-              </w:rPr>
-            </w:pPr>
-          </w:p>
-        </w:tc>
-        <w:bookmarkStart w:id="9" w:name="_GoBack"/>
-        <w:bookmarkEnd w:id="9"/>
+                <w:b/>
+                <w:color w:val="0000FF"/>
+                <w:lang w:val="en-US"/>
+              </w:rPr>
+            </w:pPr>
+          </w:p>
+        </w:tc>
+      </w:tr>
+      <w:tr>
+        <w:tc>
+          <w:tcPr>
+            <w:tcW w:w="1135" w:type="dxa"/>
+            <w:vMerge/>
+            <w:tcBorders>
+              <w:left w:val="single" w:sz="24" w:space="0" w:color="auto"/>
+              <w:right w:val="single" w:sz="24" w:space="0" w:color="auto"/>
+            </w:tcBorders>
+            <w:vAlign w:val="center"/>
+          </w:tcPr>
+          <w:p>
+            <w:pPr>
+              <w:jc w:val="both"/>
+              <w:rPr>
+                <w:lang w:val="en-US"/>
+              </w:rPr>
+            </w:pPr>
+          </w:p>
+        </w:tc>
+        <w:tc>
+          <w:tcPr>
+            <w:tcW w:w="2409" w:type="dxa"/>
+            <w:tcBorders>
+              <w:left w:val="single" w:sz="24" w:space="0" w:color="auto"/>
+              <w:right w:val="single" w:sz="24" w:space="0" w:color="auto"/>
+            </w:tcBorders>
+            <w:vAlign w:val="center"/>
+          </w:tcPr>
+          <w:p>
+            <w:pPr>
+              <w:jc w:val="both"/>
+              <w:rPr>
+                <w:lang w:val="en-US"/>
+              </w:rPr>
+            </w:pPr>
+            <w:r>
+              <w:rPr>
+                <w:lang w:val="en-US"/>
+              </w:rPr>
+              <w:t>HENROTIN Julien</w:t>
+            </w:r>
+          </w:p>
+        </w:tc>
+        <w:tc>
+          <w:tcPr>
+            <w:tcW w:w="5671" w:type="dxa"/>
+            <w:tcBorders>
+              <w:left w:val="single" w:sz="24" w:space="0" w:color="auto"/>
+              <w:right w:val="single" w:sz="24" w:space="0" w:color="auto"/>
+            </w:tcBorders>
+            <w:shd w:val="clear" w:color="auto" w:fill="auto"/>
+          </w:tcPr>
+          <w:p>
+            <w:pPr>
+              <w:pStyle w:val="Paragraphedeliste"/>
+              <w:numPr>
+                <w:ilvl w:val="0"/>
+                <w:numId w:val="3"/>
+              </w:numPr>
+              <w:spacing w:after="0" w:line="240" w:lineRule="auto"/>
+              <w:ind w:left="314"/>
+              <w:jc w:val="both"/>
+              <w:rPr>
+                <w:lang w:val="en-US"/>
+              </w:rPr>
+            </w:pPr>
+          </w:p>
+        </w:tc>
+      </w:tr>
+      <w:tr>
+        <w:tc>
+          <w:tcPr>
+            <w:tcW w:w="1135" w:type="dxa"/>
+            <w:vMerge/>
+            <w:tcBorders>
+              <w:left w:val="single" w:sz="24" w:space="0" w:color="auto"/>
+              <w:right w:val="single" w:sz="24" w:space="0" w:color="auto"/>
+            </w:tcBorders>
+            <w:vAlign w:val="center"/>
+          </w:tcPr>
+          <w:p>
+            <w:pPr>
+              <w:jc w:val="both"/>
+              <w:rPr>
+                <w:lang w:val="en-US"/>
+              </w:rPr>
+            </w:pPr>
+          </w:p>
+        </w:tc>
+        <w:tc>
+          <w:tcPr>
+            <w:tcW w:w="2409" w:type="dxa"/>
+            <w:tcBorders>
+              <w:left w:val="single" w:sz="24" w:space="0" w:color="auto"/>
+              <w:right w:val="single" w:sz="24" w:space="0" w:color="auto"/>
+            </w:tcBorders>
+            <w:vAlign w:val="center"/>
+          </w:tcPr>
+          <w:p>
+            <w:pPr>
+              <w:jc w:val="both"/>
+              <w:rPr>
+                <w:lang w:val="en-US"/>
+              </w:rPr>
+            </w:pPr>
+            <w:r>
+              <w:rPr>
+                <w:lang w:val="en-US"/>
+              </w:rPr>
+              <w:t>ROUTY Hugo</w:t>
+            </w:r>
+          </w:p>
+        </w:tc>
+        <w:tc>
+          <w:tcPr>
+            <w:tcW w:w="5671" w:type="dxa"/>
+            <w:tcBorders>
+              <w:left w:val="single" w:sz="24" w:space="0" w:color="auto"/>
+              <w:right w:val="single" w:sz="24" w:space="0" w:color="auto"/>
+            </w:tcBorders>
+            <w:shd w:val="clear" w:color="auto" w:fill="auto"/>
+          </w:tcPr>
+          <w:p>
+            <w:pPr>
+              <w:pStyle w:val="Paragraphedeliste"/>
+              <w:numPr>
+                <w:ilvl w:val="0"/>
+                <w:numId w:val="3"/>
+              </w:numPr>
+              <w:spacing w:after="0" w:line="240" w:lineRule="auto"/>
+              <w:ind w:left="314"/>
+              <w:jc w:val="both"/>
+              <w:rPr>
+                <w:lang w:val="en-US"/>
+              </w:rPr>
+            </w:pPr>
+          </w:p>
+        </w:tc>
       </w:tr>
       <w:tr>
         <w:tc>
@@ -11310,7 +11517,7 @@
                 <w:bCs/>
                 <w:noProof/>
               </w:rPr>
-              <w:t>11</w:t>
+              <w:t>13</w:t>
             </w:r>
             <w:r>
               <w:rPr>
@@ -11355,7 +11562,7 @@
                 <w:bCs/>
                 <w:noProof/>
               </w:rPr>
-              <w:t>12</w:t>
+              <w:t>13</w:t>
             </w:r>
             <w:r>
               <w:rPr>
@@ -11467,7 +11674,7 @@
                   </a:scene3d>
                   <a:extLst>
                     <a:ext uri="{FAA26D3D-D897-4be2-8F04-BA451C77F1D7}">
-                      <ma14:placeholderFlag xmlns:arto="http://schemas.microsoft.com/office/word/2006/arto" xmlns:ma14="http://schemas.microsoft.com/office/mac/drawingml/2011/main" xmlns:w="http://schemas.openxmlformats.org/wordprocessingml/2006/main" xmlns:w10="urn:schemas-microsoft-com:office:word" xmlns:v="urn:schemas-microsoft-com:vml" xmlns:o="urn:schemas-microsoft-com:office:office" xmlns:mv="urn:schemas-microsoft-com:mac:vml" xmlns:mo="http://schemas.microsoft.com/office/mac/office/2008/main" xmlns="" xmlns:am3d="http://schemas.microsoft.com/office/drawing/2017/model3d"/>
+                      <ma14:placeholderFlag xmlns:am3d="http://schemas.microsoft.com/office/drawing/2017/model3d" xmlns="" xmlns:mo="http://schemas.microsoft.com/office/mac/office/2008/main" xmlns:mv="urn:schemas-microsoft-com:mac:vml" xmlns:o="urn:schemas-microsoft-com:office:office" xmlns:v="urn:schemas-microsoft-com:vml" xmlns:w10="urn:schemas-microsoft-com:office:word" xmlns:w="http://schemas.openxmlformats.org/wordprocessingml/2006/main" xmlns:ma14="http://schemas.microsoft.com/office/mac/drawingml/2011/main" xmlns:arto="http://schemas.microsoft.com/office/word/2006/arto"/>
                     </a:ext>
                   </a:extLst>
                 </pic:spPr>
@@ -11589,10 +11796,10 @@
                       </a:ln>
                       <a:extLst>
                         <a:ext uri="{FAA26D3D-D897-4be2-8F04-BA451C77F1D7}">
-                          <ma14:placeholderFlag xmlns:arto="http://schemas.microsoft.com/office/word/2006/arto" xmlns:ma14="http://schemas.microsoft.com/office/mac/drawingml/2011/main" xmlns:w="http://schemas.openxmlformats.org/wordprocessingml/2006/main" xmlns:w10="urn:schemas-microsoft-com:office:word" xmlns:v="urn:schemas-microsoft-com:vml" xmlns:o="urn:schemas-microsoft-com:office:office" xmlns:mv="urn:schemas-microsoft-com:mac:vml" xmlns:mo="http://schemas.microsoft.com/office/mac/office/2008/main" xmlns="" xmlns:am3d="http://schemas.microsoft.com/office/drawing/2017/model3d"/>
+                          <ma14:placeholderFlag xmlns:am3d="http://schemas.microsoft.com/office/drawing/2017/model3d" xmlns="" xmlns:mo="http://schemas.microsoft.com/office/mac/office/2008/main" xmlns:mv="urn:schemas-microsoft-com:mac:vml" xmlns:o="urn:schemas-microsoft-com:office:office" xmlns:v="urn:schemas-microsoft-com:vml" xmlns:w10="urn:schemas-microsoft-com:office:word" xmlns:w="http://schemas.openxmlformats.org/wordprocessingml/2006/main" xmlns:ma14="http://schemas.microsoft.com/office/mac/drawingml/2011/main" xmlns:arto="http://schemas.microsoft.com/office/word/2006/arto"/>
                         </a:ext>
                         <a:ext uri="{C572A759-6A51-4108-AA02-DFA0A04FC94B}">
-                          <ma14:wrappingTextBoxFlag xmlns:arto="http://schemas.microsoft.com/office/word/2006/arto" xmlns:ma14="http://schemas.microsoft.com/office/mac/drawingml/2011/main" xmlns:w="http://schemas.openxmlformats.org/wordprocessingml/2006/main" xmlns:w10="urn:schemas-microsoft-com:office:word" xmlns:v="urn:schemas-microsoft-com:vml" xmlns:o="urn:schemas-microsoft-com:office:office" xmlns:mv="urn:schemas-microsoft-com:mac:vml" xmlns:mo="http://schemas.microsoft.com/office/mac/office/2008/main" xmlns="" xmlns:am3d="http://schemas.microsoft.com/office/drawing/2017/model3d"/>
+                          <ma14:wrappingTextBoxFlag xmlns:am3d="http://schemas.microsoft.com/office/drawing/2017/model3d" xmlns="" xmlns:mo="http://schemas.microsoft.com/office/mac/office/2008/main" xmlns:mv="urn:schemas-microsoft-com:mac:vml" xmlns:o="urn:schemas-microsoft-com:office:office" xmlns:v="urn:schemas-microsoft-com:vml" xmlns:w10="urn:schemas-microsoft-com:office:word" xmlns:w="http://schemas.openxmlformats.org/wordprocessingml/2006/main" xmlns:ma14="http://schemas.microsoft.com/office/mac/drawingml/2011/main" xmlns:arto="http://schemas.microsoft.com/office/word/2006/arto"/>
                         </a:ext>
                       </a:extLst>
                     </wps:spPr>
@@ -11928,8 +12135,8 @@
   <w:abstractNum w:abstractNumId="0" w15:restartNumberingAfterBreak="0">
     <w:nsid w:val="20E104DF"/>
     <w:multiLevelType w:val="hybridMultilevel"/>
-    <w:tmpl w:val="E58814E2"/>
-    <w:lvl w:ilvl="0" w:tplc="7B9A4E58">
+    <w:tmpl w:val="00504DFC"/>
+    <w:lvl w:ilvl="0" w:tplc="30AA3CB0">
       <w:numFmt w:val="bullet"/>
       <w:lvlText w:val="-"/>
       <w:lvlJc w:val="left"/>
@@ -11938,8 +12145,8 @@
       </w:pPr>
       <w:rPr>
         <w:rFonts w:ascii="Times New Roman" w:eastAsiaTheme="minorHAnsi" w:hAnsi="Times New Roman" w:cs="Times New Roman" w:hint="default"/>
-        <w:b/>
-        <w:color w:val="0000FF"/>
+        <w:b w:val="0"/>
+        <w:color w:val="auto"/>
       </w:rPr>
     </w:lvl>
     <w:lvl w:ilvl="1" w:tplc="040C0003" w:tentative="1">
@@ -12154,8 +12361,8 @@
   <w:abstractNum w:abstractNumId="2" w15:restartNumberingAfterBreak="0">
     <w:nsid w:val="2FE6568A"/>
     <w:multiLevelType w:val="hybridMultilevel"/>
-    <w:tmpl w:val="82AA4FC2"/>
-    <w:lvl w:ilvl="0" w:tplc="EF181B70">
+    <w:tmpl w:val="BDF86616"/>
+    <w:lvl w:ilvl="0" w:tplc="D212BC4A">
       <w:numFmt w:val="bullet"/>
       <w:lvlText w:val="-"/>
       <w:lvlJc w:val="left"/>
@@ -12164,6 +12371,7 @@
       </w:pPr>
       <w:rPr>
         <w:rFonts w:ascii="Times New Roman" w:eastAsiaTheme="minorHAnsi" w:hAnsi="Times New Roman" w:cs="Times New Roman" w:hint="default"/>
+        <w:color w:val="auto"/>
       </w:rPr>
     </w:lvl>
     <w:lvl w:ilvl="1" w:tplc="040C0003" w:tentative="1">
@@ -13387,6 +13595,7 @@
     <w:rsid w:val="009E65A8"/>
     <w:rsid w:val="00A27F10"/>
     <w:rsid w:val="00D31108"/>
+    <w:rsid w:val="00D743C7"/>
     <w:rsid w:val="00DD082D"/>
   </w:rsids>
   <m:mathPr>
@@ -14162,7 +14371,7 @@
 </file>
 
 <file path=customXml/itemProps1.xml><?xml version="1.0" encoding="utf-8"?>
-<ds:datastoreItem xmlns:ds="http://schemas.openxmlformats.org/officeDocument/2006/customXml" ds:itemID="{B7A59776-EE24-4544-ADB4-49397EB68020}">
+<ds:datastoreItem xmlns:ds="http://schemas.openxmlformats.org/officeDocument/2006/customXml" ds:itemID="{B2619A5D-9D0F-443D-866E-593A9116EA37}">
   <ds:schemaRefs>
     <ds:schemaRef ds:uri="http://schemas.openxmlformats.org/officeDocument/2006/bibliography"/>
   </ds:schemaRefs>

</xml_diff>

<commit_message>
Project report version 1.5 + script db test
</commit_message>
<xml_diff>
--- a/BoulderDash/Project Report.docx
+++ b/BoulderDash/Project Report.docx
@@ -5150,10 +5150,10 @@
             <v:path o:extrusionok="f" gradientshapeok="t" o:connecttype="rect"/>
             <o:lock v:ext="edit" aspectratio="t"/>
           </v:shapetype>
-          <v:shape id="_x0000_i1028" type="#_x0000_t75" style="width:77.2pt;height:50.1pt" o:ole="">
+          <v:shape id="_x0000_i1025" type="#_x0000_t75" style="width:77.25pt;height:50.25pt" o:ole="">
             <v:imagedata r:id="rId25" o:title=""/>
           </v:shape>
-          <o:OLEObject Type="Embed" ProgID="AcroExch.Document.DC" ShapeID="_x0000_i1028" DrawAspect="Icon" ObjectID="_1559632701" r:id="rId26"/>
+          <o:OLEObject Type="Embed" ProgID="AcroExch.Document.DC" ShapeID="_x0000_i1025" DrawAspect="Icon" ObjectID="_1559679061" r:id="rId26"/>
         </w:object>
       </w:r>
     </w:p>
@@ -5215,10 +5215,10 @@
           <w:lang w:val="en-US"/>
         </w:rPr>
         <w:object w:dxaOrig="1551" w:dyaOrig="1004" w14:anchorId="42389882">
-          <v:shape id="_x0000_i1026" type="#_x0000_t75" style="width:77.2pt;height:50.1pt" o:ole="">
+          <v:shape id="_x0000_i1026" type="#_x0000_t75" style="width:77.25pt;height:50.25pt" o:ole="">
             <v:imagedata r:id="rId27" o:title=""/>
           </v:shape>
-          <o:OLEObject Type="Embed" ProgID="AcroExch.Document.DC" ShapeID="_x0000_i1026" DrawAspect="Icon" ObjectID="_1559632702" r:id="rId28"/>
+          <o:OLEObject Type="Embed" ProgID="AcroExch.Document.DC" ShapeID="_x0000_i1026" DrawAspect="Icon" ObjectID="_1559679062" r:id="rId28"/>
         </w:object>
       </w:r>
     </w:p>
@@ -5299,12 +5299,26 @@
         </w:rPr>
       </w:pPr>
       <w:bookmarkStart w:id="8" w:name="_Toc485797418"/>
+      <w:proofErr w:type="spellStart"/>
       <w:r>
         <w:rPr>
           <w:lang w:val="en-US"/>
         </w:rPr>
         <w:lastRenderedPageBreak/>
-        <w:t xml:space="preserve">Project </w:t>
+        <w:t>J</w:t>
+      </w:r>
+      <w:r>
+        <w:rPr>
+          <w:lang w:val="en-US"/>
+        </w:rPr>
+        <w:t>Project</w:t>
+      </w:r>
+      <w:proofErr w:type="spellEnd"/>
+      <w:r>
+        <w:rPr>
+          <w:lang w:val="en-US"/>
+        </w:rPr>
+        <w:t xml:space="preserve"> </w:t>
       </w:r>
       <w:r>
         <w:rPr>
@@ -5980,31 +5994,7 @@
               <w:rPr>
                 <w:lang w:val="en-US"/>
               </w:rPr>
-              <w:t>G</w:t>
-            </w:r>
-            <w:r>
-              <w:rPr>
-                <w:lang w:val="en-US"/>
-              </w:rPr>
-              <w:t xml:space="preserve">lobal </w:t>
-            </w:r>
-            <w:r>
-              <w:rPr>
-                <w:lang w:val="en-US"/>
-              </w:rPr>
-              <w:t>c</w:t>
-            </w:r>
-            <w:r>
-              <w:rPr>
-                <w:lang w:val="en-US"/>
-              </w:rPr>
-              <w:t>lass d</w:t>
-            </w:r>
-            <w:r>
-              <w:rPr>
-                <w:lang w:val="en-US"/>
-              </w:rPr>
-              <w:t>iagram</w:t>
+              <w:t xml:space="preserve">Provisional schedule </w:t>
             </w:r>
           </w:p>
           <w:p>
@@ -6024,6 +6014,50 @@
               <w:rPr>
                 <w:lang w:val="en-US"/>
               </w:rPr>
+              <w:t>G</w:t>
+            </w:r>
+            <w:r>
+              <w:rPr>
+                <w:lang w:val="en-US"/>
+              </w:rPr>
+              <w:t xml:space="preserve">lobal </w:t>
+            </w:r>
+            <w:r>
+              <w:rPr>
+                <w:lang w:val="en-US"/>
+              </w:rPr>
+              <w:t>c</w:t>
+            </w:r>
+            <w:r>
+              <w:rPr>
+                <w:lang w:val="en-US"/>
+              </w:rPr>
+              <w:t>lass d</w:t>
+            </w:r>
+            <w:r>
+              <w:rPr>
+                <w:lang w:val="en-US"/>
+              </w:rPr>
+              <w:t>iagram</w:t>
+            </w:r>
+          </w:p>
+          <w:p>
+            <w:pPr>
+              <w:pStyle w:val="Paragraphedeliste"/>
+              <w:numPr>
+                <w:ilvl w:val="0"/>
+                <w:numId w:val="1"/>
+              </w:numPr>
+              <w:spacing w:after="40" w:line="240" w:lineRule="auto"/>
+              <w:ind w:left="312"/>
+              <w:rPr>
+                <w:lang w:val="en-US"/>
+              </w:rPr>
+            </w:pPr>
+            <w:r>
+              <w:rPr>
+                <w:lang w:val="en-US"/>
+              </w:rPr>
               <w:t>M</w:t>
             </w:r>
             <w:r>
@@ -6846,7 +6880,7 @@
               <w:rPr>
                 <w:lang w:val="en-US"/>
               </w:rPr>
-              <w:t>MVC Controller class diagram</w:t>
+              <w:t>Controller class diagram</w:t>
             </w:r>
           </w:p>
         </w:tc>
@@ -6924,27 +6958,6 @@
               <w:t>View class diagram</w:t>
             </w:r>
           </w:p>
-          <w:p>
-            <w:pPr>
-              <w:pStyle w:val="Paragraphedeliste"/>
-              <w:numPr>
-                <w:ilvl w:val="0"/>
-                <w:numId w:val="4"/>
-              </w:numPr>
-              <w:spacing w:after="0" w:line="240" w:lineRule="auto"/>
-              <w:ind w:left="312"/>
-              <w:jc w:val="both"/>
-              <w:rPr>
-                <w:lang w:val="en-US"/>
-              </w:rPr>
-            </w:pPr>
-            <w:r>
-              <w:rPr>
-                <w:lang w:val="en-US"/>
-              </w:rPr>
-              <w:t xml:space="preserve">Start of Junit tests </w:t>
-            </w:r>
-          </w:p>
         </w:tc>
       </w:tr>
       <w:tr>
@@ -7017,7 +7030,7 @@
               <w:rPr>
                 <w:lang w:val="en-US"/>
               </w:rPr>
-              <w:t>Data access object class diagram</w:t>
+              <w:t>PERT Diagram</w:t>
             </w:r>
           </w:p>
           <w:p>
@@ -7038,7 +7051,49 @@
               <w:rPr>
                 <w:lang w:val="en-US"/>
               </w:rPr>
-              <w:t>PERT Diagram</w:t>
+              <w:t>Cutting sprites</w:t>
+            </w:r>
+          </w:p>
+          <w:p>
+            <w:pPr>
+              <w:pStyle w:val="Paragraphedeliste"/>
+              <w:numPr>
+                <w:ilvl w:val="0"/>
+                <w:numId w:val="4"/>
+              </w:numPr>
+              <w:spacing w:after="0" w:line="240" w:lineRule="auto"/>
+              <w:ind w:left="314"/>
+              <w:jc w:val="both"/>
+              <w:rPr>
+                <w:lang w:val="en-US"/>
+              </w:rPr>
+            </w:pPr>
+            <w:r>
+              <w:rPr>
+                <w:lang w:val="en-US"/>
+              </w:rPr>
+              <w:t>LMD</w:t>
+            </w:r>
+          </w:p>
+          <w:p>
+            <w:pPr>
+              <w:pStyle w:val="Paragraphedeliste"/>
+              <w:numPr>
+                <w:ilvl w:val="0"/>
+                <w:numId w:val="4"/>
+              </w:numPr>
+              <w:spacing w:after="0" w:line="240" w:lineRule="auto"/>
+              <w:ind w:left="314"/>
+              <w:jc w:val="both"/>
+              <w:rPr>
+                <w:lang w:val="en-US"/>
+              </w:rPr>
+            </w:pPr>
+            <w:r>
+              <w:rPr>
+                <w:lang w:val="en-US"/>
+              </w:rPr>
+              <w:t>Data dictionary</w:t>
             </w:r>
           </w:p>
         </w:tc>
@@ -7098,6 +7153,28 @@
               <w:right w:val="single" w:sz="24" w:space="0" w:color="auto"/>
             </w:tcBorders>
           </w:tcPr>
+          <w:p>
+            <w:pPr>
+              <w:pStyle w:val="Paragraphedeliste"/>
+              <w:numPr>
+                <w:ilvl w:val="0"/>
+                <w:numId w:val="3"/>
+              </w:numPr>
+              <w:shd w:val="clear" w:color="auto" w:fill="FFFFFF"/>
+              <w:spacing w:after="0" w:line="240" w:lineRule="auto"/>
+              <w:ind w:left="318"/>
+              <w:jc w:val="both"/>
+              <w:rPr>
+                <w:lang w:val="en-US"/>
+              </w:rPr>
+            </w:pPr>
+            <w:r>
+              <w:rPr>
+                <w:lang w:val="en-US"/>
+              </w:rPr>
+              <w:t>Model class diagram</w:t>
+            </w:r>
+          </w:p>
           <w:p>
             <w:pPr>
               <w:pStyle w:val="Paragraphedeliste"/>
@@ -7117,28 +7194,6 @@
               <w:rPr>
                 <w:lang w:val="en-US"/>
               </w:rPr>
-              <w:t>MVC Model class diagram</w:t>
-            </w:r>
-          </w:p>
-          <w:p>
-            <w:pPr>
-              <w:pStyle w:val="Paragraphedeliste"/>
-              <w:numPr>
-                <w:ilvl w:val="0"/>
-                <w:numId w:val="3"/>
-              </w:numPr>
-              <w:shd w:val="clear" w:color="auto" w:fill="FFFFFF"/>
-              <w:spacing w:after="0" w:line="240" w:lineRule="auto"/>
-              <w:ind w:left="323"/>
-              <w:jc w:val="both"/>
-              <w:rPr>
-                <w:lang w:val="en-US"/>
-              </w:rPr>
-            </w:pPr>
-            <w:r>
-              <w:rPr>
-                <w:lang w:val="en-US"/>
-              </w:rPr>
               <w:t>Sequence diagram</w:t>
             </w:r>
           </w:p>
@@ -7397,7 +7452,13 @@
               <w:rPr>
                 <w:lang w:val="en-US"/>
               </w:rPr>
-              <w:t>Map creation</w:t>
+              <w:t>Map creatio</w:t>
+            </w:r>
+            <w:r>
+              <w:rPr>
+                <w:lang w:val="en-US"/>
+              </w:rPr>
+              <w:t>n</w:t>
             </w:r>
           </w:p>
         </w:tc>
@@ -7816,6 +7877,20 @@
           </w:p>
         </w:tc>
       </w:tr>
+    </w:tbl>
+    <w:p/>
+    <w:tbl>
+      <w:tblPr>
+        <w:tblStyle w:val="Grilledutableau"/>
+        <w:tblW w:w="9215" w:type="dxa"/>
+        <w:tblInd w:w="-172" w:type="dxa"/>
+        <w:tblLook w:val="04A0" w:firstRow="1" w:lastRow="0" w:firstColumn="1" w:lastColumn="0" w:noHBand="0" w:noVBand="1"/>
+      </w:tblPr>
+      <w:tblGrid>
+        <w:gridCol w:w="1135"/>
+        <w:gridCol w:w="2409"/>
+        <w:gridCol w:w="5671"/>
+      </w:tblGrid>
       <w:tr>
         <w:tc>
           <w:tcPr>
@@ -7839,6 +7914,7 @@
               <w:rPr>
                 <w:lang w:val="en-US"/>
               </w:rPr>
+              <w:lastRenderedPageBreak/>
               <w:t>19/06/17</w:t>
             </w:r>
           </w:p>
@@ -8937,8 +9013,6 @@
               </w:rPr>
               <w:t>Add Javadoc on the view code</w:t>
             </w:r>
-            <w:bookmarkStart w:id="9" w:name="_GoBack"/>
-            <w:bookmarkEnd w:id="9"/>
           </w:p>
         </w:tc>
       </w:tr>
@@ -9343,6 +9417,18 @@
                 <w:lang w:val="en-US"/>
               </w:rPr>
             </w:pPr>
+            <w:r>
+              <w:rPr>
+                <w:lang w:val="en-US"/>
+              </w:rPr>
+              <w:t>C</w:t>
+            </w:r>
+            <w:r>
+              <w:rPr>
+                <w:lang w:val="en-US"/>
+              </w:rPr>
+              <w:t>ontroller Javadoc</w:t>
+            </w:r>
           </w:p>
         </w:tc>
       </w:tr>
@@ -9413,6 +9499,12 @@
                 <w:lang w:val="en-US"/>
               </w:rPr>
             </w:pPr>
+            <w:r>
+              <w:rPr>
+                <w:lang w:val="en-US"/>
+              </w:rPr>
+              <w:t>Debug of the view</w:t>
+            </w:r>
           </w:p>
         </w:tc>
       </w:tr>
@@ -9483,65 +9575,13 @@
                 <w:lang w:val="en-US"/>
               </w:rPr>
             </w:pPr>
-          </w:p>
-        </w:tc>
-      </w:tr>
-      <w:tr>
-        <w:tc>
-          <w:tcPr>
-            <w:tcW w:w="1135" w:type="dxa"/>
-            <w:vMerge/>
-            <w:tcBorders>
-              <w:left w:val="single" w:sz="24" w:space="0" w:color="auto"/>
-              <w:bottom w:val="single" w:sz="24" w:space="0" w:color="auto"/>
-              <w:right w:val="single" w:sz="24" w:space="0" w:color="auto"/>
-            </w:tcBorders>
-            <w:vAlign w:val="center"/>
-          </w:tcPr>
-          <w:p>
-            <w:pPr>
-              <w:jc w:val="both"/>
-              <w:rPr>
-                <w:lang w:val="en-US"/>
-              </w:rPr>
-            </w:pPr>
-          </w:p>
-        </w:tc>
-        <w:tc>
-          <w:tcPr>
-            <w:tcW w:w="2409" w:type="dxa"/>
-            <w:tcBorders>
-              <w:left w:val="single" w:sz="24" w:space="0" w:color="auto"/>
-              <w:bottom w:val="single" w:sz="24" w:space="0" w:color="auto"/>
-              <w:right w:val="single" w:sz="24" w:space="0" w:color="auto"/>
-            </w:tcBorders>
-            <w:vAlign w:val="center"/>
-          </w:tcPr>
-          <w:p>
-            <w:pPr>
-              <w:jc w:val="both"/>
-              <w:rPr>
-                <w:lang w:val="en-US"/>
-              </w:rPr>
-            </w:pPr>
-            <w:r>
-              <w:rPr>
-                <w:lang w:val="en-US"/>
-              </w:rPr>
-              <w:t>VUILLAUME Gautier</w:t>
-            </w:r>
-          </w:p>
-        </w:tc>
-        <w:tc>
-          <w:tcPr>
-            <w:tcW w:w="5671" w:type="dxa"/>
-            <w:tcBorders>
-              <w:left w:val="single" w:sz="24" w:space="0" w:color="auto"/>
-              <w:bottom w:val="single" w:sz="24" w:space="0" w:color="auto"/>
-              <w:right w:val="single" w:sz="24" w:space="0" w:color="auto"/>
-            </w:tcBorders>
-            <w:shd w:val="clear" w:color="auto" w:fill="auto"/>
-          </w:tcPr>
+            <w:r>
+              <w:rPr>
+                <w:lang w:val="en-US"/>
+              </w:rPr>
+              <w:t>Effective schedule</w:t>
+            </w:r>
+          </w:p>
           <w:p>
             <w:pPr>
               <w:pStyle w:val="Paragraphedeliste"/>
@@ -9556,6 +9596,12 @@
                 <w:lang w:val="en-US"/>
               </w:rPr>
             </w:pPr>
+            <w:r>
+              <w:rPr>
+                <w:lang w:val="en-US"/>
+              </w:rPr>
+              <w:t xml:space="preserve">Creation of map/data base test </w:t>
+            </w:r>
           </w:p>
         </w:tc>
       </w:tr>
@@ -9563,78 +9609,10 @@
         <w:tc>
           <w:tcPr>
             <w:tcW w:w="1135" w:type="dxa"/>
-            <w:vMerge w:val="restart"/>
-            <w:tcBorders>
-              <w:top w:val="single" w:sz="24" w:space="0" w:color="auto"/>
-              <w:left w:val="single" w:sz="24" w:space="0" w:color="auto"/>
-              <w:right w:val="single" w:sz="24" w:space="0" w:color="auto"/>
-            </w:tcBorders>
-            <w:vAlign w:val="center"/>
-          </w:tcPr>
-          <w:p>
-            <w:pPr>
-              <w:jc w:val="both"/>
-              <w:rPr>
-                <w:lang w:val="en-US"/>
-              </w:rPr>
-            </w:pPr>
-            <w:r>
-              <w:rPr>
-                <w:lang w:val="en-US"/>
-              </w:rPr>
-              <w:t>23/06/17</w:t>
-            </w:r>
-          </w:p>
-        </w:tc>
-        <w:tc>
-          <w:tcPr>
-            <w:tcW w:w="8080" w:type="dxa"/>
-            <w:gridSpan w:val="2"/>
-            <w:tcBorders>
-              <w:top w:val="single" w:sz="24" w:space="0" w:color="auto"/>
-              <w:left w:val="single" w:sz="24" w:space="0" w:color="auto"/>
-              <w:bottom w:val="single" w:sz="8" w:space="0" w:color="auto"/>
-              <w:right w:val="single" w:sz="24" w:space="0" w:color="auto"/>
-            </w:tcBorders>
-            <w:shd w:val="clear" w:color="auto" w:fill="D9D9D9" w:themeFill="background1" w:themeFillShade="D9"/>
-            <w:vAlign w:val="center"/>
-          </w:tcPr>
-          <w:p>
-            <w:pPr>
-              <w:jc w:val="both"/>
-              <w:rPr>
-                <w:b/>
-                <w:color w:val="0000FF"/>
-                <w:lang w:val="en-US"/>
-              </w:rPr>
-            </w:pPr>
-            <w:r>
-              <w:rPr>
-                <w:b/>
-                <w:color w:val="0000FF"/>
-                <w:lang w:val="en-US"/>
-              </w:rPr>
-              <w:t xml:space="preserve">Team briefing – </w:t>
-            </w:r>
-            <w:r>
-              <w:rPr>
-                <w:i/>
-                <w:color w:val="0000FF"/>
-                <w:sz w:val="20"/>
-                <w:lang w:val="en-US"/>
-              </w:rPr>
-              <w:t>Forecast of day and week-end work</w:t>
-            </w:r>
-          </w:p>
-        </w:tc>
-      </w:tr>
-      <w:tr>
-        <w:tc>
-          <w:tcPr>
-            <w:tcW w:w="1135" w:type="dxa"/>
             <w:vMerge/>
             <w:tcBorders>
               <w:left w:val="single" w:sz="24" w:space="0" w:color="auto"/>
+              <w:bottom w:val="single" w:sz="24" w:space="0" w:color="auto"/>
               <w:right w:val="single" w:sz="24" w:space="0" w:color="auto"/>
             </w:tcBorders>
             <w:vAlign w:val="center"/>
@@ -9652,30 +9630,24 @@
           <w:tcPr>
             <w:tcW w:w="2409" w:type="dxa"/>
             <w:tcBorders>
-              <w:top w:val="single" w:sz="8" w:space="0" w:color="auto"/>
-              <w:left w:val="single" w:sz="24" w:space="0" w:color="auto"/>
-              <w:right w:val="single" w:sz="24" w:space="0" w:color="auto"/>
-            </w:tcBorders>
-            <w:vAlign w:val="center"/>
-          </w:tcPr>
-          <w:p>
-            <w:pPr>
-              <w:jc w:val="both"/>
-              <w:rPr>
-                <w:lang w:val="en-US"/>
-              </w:rPr>
-            </w:pPr>
-            <w:r>
-              <w:rPr>
-                <w:lang w:val="en-US"/>
-              </w:rPr>
-              <w:t>BOUSSER</w:t>
-            </w:r>
-            <w:r>
-              <w:rPr>
-                <w:lang w:val="en-US"/>
-              </w:rPr>
-              <w:t xml:space="preserve"> Emmanuel</w:t>
+              <w:left w:val="single" w:sz="24" w:space="0" w:color="auto"/>
+              <w:bottom w:val="single" w:sz="24" w:space="0" w:color="auto"/>
+              <w:right w:val="single" w:sz="24" w:space="0" w:color="auto"/>
+            </w:tcBorders>
+            <w:vAlign w:val="center"/>
+          </w:tcPr>
+          <w:p>
+            <w:pPr>
+              <w:jc w:val="both"/>
+              <w:rPr>
+                <w:lang w:val="en-US"/>
+              </w:rPr>
+            </w:pPr>
+            <w:r>
+              <w:rPr>
+                <w:lang w:val="en-US"/>
+              </w:rPr>
+              <w:t>VUILLAUME Gautier</w:t>
             </w:r>
           </w:p>
         </w:tc>
@@ -9683,12 +9655,11 @@
           <w:tcPr>
             <w:tcW w:w="5671" w:type="dxa"/>
             <w:tcBorders>
-              <w:top w:val="single" w:sz="8" w:space="0" w:color="auto"/>
-              <w:left w:val="single" w:sz="24" w:space="0" w:color="auto"/>
+              <w:left w:val="single" w:sz="24" w:space="0" w:color="auto"/>
+              <w:bottom w:val="single" w:sz="24" w:space="0" w:color="auto"/>
               <w:right w:val="single" w:sz="24" w:space="0" w:color="auto"/>
             </w:tcBorders>
             <w:shd w:val="clear" w:color="auto" w:fill="auto"/>
-            <w:vAlign w:val="center"/>
           </w:tcPr>
           <w:p>
             <w:pPr>
@@ -9701,67 +9672,16 @@
               <w:ind w:left="314"/>
               <w:jc w:val="both"/>
               <w:rPr>
-                <w:b/>
-                <w:color w:val="0000FF"/>
-                <w:lang w:val="en-US"/>
-              </w:rPr>
-            </w:pPr>
-          </w:p>
-        </w:tc>
-      </w:tr>
-      <w:tr>
-        <w:tc>
-          <w:tcPr>
-            <w:tcW w:w="1135" w:type="dxa"/>
-            <w:vMerge/>
-            <w:tcBorders>
-              <w:left w:val="single" w:sz="24" w:space="0" w:color="auto"/>
-              <w:right w:val="single" w:sz="24" w:space="0" w:color="auto"/>
-            </w:tcBorders>
-            <w:vAlign w:val="center"/>
-          </w:tcPr>
-          <w:p>
-            <w:pPr>
-              <w:jc w:val="both"/>
-              <w:rPr>
-                <w:lang w:val="en-US"/>
-              </w:rPr>
-            </w:pPr>
-          </w:p>
-        </w:tc>
-        <w:tc>
-          <w:tcPr>
-            <w:tcW w:w="2409" w:type="dxa"/>
-            <w:tcBorders>
-              <w:left w:val="single" w:sz="24" w:space="0" w:color="auto"/>
-              <w:right w:val="single" w:sz="24" w:space="0" w:color="auto"/>
-            </w:tcBorders>
-            <w:vAlign w:val="center"/>
-          </w:tcPr>
-          <w:p>
-            <w:pPr>
-              <w:jc w:val="both"/>
-              <w:rPr>
-                <w:lang w:val="en-US"/>
-              </w:rPr>
-            </w:pPr>
-            <w:r>
-              <w:rPr>
-                <w:lang w:val="en-US"/>
-              </w:rPr>
-              <w:t>HENROTIN Julien</w:t>
-            </w:r>
-          </w:p>
-        </w:tc>
-        <w:tc>
-          <w:tcPr>
-            <w:tcW w:w="5671" w:type="dxa"/>
-            <w:tcBorders>
-              <w:left w:val="single" w:sz="24" w:space="0" w:color="auto"/>
-              <w:right w:val="single" w:sz="24" w:space="0" w:color="auto"/>
-            </w:tcBorders>
-            <w:shd w:val="clear" w:color="auto" w:fill="auto"/>
-          </w:tcPr>
+                <w:lang w:val="en-US"/>
+              </w:rPr>
+            </w:pPr>
+            <w:r>
+              <w:rPr>
+                <w:lang w:val="en-US"/>
+              </w:rPr>
+              <w:t>Implementation of a console view</w:t>
+            </w:r>
+          </w:p>
           <w:p>
             <w:pPr>
               <w:pStyle w:val="Paragraphedeliste"/>
@@ -9776,6 +9696,12 @@
                 <w:lang w:val="en-US"/>
               </w:rPr>
             </w:pPr>
+            <w:r>
+              <w:rPr>
+                <w:lang w:val="en-US"/>
+              </w:rPr>
+              <w:t>Debug of elements</w:t>
+            </w:r>
           </w:p>
         </w:tc>
       </w:tr>
@@ -9783,6 +9709,75 @@
         <w:tc>
           <w:tcPr>
             <w:tcW w:w="1135" w:type="dxa"/>
+            <w:vMerge w:val="restart"/>
+            <w:tcBorders>
+              <w:top w:val="single" w:sz="24" w:space="0" w:color="auto"/>
+              <w:left w:val="single" w:sz="24" w:space="0" w:color="auto"/>
+              <w:right w:val="single" w:sz="24" w:space="0" w:color="auto"/>
+            </w:tcBorders>
+            <w:vAlign w:val="center"/>
+          </w:tcPr>
+          <w:p>
+            <w:pPr>
+              <w:jc w:val="both"/>
+              <w:rPr>
+                <w:lang w:val="en-US"/>
+              </w:rPr>
+            </w:pPr>
+            <w:r>
+              <w:rPr>
+                <w:lang w:val="en-US"/>
+              </w:rPr>
+              <w:t>23/06/17</w:t>
+            </w:r>
+          </w:p>
+        </w:tc>
+        <w:tc>
+          <w:tcPr>
+            <w:tcW w:w="8080" w:type="dxa"/>
+            <w:gridSpan w:val="2"/>
+            <w:tcBorders>
+              <w:top w:val="single" w:sz="24" w:space="0" w:color="auto"/>
+              <w:left w:val="single" w:sz="24" w:space="0" w:color="auto"/>
+              <w:bottom w:val="single" w:sz="8" w:space="0" w:color="auto"/>
+              <w:right w:val="single" w:sz="24" w:space="0" w:color="auto"/>
+            </w:tcBorders>
+            <w:shd w:val="clear" w:color="auto" w:fill="D9D9D9" w:themeFill="background1" w:themeFillShade="D9"/>
+            <w:vAlign w:val="center"/>
+          </w:tcPr>
+          <w:p>
+            <w:pPr>
+              <w:jc w:val="both"/>
+              <w:rPr>
+                <w:b/>
+                <w:color w:val="0000FF"/>
+                <w:lang w:val="en-US"/>
+              </w:rPr>
+            </w:pPr>
+            <w:r>
+              <w:rPr>
+                <w:b/>
+                <w:color w:val="0000FF"/>
+                <w:lang w:val="en-US"/>
+              </w:rPr>
+              <w:t xml:space="preserve">Team briefing – </w:t>
+            </w:r>
+            <w:r>
+              <w:rPr>
+                <w:i/>
+                <w:color w:val="0000FF"/>
+                <w:sz w:val="20"/>
+                <w:lang w:val="en-US"/>
+              </w:rPr>
+              <w:t>Forecast of day and week-end work</w:t>
+            </w:r>
+          </w:p>
+        </w:tc>
+      </w:tr>
+      <w:tr>
+        <w:tc>
+          <w:tcPr>
+            <w:tcW w:w="1135" w:type="dxa"/>
             <w:vMerge/>
             <w:tcBorders>
               <w:left w:val="single" w:sz="24" w:space="0" w:color="auto"/>
@@ -9803,23 +9798,30 @@
           <w:tcPr>
             <w:tcW w:w="2409" w:type="dxa"/>
             <w:tcBorders>
-              <w:left w:val="single" w:sz="24" w:space="0" w:color="auto"/>
-              <w:right w:val="single" w:sz="24" w:space="0" w:color="auto"/>
-            </w:tcBorders>
-            <w:vAlign w:val="center"/>
-          </w:tcPr>
-          <w:p>
-            <w:pPr>
-              <w:jc w:val="both"/>
-              <w:rPr>
-                <w:lang w:val="en-US"/>
-              </w:rPr>
-            </w:pPr>
-            <w:r>
-              <w:rPr>
-                <w:lang w:val="en-US"/>
-              </w:rPr>
-              <w:t>ROUTY Hugo</w:t>
+              <w:top w:val="single" w:sz="8" w:space="0" w:color="auto"/>
+              <w:left w:val="single" w:sz="24" w:space="0" w:color="auto"/>
+              <w:right w:val="single" w:sz="24" w:space="0" w:color="auto"/>
+            </w:tcBorders>
+            <w:vAlign w:val="center"/>
+          </w:tcPr>
+          <w:p>
+            <w:pPr>
+              <w:jc w:val="both"/>
+              <w:rPr>
+                <w:lang w:val="en-US"/>
+              </w:rPr>
+            </w:pPr>
+            <w:r>
+              <w:rPr>
+                <w:lang w:val="en-US"/>
+              </w:rPr>
+              <w:t>BOUSSER</w:t>
+            </w:r>
+            <w:r>
+              <w:rPr>
+                <w:lang w:val="en-US"/>
+              </w:rPr>
+              <w:t xml:space="preserve"> Emmanuel</w:t>
             </w:r>
           </w:p>
         </w:tc>
@@ -9827,10 +9829,12 @@
           <w:tcPr>
             <w:tcW w:w="5671" w:type="dxa"/>
             <w:tcBorders>
+              <w:top w:val="single" w:sz="8" w:space="0" w:color="auto"/>
               <w:left w:val="single" w:sz="24" w:space="0" w:color="auto"/>
               <w:right w:val="single" w:sz="24" w:space="0" w:color="auto"/>
             </w:tcBorders>
             <w:shd w:val="clear" w:color="auto" w:fill="auto"/>
+            <w:vAlign w:val="center"/>
           </w:tcPr>
           <w:p>
             <w:pPr>
@@ -9843,6 +9847,8 @@
               <w:ind w:left="314"/>
               <w:jc w:val="both"/>
               <w:rPr>
+                <w:b/>
+                <w:color w:val="0000FF"/>
                 <w:lang w:val="en-US"/>
               </w:rPr>
             </w:pPr>
@@ -9856,7 +9862,6 @@
             <w:vMerge/>
             <w:tcBorders>
               <w:left w:val="single" w:sz="24" w:space="0" w:color="auto"/>
-              <w:bottom w:val="single" w:sz="24" w:space="0" w:color="auto"/>
               <w:right w:val="single" w:sz="24" w:space="0" w:color="auto"/>
             </w:tcBorders>
             <w:vAlign w:val="center"/>
@@ -9875,23 +9880,22 @@
             <w:tcW w:w="2409" w:type="dxa"/>
             <w:tcBorders>
               <w:left w:val="single" w:sz="24" w:space="0" w:color="auto"/>
-              <w:bottom w:val="single" w:sz="24" w:space="0" w:color="auto"/>
-              <w:right w:val="single" w:sz="24" w:space="0" w:color="auto"/>
-            </w:tcBorders>
-            <w:vAlign w:val="center"/>
-          </w:tcPr>
-          <w:p>
-            <w:pPr>
-              <w:jc w:val="both"/>
-              <w:rPr>
-                <w:lang w:val="en-US"/>
-              </w:rPr>
-            </w:pPr>
-            <w:r>
-              <w:rPr>
-                <w:lang w:val="en-US"/>
-              </w:rPr>
-              <w:t>VUILLAUME Gautier</w:t>
+              <w:right w:val="single" w:sz="24" w:space="0" w:color="auto"/>
+            </w:tcBorders>
+            <w:vAlign w:val="center"/>
+          </w:tcPr>
+          <w:p>
+            <w:pPr>
+              <w:jc w:val="both"/>
+              <w:rPr>
+                <w:lang w:val="en-US"/>
+              </w:rPr>
+            </w:pPr>
+            <w:r>
+              <w:rPr>
+                <w:lang w:val="en-US"/>
+              </w:rPr>
+              <w:t>HENROTIN Julien</w:t>
             </w:r>
           </w:p>
         </w:tc>
@@ -9900,7 +9904,6 @@
             <w:tcW w:w="5671" w:type="dxa"/>
             <w:tcBorders>
               <w:left w:val="single" w:sz="24" w:space="0" w:color="auto"/>
-              <w:bottom w:val="single" w:sz="24" w:space="0" w:color="auto"/>
               <w:right w:val="single" w:sz="24" w:space="0" w:color="auto"/>
             </w:tcBorders>
             <w:shd w:val="clear" w:color="auto" w:fill="auto"/>
@@ -9926,6 +9929,149 @@
         <w:tc>
           <w:tcPr>
             <w:tcW w:w="1135" w:type="dxa"/>
+            <w:vMerge/>
+            <w:tcBorders>
+              <w:left w:val="single" w:sz="24" w:space="0" w:color="auto"/>
+              <w:right w:val="single" w:sz="24" w:space="0" w:color="auto"/>
+            </w:tcBorders>
+            <w:vAlign w:val="center"/>
+          </w:tcPr>
+          <w:p>
+            <w:pPr>
+              <w:jc w:val="both"/>
+              <w:rPr>
+                <w:lang w:val="en-US"/>
+              </w:rPr>
+            </w:pPr>
+          </w:p>
+        </w:tc>
+        <w:tc>
+          <w:tcPr>
+            <w:tcW w:w="2409" w:type="dxa"/>
+            <w:tcBorders>
+              <w:left w:val="single" w:sz="24" w:space="0" w:color="auto"/>
+              <w:right w:val="single" w:sz="24" w:space="0" w:color="auto"/>
+            </w:tcBorders>
+            <w:vAlign w:val="center"/>
+          </w:tcPr>
+          <w:p>
+            <w:pPr>
+              <w:jc w:val="both"/>
+              <w:rPr>
+                <w:lang w:val="en-US"/>
+              </w:rPr>
+            </w:pPr>
+            <w:r>
+              <w:rPr>
+                <w:lang w:val="en-US"/>
+              </w:rPr>
+              <w:t>ROUTY Hugo</w:t>
+            </w:r>
+          </w:p>
+        </w:tc>
+        <w:tc>
+          <w:tcPr>
+            <w:tcW w:w="5671" w:type="dxa"/>
+            <w:tcBorders>
+              <w:left w:val="single" w:sz="24" w:space="0" w:color="auto"/>
+              <w:right w:val="single" w:sz="24" w:space="0" w:color="auto"/>
+            </w:tcBorders>
+            <w:shd w:val="clear" w:color="auto" w:fill="auto"/>
+          </w:tcPr>
+          <w:p>
+            <w:pPr>
+              <w:pStyle w:val="Paragraphedeliste"/>
+              <w:numPr>
+                <w:ilvl w:val="0"/>
+                <w:numId w:val="3"/>
+              </w:numPr>
+              <w:spacing w:after="0" w:line="240" w:lineRule="auto"/>
+              <w:ind w:left="314"/>
+              <w:jc w:val="both"/>
+              <w:rPr>
+                <w:lang w:val="en-US"/>
+              </w:rPr>
+            </w:pPr>
+          </w:p>
+        </w:tc>
+      </w:tr>
+      <w:tr>
+        <w:tc>
+          <w:tcPr>
+            <w:tcW w:w="1135" w:type="dxa"/>
+            <w:vMerge/>
+            <w:tcBorders>
+              <w:left w:val="single" w:sz="24" w:space="0" w:color="auto"/>
+              <w:bottom w:val="single" w:sz="24" w:space="0" w:color="auto"/>
+              <w:right w:val="single" w:sz="24" w:space="0" w:color="auto"/>
+            </w:tcBorders>
+            <w:vAlign w:val="center"/>
+          </w:tcPr>
+          <w:p>
+            <w:pPr>
+              <w:jc w:val="both"/>
+              <w:rPr>
+                <w:lang w:val="en-US"/>
+              </w:rPr>
+            </w:pPr>
+          </w:p>
+        </w:tc>
+        <w:tc>
+          <w:tcPr>
+            <w:tcW w:w="2409" w:type="dxa"/>
+            <w:tcBorders>
+              <w:left w:val="single" w:sz="24" w:space="0" w:color="auto"/>
+              <w:bottom w:val="single" w:sz="24" w:space="0" w:color="auto"/>
+              <w:right w:val="single" w:sz="24" w:space="0" w:color="auto"/>
+            </w:tcBorders>
+            <w:vAlign w:val="center"/>
+          </w:tcPr>
+          <w:p>
+            <w:pPr>
+              <w:jc w:val="both"/>
+              <w:rPr>
+                <w:lang w:val="en-US"/>
+              </w:rPr>
+            </w:pPr>
+            <w:r>
+              <w:rPr>
+                <w:lang w:val="en-US"/>
+              </w:rPr>
+              <w:t>VUILLAUME Gautier</w:t>
+            </w:r>
+          </w:p>
+        </w:tc>
+        <w:tc>
+          <w:tcPr>
+            <w:tcW w:w="5671" w:type="dxa"/>
+            <w:tcBorders>
+              <w:left w:val="single" w:sz="24" w:space="0" w:color="auto"/>
+              <w:bottom w:val="single" w:sz="24" w:space="0" w:color="auto"/>
+              <w:right w:val="single" w:sz="24" w:space="0" w:color="auto"/>
+            </w:tcBorders>
+            <w:shd w:val="clear" w:color="auto" w:fill="auto"/>
+          </w:tcPr>
+          <w:p>
+            <w:pPr>
+              <w:pStyle w:val="Paragraphedeliste"/>
+              <w:numPr>
+                <w:ilvl w:val="0"/>
+                <w:numId w:val="3"/>
+              </w:numPr>
+              <w:spacing w:after="0" w:line="240" w:lineRule="auto"/>
+              <w:ind w:left="314"/>
+              <w:jc w:val="both"/>
+              <w:rPr>
+                <w:lang w:val="en-US"/>
+              </w:rPr>
+            </w:pPr>
+          </w:p>
+        </w:tc>
+      </w:tr>
+      <w:tr>
+        <w:tc>
+          <w:tcPr>
+            <w:tcW w:w="1135" w:type="dxa"/>
             <w:vMerge w:val="restart"/>
             <w:tcBorders>
               <w:left w:val="single" w:sz="24" w:space="0" w:color="auto"/>
@@ -10258,12 +10404,28 @@
           </w:p>
         </w:tc>
       </w:tr>
+    </w:tbl>
+    <w:p/>
+    <w:p/>
+    <w:tbl>
+      <w:tblPr>
+        <w:tblStyle w:val="Grilledutableau"/>
+        <w:tblW w:w="9215" w:type="dxa"/>
+        <w:tblInd w:w="-172" w:type="dxa"/>
+        <w:tblLook w:val="04A0" w:firstRow="1" w:lastRow="0" w:firstColumn="1" w:lastColumn="0" w:noHBand="0" w:noVBand="1"/>
+      </w:tblPr>
+      <w:tblGrid>
+        <w:gridCol w:w="1135"/>
+        <w:gridCol w:w="2409"/>
+        <w:gridCol w:w="5671"/>
+      </w:tblGrid>
       <w:tr>
         <w:tc>
           <w:tcPr>
             <w:tcW w:w="1135" w:type="dxa"/>
             <w:vMerge w:val="restart"/>
             <w:tcBorders>
+              <w:top w:val="single" w:sz="18" w:space="0" w:color="auto"/>
               <w:left w:val="single" w:sz="24" w:space="0" w:color="auto"/>
               <w:right w:val="single" w:sz="24" w:space="0" w:color="auto"/>
             </w:tcBorders>
@@ -10288,7 +10450,7 @@
           <w:tcPr>
             <w:tcW w:w="2409" w:type="dxa"/>
             <w:tcBorders>
-              <w:top w:val="single" w:sz="8" w:space="0" w:color="auto"/>
+              <w:top w:val="single" w:sz="18" w:space="0" w:color="auto"/>
               <w:left w:val="single" w:sz="24" w:space="0" w:color="auto"/>
               <w:right w:val="single" w:sz="24" w:space="0" w:color="auto"/>
             </w:tcBorders>
@@ -10320,7 +10482,7 @@
             <w:tcW w:w="5671" w:type="dxa"/>
             <w:vMerge w:val="restart"/>
             <w:tcBorders>
-              <w:top w:val="single" w:sz="8" w:space="0" w:color="auto"/>
+              <w:top w:val="single" w:sz="18" w:space="0" w:color="auto"/>
               <w:left w:val="single" w:sz="24" w:space="0" w:color="auto"/>
               <w:right w:val="single" w:sz="24" w:space="0" w:color="auto"/>
             </w:tcBorders>
@@ -10939,7 +11101,7 @@
           <w:lang w:val="en-US"/>
         </w:rPr>
       </w:pPr>
-      <w:bookmarkStart w:id="10" w:name="_Toc485797419"/>
+      <w:bookmarkStart w:id="9" w:name="_Toc485797419"/>
       <w:r>
         <w:rPr>
           <w:lang w:val="en-US"/>
@@ -10953,6 +11115,43 @@
         </w:rPr>
         <w:t>n</w:t>
       </w:r>
+      <w:bookmarkEnd w:id="9"/>
+    </w:p>
+    <w:p>
+      <w:pPr>
+        <w:jc w:val="both"/>
+        <w:rPr>
+          <w:lang w:val="en-US"/>
+        </w:rPr>
+      </w:pPr>
+    </w:p>
+    <w:p>
+      <w:pPr>
+        <w:pStyle w:val="Titre2"/>
+        <w:jc w:val="both"/>
+        <w:rPr>
+          <w:lang w:val="en-US"/>
+        </w:rPr>
+      </w:pPr>
+      <w:r>
+        <w:rPr>
+          <w:lang w:val="en-US"/>
+        </w:rPr>
+        <w:tab/>
+      </w:r>
+      <w:bookmarkStart w:id="10" w:name="_Toc485797420"/>
+      <w:r>
+        <w:rPr>
+          <w:lang w:val="en-US"/>
+        </w:rPr>
+        <w:t xml:space="preserve">Effective </w:t>
+      </w:r>
+      <w:r>
+        <w:rPr>
+          <w:lang w:val="en-US"/>
+        </w:rPr>
+        <w:t>schedule</w:t>
+      </w:r>
       <w:bookmarkEnd w:id="10"/>
     </w:p>
     <w:p>
@@ -10965,6 +11164,62 @@
     </w:p>
     <w:p>
       <w:pPr>
+        <w:jc w:val="both"/>
+        <w:rPr>
+          <w:lang w:val="en-US"/>
+        </w:rPr>
+      </w:pPr>
+      <w:r>
+        <w:rPr>
+          <w:lang w:val="en-US"/>
+        </w:rPr>
+        <w:t xml:space="preserve">We have made a Gantt diagram for represent our </w:t>
+      </w:r>
+      <w:r>
+        <w:rPr>
+          <w:lang w:val="en-US"/>
+        </w:rPr>
+        <w:t>effective</w:t>
+      </w:r>
+      <w:r>
+        <w:rPr>
+          <w:lang w:val="en-US"/>
+        </w:rPr>
+        <w:t xml:space="preserve"> schedule. </w:t>
+      </w:r>
+    </w:p>
+    <w:p>
+      <w:pPr>
+        <w:jc w:val="both"/>
+        <w:rPr>
+          <w:lang w:val="en-US"/>
+        </w:rPr>
+      </w:pPr>
+      <w:r>
+        <w:rPr>
+          <w:lang w:val="en-US"/>
+        </w:rPr>
+        <w:t xml:space="preserve">It is linked here:  </w:t>
+      </w:r>
+    </w:p>
+    <w:p>
+      <w:pPr>
+        <w:jc w:val="both"/>
+        <w:rPr>
+          <w:lang w:val="en-US"/>
+        </w:rPr>
+      </w:pPr>
+    </w:p>
+    <w:p>
+      <w:pPr>
+        <w:jc w:val="both"/>
+        <w:rPr>
+          <w:lang w:val="en-US"/>
+        </w:rPr>
+      </w:pPr>
+    </w:p>
+    <w:p>
+      <w:pPr>
         <w:pStyle w:val="Titre2"/>
         <w:jc w:val="both"/>
         <w:rPr>
@@ -10977,18 +11232,18 @@
         </w:rPr>
         <w:tab/>
       </w:r>
-      <w:bookmarkStart w:id="11" w:name="_Toc485797420"/>
+      <w:bookmarkStart w:id="11" w:name="_Toc485797421"/>
       <w:r>
         <w:rPr>
           <w:lang w:val="en-US"/>
         </w:rPr>
-        <w:t xml:space="preserve">Effective </w:t>
+        <w:t>D</w:t>
       </w:r>
       <w:r>
         <w:rPr>
           <w:lang w:val="en-US"/>
         </w:rPr>
-        <w:t>schedule</w:t>
+        <w:t>ifferences analysis</w:t>
       </w:r>
       <w:bookmarkEnd w:id="11"/>
     </w:p>
@@ -11030,18 +11285,24 @@
         </w:rPr>
         <w:tab/>
       </w:r>
-      <w:bookmarkStart w:id="12" w:name="_Toc485797421"/>
+      <w:bookmarkStart w:id="12" w:name="_Toc485797422"/>
       <w:r>
         <w:rPr>
           <w:lang w:val="en-US"/>
         </w:rPr>
-        <w:t>D</w:t>
+        <w:t>E</w:t>
       </w:r>
       <w:r>
         <w:rPr>
           <w:lang w:val="en-US"/>
         </w:rPr>
-        <w:t>ifferences analysis</w:t>
+        <w:t>ncountered problem</w:t>
+      </w:r>
+      <w:r>
+        <w:rPr>
+          <w:lang w:val="en-US"/>
+        </w:rPr>
+        <w:t>s</w:t>
       </w:r>
       <w:bookmarkEnd w:id="12"/>
     </w:p>
@@ -11083,24 +11344,12 @@
         </w:rPr>
         <w:tab/>
       </w:r>
-      <w:bookmarkStart w:id="13" w:name="_Toc485797422"/>
+      <w:bookmarkStart w:id="13" w:name="_Toc485797423"/>
       <w:r>
         <w:rPr>
           <w:lang w:val="en-US"/>
         </w:rPr>
-        <w:t>E</w:t>
-      </w:r>
-      <w:r>
-        <w:rPr>
-          <w:lang w:val="en-US"/>
-        </w:rPr>
-        <w:t>ncountered problem</w:t>
-      </w:r>
-      <w:r>
-        <w:rPr>
-          <w:lang w:val="en-US"/>
-        </w:rPr>
-        <w:t>s</w:t>
+        <w:t>Possible upgrades</w:t>
       </w:r>
       <w:bookmarkEnd w:id="13"/>
     </w:p>
@@ -11131,60 +11380,13 @@
     <w:p>
       <w:pPr>
         <w:pStyle w:val="Titre2"/>
-        <w:jc w:val="both"/>
-        <w:rPr>
-          <w:lang w:val="en-US"/>
-        </w:rPr>
-      </w:pPr>
-      <w:r>
-        <w:rPr>
-          <w:lang w:val="en-US"/>
-        </w:rPr>
-        <w:tab/>
-      </w:r>
-      <w:bookmarkStart w:id="14" w:name="_Toc485797423"/>
-      <w:r>
-        <w:rPr>
-          <w:lang w:val="en-US"/>
-        </w:rPr>
-        <w:t>Possible upgrades</w:t>
-      </w:r>
-      <w:bookmarkEnd w:id="14"/>
-    </w:p>
-    <w:p>
-      <w:pPr>
-        <w:jc w:val="both"/>
-        <w:rPr>
-          <w:lang w:val="en-US"/>
-        </w:rPr>
-      </w:pPr>
-    </w:p>
-    <w:p>
-      <w:pPr>
-        <w:jc w:val="both"/>
-        <w:rPr>
-          <w:lang w:val="en-US"/>
-        </w:rPr>
-      </w:pPr>
-    </w:p>
-    <w:p>
-      <w:pPr>
-        <w:jc w:val="both"/>
-        <w:rPr>
-          <w:lang w:val="en-US"/>
-        </w:rPr>
-      </w:pPr>
-    </w:p>
-    <w:p>
-      <w:pPr>
-        <w:pStyle w:val="Titre2"/>
         <w:ind w:firstLine="708"/>
         <w:jc w:val="both"/>
         <w:rPr>
           <w:lang w:val="en-US"/>
         </w:rPr>
       </w:pPr>
-      <w:bookmarkStart w:id="15" w:name="_Toc485797424"/>
+      <w:bookmarkStart w:id="14" w:name="_Toc485797424"/>
       <w:r>
         <w:rPr>
           <w:lang w:val="en-US"/>
@@ -11203,7 +11405,7 @@
         </w:rPr>
         <w:t>review</w:t>
       </w:r>
-      <w:bookmarkEnd w:id="15"/>
+      <w:bookmarkEnd w:id="14"/>
     </w:p>
     <w:p>
       <w:pPr>
@@ -11329,11 +11531,74 @@
     </w:p>
     <w:p>
       <w:pPr>
+        <w:ind w:firstLine="360"/>
         <w:jc w:val="both"/>
         <w:rPr>
-          <w:lang w:val="en-US"/>
-        </w:rPr>
-      </w:pPr>
+          <w:u w:color="0000FF"/>
+          <w:lang w:val="en-US"/>
+        </w:rPr>
+      </w:pPr>
+      <w:r>
+        <w:rPr>
+          <w:u w:color="0000FF"/>
+          <w:lang w:val="en-US"/>
+        </w:rPr>
+        <w:lastRenderedPageBreak/>
+        <w:t xml:space="preserve">I found this project very interesting because it allows us to implement everything we had seen during the various prosits. It also allows us to realize a software starting from the </w:t>
+      </w:r>
+      <w:r>
+        <w:rPr>
+          <w:u w:color="0000FF"/>
+          <w:lang w:val="en-US"/>
+        </w:rPr>
+        <w:t>thinking</w:t>
+      </w:r>
+      <w:r>
+        <w:rPr>
+          <w:u w:color="0000FF"/>
+          <w:lang w:val="en-US"/>
+        </w:rPr>
+        <w:t xml:space="preserve"> and going up to the realization </w:t>
+      </w:r>
+      <w:r>
+        <w:rPr>
+          <w:u w:color="0000FF"/>
+          <w:lang w:val="en-US"/>
+        </w:rPr>
+        <w:t>in passing by</w:t>
+      </w:r>
+      <w:r>
+        <w:rPr>
+          <w:u w:color="0000FF"/>
+          <w:lang w:val="en-US"/>
+        </w:rPr>
+        <w:t xml:space="preserve"> the modeling</w:t>
+      </w:r>
+      <w:r>
+        <w:rPr>
+          <w:u w:color="0000FF"/>
+          <w:lang w:val="en-US"/>
+        </w:rPr>
+        <w:t>.</w:t>
+      </w:r>
+    </w:p>
+    <w:p>
+      <w:pPr>
+        <w:ind w:firstLine="360"/>
+        <w:jc w:val="both"/>
+        <w:rPr>
+          <w:lang w:val="en-US"/>
+        </w:rPr>
+      </w:pPr>
+      <w:bookmarkStart w:id="15" w:name="_GoBack"/>
+      <w:bookmarkEnd w:id="15"/>
+      <w:r>
+        <w:rPr>
+          <w:u w:color="0000FF"/>
+          <w:lang w:val="en-US"/>
+        </w:rPr>
+        <w:t>Our group was very pleasant and hardworking, which allowed us to respect our deadlines and to succeed in making something functional while maintaining a good atmosphere in the group throughout the project.</w:t>
+      </w:r>
     </w:p>
     <w:p>
       <w:pPr>
@@ -11352,7 +11617,6 @@
           <w:u w:val="single" w:color="0000FF"/>
           <w:lang w:val="en-US"/>
         </w:rPr>
-        <w:lastRenderedPageBreak/>
         <w:t>Gautier VUILLAUME</w:t>
       </w:r>
       <w:r>
@@ -13594,9 +13858,11 @@
     <w:rsid w:val="008138CD"/>
     <w:rsid w:val="009E65A8"/>
     <w:rsid w:val="00A27F10"/>
+    <w:rsid w:val="00B07099"/>
     <w:rsid w:val="00D31108"/>
     <w:rsid w:val="00D743C7"/>
     <w:rsid w:val="00DD082D"/>
+    <w:rsid w:val="00F446FB"/>
   </w:rsids>
   <m:mathPr>
     <m:mathFont m:val="Cambria Math"/>
@@ -14371,7 +14637,7 @@
 </file>
 
 <file path=customXml/itemProps1.xml><?xml version="1.0" encoding="utf-8"?>
-<ds:datastoreItem xmlns:ds="http://schemas.openxmlformats.org/officeDocument/2006/customXml" ds:itemID="{B2619A5D-9D0F-443D-866E-593A9116EA37}">
+<ds:datastoreItem xmlns:ds="http://schemas.openxmlformats.org/officeDocument/2006/customXml" ds:itemID="{7E5707D7-5E7F-4044-AD84-FE20265ACF9E}">
   <ds:schemaRefs>
     <ds:schemaRef ds:uri="http://schemas.openxmlformats.org/officeDocument/2006/bibliography"/>
   </ds:schemaRefs>

</xml_diff>